<commit_message>
Literature review 90% complete
</commit_message>
<xml_diff>
--- a/Assignment Literature Review.docx
+++ b/Assignment Literature Review.docx
@@ -1,6 +1,6 @@
 
 <file path=word/document.xml><?xml version="1.0" encoding="utf-8"?>
-<w:document xmlns:wpc="http://schemas.microsoft.com/office/word/2010/wordprocessingCanvas" xmlns:cx="http://schemas.microsoft.com/office/drawing/2014/chartex" xmlns:cx1="http://schemas.microsoft.com/office/drawing/2015/9/8/chartex" xmlns:cx2="http://schemas.microsoft.com/office/drawing/2015/10/21/chartex" xmlns:cx3="http://schemas.microsoft.com/office/drawing/2016/5/9/chartex" xmlns:cx4="http://schemas.microsoft.com/office/drawing/2016/5/10/chartex" xmlns:cx5="http://schemas.microsoft.com/office/drawing/2016/5/11/chartex" xmlns:cx6="http://schemas.microsoft.com/office/drawing/2016/5/12/chartex" xmlns:cx7="http://schemas.microsoft.com/office/drawing/2016/5/13/chartex" xmlns:cx8="http://schemas.microsoft.com/office/drawing/2016/5/14/chartex" xmlns:mc="http://schemas.openxmlformats.org/markup-compatibility/2006" xmlns:aink="http://schemas.microsoft.com/office/drawing/2016/ink" xmlns:am3d="http://schemas.microsoft.com/office/drawing/2017/model3d" xmlns:o="urn:schemas-microsoft-com:office:office" xmlns:oel="http://schemas.microsoft.com/office/2019/extlst" xmlns:r="http://schemas.openxmlformats.org/officeDocument/2006/relationships" xmlns:m="http://schemas.openxmlformats.org/officeDocument/2006/math" xmlns:v="urn:schemas-microsoft-com:vml" xmlns:wp14="http://schemas.microsoft.com/office/word/2010/wordprocessingDrawing" xmlns:wp="http://schemas.openxmlformats.org/drawingml/2006/wordprocessingDrawing" xmlns:w10="urn:schemas-microsoft-com:office:word" xmlns:w="http://schemas.openxmlformats.org/wordprocessingml/2006/main" xmlns:w14="http://schemas.microsoft.com/office/word/2010/wordml" xmlns:w15="http://schemas.microsoft.com/office/word/2012/wordml" xmlns:w16cex="http://schemas.microsoft.com/office/word/2018/wordml/cex" xmlns:w16cid="http://schemas.microsoft.com/office/word/2016/wordml/cid" xmlns:w16="http://schemas.microsoft.com/office/word/2018/wordml" xmlns:w16sdtdh="http://schemas.microsoft.com/office/word/2020/wordml/sdtdatahash" xmlns:w16se="http://schemas.microsoft.com/office/word/2015/wordml/symex" xmlns:wpg="http://schemas.microsoft.com/office/word/2010/wordprocessingGroup" xmlns:wpi="http://schemas.microsoft.com/office/word/2010/wordprocessingInk" xmlns:wne="http://schemas.microsoft.com/office/word/2006/wordml" xmlns:wps="http://schemas.microsoft.com/office/word/2010/wordprocessingShape" mc:Ignorable="w14 w15 w16se w16cid w16 w16cex w16sdtdh wp14">
+<w:document xmlns:wpc="http://schemas.microsoft.com/office/word/2010/wordprocessingCanvas" xmlns:cx="http://schemas.microsoft.com/office/drawing/2014/chartex" xmlns:cx1="http://schemas.microsoft.com/office/drawing/2015/9/8/chartex" xmlns:cx2="http://schemas.microsoft.com/office/drawing/2015/10/21/chartex" xmlns:cx3="http://schemas.microsoft.com/office/drawing/2016/5/9/chartex" xmlns:cx4="http://schemas.microsoft.com/office/drawing/2016/5/10/chartex" xmlns:cx5="http://schemas.microsoft.com/office/drawing/2016/5/11/chartex" xmlns:cx6="http://schemas.microsoft.com/office/drawing/2016/5/12/chartex" xmlns:cx7="http://schemas.microsoft.com/office/drawing/2016/5/13/chartex" xmlns:cx8="http://schemas.microsoft.com/office/drawing/2016/5/14/chartex" xmlns:mc="http://schemas.openxmlformats.org/markup-compatibility/2006" xmlns:aink="http://schemas.microsoft.com/office/drawing/2016/ink" xmlns:am3d="http://schemas.microsoft.com/office/drawing/2017/model3d" xmlns:o="urn:schemas-microsoft-com:office:office" xmlns:oel="http://schemas.microsoft.com/office/2019/extlst" xmlns:r="http://schemas.openxmlformats.org/officeDocument/2006/relationships" xmlns:m="http://schemas.openxmlformats.org/officeDocument/2006/math" xmlns:v="urn:schemas-microsoft-com:vml" xmlns:wp14="http://schemas.microsoft.com/office/word/2010/wordprocessingDrawing" xmlns:wp="http://schemas.openxmlformats.org/drawingml/2006/wordprocessingDrawing" xmlns:w10="urn:schemas-microsoft-com:office:word" xmlns:w="http://schemas.openxmlformats.org/wordprocessingml/2006/main" xmlns:w14="http://schemas.microsoft.com/office/word/2010/wordml" xmlns:w15="http://schemas.microsoft.com/office/word/2012/wordml" xmlns:w16cex="http://schemas.microsoft.com/office/word/2018/wordml/cex" xmlns:w16cid="http://schemas.microsoft.com/office/word/2016/wordml/cid" xmlns:w16="http://schemas.microsoft.com/office/word/2018/wordml" xmlns:w16du="http://schemas.microsoft.com/office/word/2023/wordml/word16du" xmlns:w16sdtdh="http://schemas.microsoft.com/office/word/2020/wordml/sdtdatahash" xmlns:w16se="http://schemas.microsoft.com/office/word/2015/wordml/symex" xmlns:wpg="http://schemas.microsoft.com/office/word/2010/wordprocessingGroup" xmlns:wpi="http://schemas.microsoft.com/office/word/2010/wordprocessingInk" xmlns:wne="http://schemas.microsoft.com/office/word/2006/wordml" xmlns:wps="http://schemas.microsoft.com/office/word/2010/wordprocessingShape" mc:Ignorable="w14 w15 w16se w16cid w16 w16cex w16sdtdh wp14">
   <w:body>
     <w:p>
       <w:pPr>
@@ -49,7 +49,21 @@
         <w:rPr>
           <w:color w:val="000000"/>
         </w:rPr>
-        <w:t>. The responses generated were evaluated for originality, and had to be produced within a time frame of 120 seconds, with a target word count of 300-500 words. Although the answers were well-organized, precise, and inventive, they were deemed to be lacking in quality and academic rigor. Issues such as insufficient word count and errors in referencing were identified as shortcomings.</w:t>
+        <w:t xml:space="preserve">. The responses generated were evaluated for </w:t>
+      </w:r>
+      <w:proofErr w:type="gramStart"/>
+      <w:r>
+        <w:rPr>
+          <w:color w:val="000000"/>
+        </w:rPr>
+        <w:t>originality, and</w:t>
+      </w:r>
+      <w:proofErr w:type="gramEnd"/>
+      <w:r>
+        <w:rPr>
+          <w:color w:val="000000"/>
+        </w:rPr>
+        <w:t xml:space="preserve"> had to be produced within a time frame of 120 seconds, with a target word count of 300-500 words. Although the answers were well-organized, precise, and inventive, they were deemed to be lacking in quality and academic rigor. Issues such as insufficient word count and errors in referencing were identified as shortcomings.</w:t>
       </w:r>
     </w:p>
     <w:p>
@@ -411,7 +425,21 @@
         <w:rPr>
           <w:color w:val="000000"/>
         </w:rPr>
-        <w:t xml:space="preserve">, recognized evidence based journals but </w:t>
+        <w:t xml:space="preserve">, recognized </w:t>
+      </w:r>
+      <w:proofErr w:type="gramStart"/>
+      <w:r>
+        <w:rPr>
+          <w:color w:val="000000"/>
+        </w:rPr>
+        <w:t>evidence based</w:t>
+      </w:r>
+      <w:proofErr w:type="gramEnd"/>
+      <w:r>
+        <w:rPr>
+          <w:color w:val="000000"/>
+        </w:rPr>
+        <w:t xml:space="preserve"> journals but </w:t>
       </w:r>
       <w:r>
         <w:rPr>
@@ -555,7 +583,21 @@
         <w:rPr>
           <w:color w:val="000000"/>
         </w:rPr>
-        <w:t xml:space="preserve">also conducted several conversation </w:t>
+        <w:t xml:space="preserve">also conducted several </w:t>
+      </w:r>
+      <w:proofErr w:type="gramStart"/>
+      <w:r>
+        <w:rPr>
+          <w:color w:val="000000"/>
+        </w:rPr>
+        <w:t>conversation</w:t>
+      </w:r>
+      <w:proofErr w:type="gramEnd"/>
+      <w:r>
+        <w:rPr>
+          <w:color w:val="000000"/>
+        </w:rPr>
+        <w:t xml:space="preserve"> </w:t>
       </w:r>
       <w:r>
         <w:rPr>
@@ -673,11 +715,19 @@
         </w:rPr>
         <w:t xml:space="preserve"> </w:t>
       </w:r>
-      <w:r>
-        <w:rPr>
-          <w:color w:val="000000"/>
-        </w:rPr>
-        <w:t xml:space="preserve">they concluded that it was insufficient for passing </w:t>
+      <w:proofErr w:type="gramStart"/>
+      <w:r>
+        <w:rPr>
+          <w:color w:val="000000"/>
+        </w:rPr>
+        <w:t>they</w:t>
+      </w:r>
+      <w:proofErr w:type="gramEnd"/>
+      <w:r>
+        <w:rPr>
+          <w:color w:val="000000"/>
+        </w:rPr>
+        <w:t xml:space="preserve"> concluded that it was insufficient for passing </w:t>
       </w:r>
       <w:r>
         <w:rPr>
@@ -795,7 +845,21 @@
         <w:rPr>
           <w:color w:val="000000"/>
         </w:rPr>
-        <w:t xml:space="preserve"> purposes but time hasn’t come for the replacement of nurses with AI as they still lack human</w:t>
+        <w:t xml:space="preserve"> </w:t>
+      </w:r>
+      <w:proofErr w:type="gramStart"/>
+      <w:r>
+        <w:rPr>
+          <w:color w:val="000000"/>
+        </w:rPr>
+        <w:t>purposes</w:t>
+      </w:r>
+      <w:proofErr w:type="gramEnd"/>
+      <w:r>
+        <w:rPr>
+          <w:color w:val="000000"/>
+        </w:rPr>
+        <w:t xml:space="preserve"> but time hasn’t come for the replacement of nurses with AI as they still lack human</w:t>
       </w:r>
       <w:r>
         <w:rPr>
@@ -916,7 +980,21 @@
         <w:rPr>
           <w:color w:val="000000"/>
         </w:rPr>
-        <w:t xml:space="preserve"> question from different timeline and </w:t>
+        <w:t xml:space="preserve"> </w:t>
+      </w:r>
+      <w:proofErr w:type="gramStart"/>
+      <w:r>
+        <w:rPr>
+          <w:color w:val="000000"/>
+        </w:rPr>
+        <w:t>question</w:t>
+      </w:r>
+      <w:proofErr w:type="gramEnd"/>
+      <w:r>
+        <w:rPr>
+          <w:color w:val="000000"/>
+        </w:rPr>
+        <w:t xml:space="preserve"> from different timeline and </w:t>
       </w:r>
       <w:r>
         <w:rPr>
@@ -1129,14 +1207,2407 @@
         <w:rPr>
           <w:color w:val="000000"/>
         </w:rPr>
-        <w:t xml:space="preserve">did researched by collecting 20 relevant paper on medical research and concluded </w:t>
-      </w:r>
-      <w:r>
-        <w:rPr>
-          <w:color w:val="000000"/>
-        </w:rPr>
-        <w:t xml:space="preserve">not be to </w:t>
-      </w:r>
+        <w:t xml:space="preserve">did researched by </w:t>
+      </w:r>
+      <w:r>
+        <w:rPr>
+          <w:color w:val="000000"/>
+        </w:rPr>
+        <w:t xml:space="preserve">choosing </w:t>
+      </w:r>
+      <w:r>
+        <w:rPr>
+          <w:color w:val="000000"/>
+        </w:rPr>
+        <w:t xml:space="preserve">20 relevant </w:t>
+      </w:r>
+      <w:proofErr w:type="gramStart"/>
+      <w:r>
+        <w:rPr>
+          <w:color w:val="000000"/>
+        </w:rPr>
+        <w:t>paper</w:t>
+      </w:r>
+      <w:proofErr w:type="gramEnd"/>
+      <w:r>
+        <w:rPr>
+          <w:color w:val="000000"/>
+        </w:rPr>
+        <w:t xml:space="preserve"> </w:t>
+      </w:r>
+      <w:r>
+        <w:rPr>
+          <w:color w:val="000000"/>
+        </w:rPr>
+        <w:t xml:space="preserve">out of 69 taken from google scholar and </w:t>
+      </w:r>
+      <w:r>
+        <w:rPr>
+          <w:color w:val="000000"/>
+        </w:rPr>
+        <w:t>PubMed, on</w:t>
+      </w:r>
+      <w:r>
+        <w:rPr>
+          <w:color w:val="000000"/>
+        </w:rPr>
+        <w:t xml:space="preserve"> medical research</w:t>
+      </w:r>
+      <w:r>
+        <w:rPr>
+          <w:color w:val="000000"/>
+        </w:rPr>
+        <w:t xml:space="preserve">, he </w:t>
+      </w:r>
+      <w:r>
+        <w:rPr>
+          <w:color w:val="000000"/>
+        </w:rPr>
+        <w:t xml:space="preserve">predicted the creation of false experts in this field, </w:t>
+      </w:r>
+      <w:r>
+        <w:rPr>
+          <w:color w:val="000000"/>
+        </w:rPr>
+        <w:t xml:space="preserve">and we should be well prepared of knowing attribution and originality In </w:t>
+      </w:r>
+      <w:r>
+        <w:rPr>
+          <w:color w:val="000000"/>
+        </w:rPr>
+        <w:t>today’s</w:t>
+      </w:r>
+      <w:r>
+        <w:rPr>
+          <w:color w:val="000000"/>
+        </w:rPr>
+        <w:t xml:space="preserve"> world.</w:t>
+      </w:r>
+      <w:r>
+        <w:rPr>
+          <w:color w:val="000000"/>
+        </w:rPr>
+        <w:t xml:space="preserve"> </w:t>
+      </w:r>
+    </w:p>
+    <w:p>
+      <w:pPr>
+        <w:rPr>
+          <w:color w:val="000000"/>
+        </w:rPr>
+      </w:pPr>
+      <w:sdt>
+        <w:sdtPr>
+          <w:rPr>
+            <w:color w:val="000000"/>
+          </w:rPr>
+          <w:tag w:val="MENDELEY_CITATION_v3_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"/>
+          <w:id w:val="-249589212"/>
+          <w:placeholder>
+            <w:docPart w:val="DefaultPlaceholder_-1854013440"/>
+          </w:placeholder>
+        </w:sdtPr>
+        <w:sdtContent>
+          <w:r>
+            <w:rPr>
+              <w:color w:val="000000"/>
+            </w:rPr>
+            <w:t>(S. Biswas, 2023)</w:t>
+          </w:r>
+        </w:sdtContent>
+      </w:sdt>
+      <w:r>
+        <w:rPr>
+          <w:color w:val="000000"/>
+        </w:rPr>
+        <w:t>also did well researched on literature, guidance, format</w:t>
+      </w:r>
+      <w:r>
+        <w:rPr>
+          <w:color w:val="000000"/>
+        </w:rPr>
+        <w:t xml:space="preserve"> generated by </w:t>
+      </w:r>
+      <w:proofErr w:type="spellStart"/>
+      <w:r>
+        <w:rPr>
+          <w:color w:val="000000"/>
+        </w:rPr>
+        <w:t>ChatGPT</w:t>
+      </w:r>
+      <w:proofErr w:type="spellEnd"/>
+      <w:r>
+        <w:rPr>
+          <w:color w:val="000000"/>
+        </w:rPr>
+        <w:t xml:space="preserve"> and was surprised with result being inconsistent and inaccurate sometime</w:t>
+      </w:r>
+      <w:r>
+        <w:rPr>
+          <w:color w:val="000000"/>
+        </w:rPr>
+        <w:t xml:space="preserve">, and not even following a </w:t>
+      </w:r>
+      <w:r>
+        <w:rPr>
+          <w:color w:val="000000"/>
+        </w:rPr>
+        <w:t>basic rule</w:t>
+      </w:r>
+      <w:r>
+        <w:rPr>
+          <w:color w:val="000000"/>
+        </w:rPr>
+        <w:t xml:space="preserve"> of writing </w:t>
+      </w:r>
+      <w:r>
+        <w:rPr>
+          <w:color w:val="000000"/>
+        </w:rPr>
+        <w:t>medical journals.</w:t>
+      </w:r>
+      <w:r>
+        <w:rPr>
+          <w:color w:val="000000"/>
+        </w:rPr>
+        <w:t xml:space="preserve"> He insisted to take medical writer side by side with </w:t>
+      </w:r>
+      <w:proofErr w:type="spellStart"/>
+      <w:r>
+        <w:rPr>
+          <w:color w:val="000000"/>
+        </w:rPr>
+        <w:t>ChatGPT</w:t>
+      </w:r>
+      <w:proofErr w:type="spellEnd"/>
+      <w:r>
+        <w:rPr>
+          <w:color w:val="000000"/>
+        </w:rPr>
+        <w:t xml:space="preserve"> for better and faster outcome, though should not rely heavily </w:t>
+      </w:r>
+      <w:r>
+        <w:rPr>
+          <w:color w:val="000000"/>
+        </w:rPr>
+        <w:t>on its data.</w:t>
+      </w:r>
+      <w:r>
+        <w:rPr>
+          <w:color w:val="000000"/>
+        </w:rPr>
+        <w:t xml:space="preserve"> </w:t>
+      </w:r>
+    </w:p>
+    <w:p>
+      <w:pPr>
+        <w:rPr>
+          <w:color w:val="000000"/>
+        </w:rPr>
+      </w:pPr>
+      <w:sdt>
+        <w:sdtPr>
+          <w:rPr>
+            <w:color w:val="000000"/>
+          </w:rPr>
+          <w:tag w:val="MENDELEY_CITATION_v3_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"/>
+          <w:id w:val="-1138330367"/>
+          <w:placeholder>
+            <w:docPart w:val="DefaultPlaceholder_-1854013440"/>
+          </w:placeholder>
+        </w:sdtPr>
+        <w:sdtContent>
+          <w:r>
+            <w:rPr>
+              <w:color w:val="000000"/>
+            </w:rPr>
+            <w:t>(Huh, 2023)</w:t>
+          </w:r>
+        </w:sdtContent>
+      </w:sdt>
+      <w:r>
+        <w:rPr>
+          <w:color w:val="000000"/>
+        </w:rPr>
+        <w:t>also compared way of looking ability to with</w:t>
+      </w:r>
+      <w:r>
+        <w:rPr>
+          <w:color w:val="000000"/>
+        </w:rPr>
+        <w:t xml:space="preserve"> Korean students studying parasitology.</w:t>
+      </w:r>
+      <w:r>
+        <w:rPr>
+          <w:color w:val="000000"/>
+        </w:rPr>
+        <w:t xml:space="preserve"> With 100 students and 79</w:t>
+      </w:r>
+      <w:r>
+        <w:rPr>
+          <w:color w:val="000000"/>
+        </w:rPr>
+        <w:t xml:space="preserve"> </w:t>
+      </w:r>
+      <w:r>
+        <w:rPr>
+          <w:color w:val="000000"/>
+        </w:rPr>
+        <w:t>questions</w:t>
+      </w:r>
+      <w:r>
+        <w:rPr>
+          <w:color w:val="000000"/>
+        </w:rPr>
+        <w:t xml:space="preserve"> they found that 67.4</w:t>
+      </w:r>
+      <w:r>
+        <w:rPr>
+          <w:color w:val="000000"/>
+        </w:rPr>
+        <w:t>% of</w:t>
+      </w:r>
+      <w:r>
+        <w:rPr>
+          <w:color w:val="000000"/>
+        </w:rPr>
+        <w:t xml:space="preserve"> </w:t>
+      </w:r>
+      <w:r>
+        <w:rPr>
+          <w:color w:val="000000"/>
+        </w:rPr>
+        <w:t>answers were</w:t>
+      </w:r>
+      <w:r>
+        <w:rPr>
+          <w:color w:val="000000"/>
+        </w:rPr>
+        <w:t xml:space="preserve"> </w:t>
+      </w:r>
+      <w:r>
+        <w:rPr>
+          <w:color w:val="000000"/>
+        </w:rPr>
+        <w:t>acceptable than of students of getting 87.3%.</w:t>
+      </w:r>
+      <w:r>
+        <w:rPr>
+          <w:color w:val="000000"/>
+        </w:rPr>
+        <w:t xml:space="preserve"> Its inaccuracy</w:t>
+      </w:r>
+      <w:r>
+        <w:rPr>
+          <w:color w:val="000000"/>
+        </w:rPr>
+        <w:t xml:space="preserve"> to some answer was main reason to score lower in </w:t>
+      </w:r>
+      <w:r>
+        <w:rPr>
+          <w:color w:val="000000"/>
+        </w:rPr>
+        <w:t xml:space="preserve">acceptability. </w:t>
+      </w:r>
+    </w:p>
+    <w:p>
+      <w:pPr>
+        <w:rPr>
+          <w:color w:val="000000"/>
+        </w:rPr>
+      </w:pPr>
+      <w:sdt>
+        <w:sdtPr>
+          <w:rPr>
+            <w:color w:val="000000"/>
+          </w:rPr>
+          <w:tag w:val="MENDELEY_CITATION_v3_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"/>
+          <w:id w:val="1938641122"/>
+          <w:placeholder>
+            <w:docPart w:val="DefaultPlaceholder_-1854013440"/>
+          </w:placeholder>
+        </w:sdtPr>
+        <w:sdtContent>
+          <w:r>
+            <w:rPr>
+              <w:rFonts w:eastAsia="Times New Roman"/>
+            </w:rPr>
+            <w:t>(Patel &amp; Lam, 2023)</w:t>
+          </w:r>
+        </w:sdtContent>
+      </w:sdt>
+      <w:r>
+        <w:rPr>
+          <w:color w:val="000000"/>
+        </w:rPr>
+        <w:t xml:space="preserve"> </w:t>
+      </w:r>
+      <w:r>
+        <w:rPr>
+          <w:color w:val="000000"/>
+        </w:rPr>
+        <w:t xml:space="preserve">took their research into next level by testing the capability of </w:t>
+      </w:r>
+      <w:proofErr w:type="spellStart"/>
+      <w:r>
+        <w:rPr>
+          <w:color w:val="000000"/>
+        </w:rPr>
+        <w:t>ChatGPT</w:t>
+      </w:r>
+      <w:proofErr w:type="spellEnd"/>
+      <w:r>
+        <w:rPr>
+          <w:color w:val="000000"/>
+        </w:rPr>
+        <w:t xml:space="preserve"> on preparing discharge reports and results. They used </w:t>
+      </w:r>
+      <w:proofErr w:type="spellStart"/>
+      <w:r>
+        <w:rPr>
+          <w:color w:val="000000"/>
+        </w:rPr>
+        <w:t>ChatGPT</w:t>
+      </w:r>
+      <w:proofErr w:type="spellEnd"/>
+      <w:r>
+        <w:rPr>
+          <w:color w:val="000000"/>
+        </w:rPr>
+        <w:t xml:space="preserve"> to generate for different </w:t>
+      </w:r>
+      <w:proofErr w:type="gramStart"/>
+      <w:r>
+        <w:rPr>
+          <w:color w:val="000000"/>
+        </w:rPr>
+        <w:t>group</w:t>
+      </w:r>
+      <w:proofErr w:type="gramEnd"/>
+      <w:r>
+        <w:rPr>
+          <w:color w:val="000000"/>
+        </w:rPr>
+        <w:t xml:space="preserve"> of patients and compared with the results produced in medical </w:t>
+      </w:r>
+      <w:r>
+        <w:rPr>
+          <w:color w:val="000000"/>
+        </w:rPr>
+        <w:t xml:space="preserve">experts and they got similar </w:t>
+      </w:r>
+      <w:r>
+        <w:rPr>
+          <w:color w:val="000000"/>
+        </w:rPr>
+        <w:t xml:space="preserve">result like medical doctors and faster </w:t>
+      </w:r>
+      <w:proofErr w:type="spellStart"/>
+      <w:proofErr w:type="gramStart"/>
+      <w:r>
+        <w:rPr>
+          <w:color w:val="000000"/>
+        </w:rPr>
+        <w:t>then</w:t>
+      </w:r>
+      <w:proofErr w:type="spellEnd"/>
+      <w:proofErr w:type="gramEnd"/>
+      <w:r>
+        <w:rPr>
+          <w:color w:val="000000"/>
+        </w:rPr>
+        <w:t xml:space="preserve"> experts.</w:t>
+      </w:r>
+      <w:r>
+        <w:rPr>
+          <w:color w:val="000000"/>
+        </w:rPr>
+        <w:t xml:space="preserve"> </w:t>
+      </w:r>
+      <w:proofErr w:type="gramStart"/>
+      <w:r>
+        <w:rPr>
+          <w:color w:val="000000"/>
+        </w:rPr>
+        <w:t>But,</w:t>
+      </w:r>
+      <w:proofErr w:type="gramEnd"/>
+      <w:r>
+        <w:rPr>
+          <w:color w:val="000000"/>
+        </w:rPr>
+        <w:t xml:space="preserve"> sometimes it presented </w:t>
+      </w:r>
+      <w:proofErr w:type="gramStart"/>
+      <w:r>
+        <w:rPr>
+          <w:color w:val="000000"/>
+        </w:rPr>
+        <w:t>a vague</w:t>
+      </w:r>
+      <w:proofErr w:type="gramEnd"/>
+      <w:r>
+        <w:rPr>
+          <w:color w:val="000000"/>
+        </w:rPr>
+        <w:t xml:space="preserve"> data,</w:t>
+      </w:r>
+      <w:r>
+        <w:rPr>
+          <w:color w:val="000000"/>
+        </w:rPr>
+        <w:t xml:space="preserve"> like it was not matching with medical procedure and information.</w:t>
+      </w:r>
+    </w:p>
+    <w:p>
+      <w:pPr>
+        <w:rPr>
+          <w:color w:val="000000"/>
+        </w:rPr>
+      </w:pPr>
+      <w:sdt>
+        <w:sdtPr>
+          <w:rPr>
+            <w:color w:val="000000"/>
+          </w:rPr>
+          <w:tag w:val="MENDELEY_CITATION_v3_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"/>
+          <w:id w:val="-699241227"/>
+          <w:placeholder>
+            <w:docPart w:val="DefaultPlaceholder_-1854013440"/>
+          </w:placeholder>
+        </w:sdtPr>
+        <w:sdtContent>
+          <w:r>
+            <w:rPr>
+              <w:rFonts w:eastAsia="Times New Roman"/>
+            </w:rPr>
+            <w:t>(Sharma &amp; Sharma, 2023)</w:t>
+          </w:r>
+        </w:sdtContent>
+      </w:sdt>
+      <w:r>
+        <w:rPr>
+          <w:color w:val="000000"/>
+        </w:rPr>
+        <w:t xml:space="preserve"> </w:t>
+      </w:r>
+      <w:r>
+        <w:rPr>
+          <w:color w:val="000000"/>
+        </w:rPr>
+        <w:t xml:space="preserve">inquired </w:t>
+      </w:r>
+      <w:proofErr w:type="spellStart"/>
+      <w:r>
+        <w:rPr>
+          <w:color w:val="000000"/>
+        </w:rPr>
+        <w:t>ChatGPT</w:t>
+      </w:r>
+      <w:proofErr w:type="spellEnd"/>
+      <w:r>
+        <w:rPr>
+          <w:color w:val="000000"/>
+        </w:rPr>
+        <w:t xml:space="preserve"> for</w:t>
+      </w:r>
+      <w:r>
+        <w:rPr>
+          <w:color w:val="000000"/>
+        </w:rPr>
+        <w:t xml:space="preserve"> contentment</w:t>
+      </w:r>
+      <w:r>
+        <w:rPr>
+          <w:color w:val="000000"/>
+        </w:rPr>
+        <w:t xml:space="preserve"> of seafarers</w:t>
+      </w:r>
+      <w:r>
+        <w:rPr>
+          <w:color w:val="000000"/>
+        </w:rPr>
+        <w:t xml:space="preserve"> for providing </w:t>
+      </w:r>
+      <w:r>
+        <w:rPr>
+          <w:color w:val="000000"/>
+        </w:rPr>
+        <w:t>electronic</w:t>
+      </w:r>
+      <w:r>
+        <w:rPr>
+          <w:color w:val="000000"/>
+        </w:rPr>
+        <w:t xml:space="preserve"> </w:t>
+      </w:r>
+      <w:r>
+        <w:rPr>
+          <w:color w:val="000000"/>
+        </w:rPr>
+        <w:t>discussion</w:t>
+      </w:r>
+      <w:r>
+        <w:rPr>
+          <w:color w:val="000000"/>
+        </w:rPr>
+        <w:t xml:space="preserve"> and </w:t>
+      </w:r>
+      <w:r>
+        <w:rPr>
+          <w:color w:val="000000"/>
+        </w:rPr>
+        <w:t>identification of different physical condition and mental health.</w:t>
+      </w:r>
+      <w:r>
+        <w:rPr>
+          <w:color w:val="000000"/>
+        </w:rPr>
+        <w:t xml:space="preserve"> </w:t>
+      </w:r>
+      <w:r>
+        <w:rPr>
+          <w:color w:val="000000"/>
+        </w:rPr>
+        <w:t>They compiled input of</w:t>
+      </w:r>
+      <w:r>
+        <w:rPr>
+          <w:color w:val="000000"/>
+        </w:rPr>
+        <w:t xml:space="preserve"> </w:t>
+      </w:r>
+      <w:r>
+        <w:rPr>
+          <w:color w:val="000000"/>
+        </w:rPr>
+        <w:t>numerous</w:t>
+      </w:r>
+      <w:r>
+        <w:rPr>
+          <w:color w:val="000000"/>
+        </w:rPr>
+        <w:t xml:space="preserve"> seafarers </w:t>
+      </w:r>
+      <w:r>
+        <w:rPr>
+          <w:color w:val="000000"/>
+        </w:rPr>
+        <w:t xml:space="preserve">with the help of </w:t>
+      </w:r>
+      <w:r>
+        <w:rPr>
+          <w:color w:val="000000"/>
+        </w:rPr>
+        <w:t xml:space="preserve">elicitation techniques </w:t>
+      </w:r>
+      <w:r>
+        <w:rPr>
+          <w:color w:val="000000"/>
+        </w:rPr>
+        <w:t xml:space="preserve">and </w:t>
+      </w:r>
+      <w:r>
+        <w:rPr>
+          <w:color w:val="000000"/>
+        </w:rPr>
+        <w:t xml:space="preserve">suggested that </w:t>
+      </w:r>
+      <w:r>
+        <w:rPr>
+          <w:color w:val="000000"/>
+        </w:rPr>
+        <w:t xml:space="preserve">it is still in maturation stage for health </w:t>
+      </w:r>
+      <w:r>
+        <w:rPr>
+          <w:color w:val="000000"/>
+        </w:rPr>
+        <w:t>services,</w:t>
+      </w:r>
+      <w:r>
+        <w:rPr>
+          <w:color w:val="000000"/>
+        </w:rPr>
+        <w:t xml:space="preserve"> but it </w:t>
+      </w:r>
+      <w:r>
+        <w:rPr>
+          <w:color w:val="000000"/>
+        </w:rPr>
+        <w:t>was</w:t>
+      </w:r>
+      <w:r>
+        <w:rPr>
+          <w:color w:val="000000"/>
+        </w:rPr>
+        <w:t xml:space="preserve"> </w:t>
+      </w:r>
+      <w:r>
+        <w:rPr>
+          <w:color w:val="000000"/>
+        </w:rPr>
+        <w:t xml:space="preserve">claimed </w:t>
+      </w:r>
+      <w:r>
+        <w:rPr>
+          <w:color w:val="000000"/>
+        </w:rPr>
+        <w:t xml:space="preserve">reliable </w:t>
+      </w:r>
+      <w:r>
+        <w:rPr>
+          <w:color w:val="000000"/>
+        </w:rPr>
+        <w:t xml:space="preserve">for </w:t>
+      </w:r>
+      <w:r>
+        <w:rPr>
+          <w:color w:val="000000"/>
+        </w:rPr>
+        <w:t>minor disease and infection</w:t>
+      </w:r>
+      <w:r>
+        <w:rPr>
+          <w:color w:val="000000"/>
+        </w:rPr>
+        <w:t xml:space="preserve">. </w:t>
+      </w:r>
+      <w:r>
+        <w:rPr>
+          <w:color w:val="000000"/>
+        </w:rPr>
+        <w:t>But</w:t>
+      </w:r>
+      <w:r>
+        <w:rPr>
+          <w:color w:val="000000"/>
+        </w:rPr>
+        <w:t xml:space="preserve"> they conceived that </w:t>
+      </w:r>
+      <w:r>
+        <w:rPr>
+          <w:color w:val="000000"/>
+        </w:rPr>
+        <w:t xml:space="preserve">its </w:t>
+      </w:r>
+      <w:r>
+        <w:rPr>
+          <w:color w:val="000000"/>
+        </w:rPr>
+        <w:t xml:space="preserve">intelligence was partially sided for </w:t>
+      </w:r>
+      <w:r>
+        <w:rPr>
+          <w:color w:val="000000"/>
+        </w:rPr>
+        <w:t>some</w:t>
+      </w:r>
+      <w:r>
+        <w:rPr>
+          <w:color w:val="000000"/>
+        </w:rPr>
+        <w:t xml:space="preserve"> ethnic groups</w:t>
+      </w:r>
+      <w:r>
+        <w:rPr>
+          <w:color w:val="000000"/>
+        </w:rPr>
+        <w:t xml:space="preserve"> and</w:t>
+      </w:r>
+      <w:r>
+        <w:rPr>
+          <w:color w:val="000000"/>
+        </w:rPr>
+        <w:t xml:space="preserve"> population</w:t>
+      </w:r>
+      <w:r>
+        <w:rPr>
+          <w:color w:val="000000"/>
+        </w:rPr>
+        <w:t>.</w:t>
+      </w:r>
+      <w:r>
+        <w:rPr>
+          <w:color w:val="000000"/>
+        </w:rPr>
+        <w:t xml:space="preserve"> They were</w:t>
+      </w:r>
+      <w:r>
+        <w:rPr>
+          <w:color w:val="000000"/>
+        </w:rPr>
+        <w:t xml:space="preserve"> in</w:t>
+      </w:r>
+      <w:r>
+        <w:rPr>
+          <w:color w:val="000000"/>
+        </w:rPr>
+        <w:t xml:space="preserve"> </w:t>
+      </w:r>
+      <w:r>
+        <w:rPr>
+          <w:color w:val="000000"/>
+        </w:rPr>
+        <w:t xml:space="preserve">terror </w:t>
+      </w:r>
+      <w:r>
+        <w:rPr>
+          <w:color w:val="000000"/>
+        </w:rPr>
+        <w:t>of its</w:t>
+      </w:r>
+      <w:r>
+        <w:rPr>
+          <w:color w:val="000000"/>
+        </w:rPr>
+        <w:t xml:space="preserve"> proficiency</w:t>
+      </w:r>
+      <w:r>
+        <w:rPr>
+          <w:color w:val="000000"/>
+        </w:rPr>
+        <w:t xml:space="preserve"> that</w:t>
+      </w:r>
+      <w:r>
+        <w:rPr>
+          <w:color w:val="000000"/>
+        </w:rPr>
+        <w:t xml:space="preserve"> humanity</w:t>
+      </w:r>
+      <w:r>
+        <w:rPr>
+          <w:color w:val="000000"/>
+        </w:rPr>
+        <w:t xml:space="preserve"> is</w:t>
+      </w:r>
+      <w:r>
+        <w:rPr>
+          <w:color w:val="000000"/>
+        </w:rPr>
+        <w:t xml:space="preserve"> hunted down of</w:t>
+      </w:r>
+      <w:r>
+        <w:rPr>
+          <w:color w:val="000000"/>
+        </w:rPr>
+        <w:t xml:space="preserve"> misleading</w:t>
+      </w:r>
+      <w:r>
+        <w:rPr>
+          <w:color w:val="000000"/>
+        </w:rPr>
+        <w:t xml:space="preserve"> data and information which apparently looks true but generated by </w:t>
+      </w:r>
+      <w:proofErr w:type="spellStart"/>
+      <w:r>
+        <w:rPr>
+          <w:color w:val="000000"/>
+        </w:rPr>
+        <w:t>ChatGPT</w:t>
+      </w:r>
+      <w:proofErr w:type="spellEnd"/>
+      <w:r>
+        <w:rPr>
+          <w:color w:val="000000"/>
+        </w:rPr>
+        <w:t>.</w:t>
+      </w:r>
+      <w:r>
+        <w:rPr>
+          <w:color w:val="000000"/>
+        </w:rPr>
+        <w:t xml:space="preserve"> </w:t>
+      </w:r>
+    </w:p>
+    <w:p>
+      <w:pPr>
+        <w:rPr>
+          <w:color w:val="000000"/>
+        </w:rPr>
+      </w:pPr>
+      <w:sdt>
+        <w:sdtPr>
+          <w:rPr>
+            <w:color w:val="000000"/>
+          </w:rPr>
+          <w:tag w:val="MENDELEY_CITATION_v3_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"/>
+          <w:id w:val="-511385870"/>
+          <w:placeholder>
+            <w:docPart w:val="DefaultPlaceholder_-1854013440"/>
+          </w:placeholder>
+        </w:sdtPr>
+        <w:sdtContent>
+          <w:r>
+            <w:rPr>
+              <w:color w:val="000000"/>
+            </w:rPr>
+            <w:t>(</w:t>
+          </w:r>
+          <w:proofErr w:type="spellStart"/>
+          <w:r>
+            <w:rPr>
+              <w:color w:val="000000"/>
+            </w:rPr>
+            <w:t>Kleesiek</w:t>
+          </w:r>
+          <w:proofErr w:type="spellEnd"/>
+          <w:r>
+            <w:rPr>
+              <w:color w:val="000000"/>
+            </w:rPr>
+            <w:t xml:space="preserve"> et al., 2023)</w:t>
+          </w:r>
+        </w:sdtContent>
+      </w:sdt>
+      <w:r>
+        <w:rPr>
+          <w:color w:val="000000"/>
+        </w:rPr>
+        <w:t xml:space="preserve"> </w:t>
+      </w:r>
+      <w:r>
+        <w:rPr>
+          <w:color w:val="000000"/>
+        </w:rPr>
+        <w:t>has argue</w:t>
+      </w:r>
+      <w:r>
+        <w:rPr>
+          <w:color w:val="000000"/>
+        </w:rPr>
+        <w:t>d</w:t>
+      </w:r>
+      <w:r>
+        <w:rPr>
+          <w:color w:val="000000"/>
+        </w:rPr>
+        <w:t xml:space="preserve"> in General Purpose AI and Medical AI</w:t>
+      </w:r>
+      <w:r>
+        <w:rPr>
+          <w:color w:val="000000"/>
+        </w:rPr>
+        <w:t xml:space="preserve">. </w:t>
+      </w:r>
+      <w:r>
+        <w:rPr>
+          <w:color w:val="000000"/>
+        </w:rPr>
+        <w:t xml:space="preserve">After literature review of numerous </w:t>
+      </w:r>
+      <w:proofErr w:type="gramStart"/>
+      <w:r>
+        <w:rPr>
+          <w:color w:val="000000"/>
+        </w:rPr>
+        <w:t>articles</w:t>
+      </w:r>
+      <w:r>
+        <w:rPr>
+          <w:color w:val="000000"/>
+        </w:rPr>
+        <w:t>,</w:t>
+      </w:r>
+      <w:r>
+        <w:rPr>
+          <w:color w:val="000000"/>
+        </w:rPr>
+        <w:t xml:space="preserve"> </w:t>
+      </w:r>
+      <w:r>
+        <w:rPr>
+          <w:color w:val="000000"/>
+        </w:rPr>
+        <w:t xml:space="preserve">  </w:t>
+      </w:r>
+      <w:proofErr w:type="gramEnd"/>
+      <w:r>
+        <w:rPr>
+          <w:color w:val="000000"/>
+        </w:rPr>
+        <w:t xml:space="preserve">   </w:t>
+      </w:r>
+      <w:r>
+        <w:rPr>
+          <w:color w:val="000000"/>
+        </w:rPr>
+        <w:t xml:space="preserve"> he </w:t>
+      </w:r>
+      <w:r>
+        <w:rPr>
+          <w:color w:val="000000"/>
+        </w:rPr>
+        <w:t xml:space="preserve">suggested </w:t>
+      </w:r>
+      <w:r>
+        <w:rPr>
+          <w:color w:val="000000"/>
+        </w:rPr>
+        <w:t>integrating</w:t>
+      </w:r>
+      <w:r>
+        <w:rPr>
+          <w:color w:val="000000"/>
+        </w:rPr>
+        <w:t xml:space="preserve"> the clinical </w:t>
+      </w:r>
+      <w:r>
+        <w:rPr>
+          <w:color w:val="000000"/>
+        </w:rPr>
+        <w:t xml:space="preserve">decision </w:t>
+      </w:r>
+      <w:r>
+        <w:rPr>
+          <w:color w:val="000000"/>
+        </w:rPr>
+        <w:t xml:space="preserve">(in multimodal data and documentation) </w:t>
+      </w:r>
+      <w:r>
+        <w:rPr>
+          <w:color w:val="000000"/>
+        </w:rPr>
+        <w:t xml:space="preserve">with </w:t>
+      </w:r>
+      <w:proofErr w:type="spellStart"/>
+      <w:r>
+        <w:rPr>
+          <w:color w:val="000000"/>
+        </w:rPr>
+        <w:t>ChatGPT</w:t>
+      </w:r>
+      <w:proofErr w:type="spellEnd"/>
+      <w:r>
+        <w:rPr>
+          <w:color w:val="000000"/>
+        </w:rPr>
+        <w:t xml:space="preserve"> but only after its guarantee of well and depth research</w:t>
+      </w:r>
+      <w:r>
+        <w:rPr>
+          <w:color w:val="000000"/>
+        </w:rPr>
+        <w:t xml:space="preserve">. </w:t>
+      </w:r>
+      <w:proofErr w:type="spellStart"/>
+      <w:r>
+        <w:rPr>
+          <w:color w:val="000000"/>
+        </w:rPr>
+        <w:t>ChatGPT</w:t>
+      </w:r>
+      <w:proofErr w:type="spellEnd"/>
+      <w:r>
+        <w:rPr>
+          <w:color w:val="000000"/>
+        </w:rPr>
+        <w:t xml:space="preserve"> was also banned for this reason by various </w:t>
+      </w:r>
+      <w:r>
+        <w:rPr>
+          <w:color w:val="000000"/>
+        </w:rPr>
+        <w:t>companies because of</w:t>
+      </w:r>
+      <w:r>
+        <w:rPr>
+          <w:color w:val="000000"/>
+        </w:rPr>
+        <w:t xml:space="preserve"> plagiarism and </w:t>
+      </w:r>
+      <w:r>
+        <w:rPr>
+          <w:color w:val="000000"/>
+        </w:rPr>
+        <w:t>inaccurate information.</w:t>
+      </w:r>
+    </w:p>
+    <w:p>
+      <w:pPr>
+        <w:rPr>
+          <w:color w:val="000000"/>
+        </w:rPr>
+      </w:pPr>
+      <w:sdt>
+        <w:sdtPr>
+          <w:rPr>
+            <w:color w:val="000000"/>
+          </w:rPr>
+          <w:tag w:val="MENDELEY_CITATION_v3_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"/>
+          <w:id w:val="1684483793"/>
+          <w:placeholder>
+            <w:docPart w:val="DefaultPlaceholder_-1854013440"/>
+          </w:placeholder>
+        </w:sdtPr>
+        <w:sdtContent>
+          <w:r>
+            <w:rPr>
+              <w:color w:val="000000"/>
+            </w:rPr>
+            <w:t>(</w:t>
+          </w:r>
+          <w:proofErr w:type="spellStart"/>
+          <w:r>
+            <w:rPr>
+              <w:color w:val="000000"/>
+            </w:rPr>
+            <w:t>Salvagno</w:t>
+          </w:r>
+          <w:proofErr w:type="spellEnd"/>
+          <w:r>
+            <w:rPr>
+              <w:color w:val="000000"/>
+            </w:rPr>
+            <w:t xml:space="preserve"> et al., 2023)</w:t>
+          </w:r>
+        </w:sdtContent>
+      </w:sdt>
+      <w:r>
+        <w:rPr>
+          <w:color w:val="000000"/>
+        </w:rPr>
+        <w:t xml:space="preserve"> </w:t>
+      </w:r>
+      <w:r>
+        <w:rPr>
+          <w:color w:val="000000"/>
+        </w:rPr>
+        <w:t xml:space="preserve">told to make </w:t>
+      </w:r>
+      <w:r>
+        <w:rPr>
+          <w:color w:val="000000"/>
+        </w:rPr>
+        <w:t xml:space="preserve">expert </w:t>
+      </w:r>
+      <w:r>
+        <w:rPr>
+          <w:color w:val="000000"/>
+        </w:rPr>
+        <w:t xml:space="preserve">judgment should be compulsion </w:t>
+      </w:r>
+      <w:r>
+        <w:rPr>
+          <w:color w:val="000000"/>
+        </w:rPr>
+        <w:t xml:space="preserve">before using in critical decision making. </w:t>
+      </w:r>
+      <w:r>
+        <w:rPr>
+          <w:color w:val="000000"/>
+        </w:rPr>
+        <w:t xml:space="preserve">He was </w:t>
+      </w:r>
+      <w:r>
+        <w:rPr>
+          <w:color w:val="000000"/>
+        </w:rPr>
+        <w:t>supporting the idea</w:t>
+      </w:r>
+      <w:r>
+        <w:rPr>
+          <w:color w:val="000000"/>
+        </w:rPr>
+        <w:t xml:space="preserve"> that </w:t>
+      </w:r>
+      <w:proofErr w:type="spellStart"/>
+      <w:r>
+        <w:rPr>
+          <w:color w:val="000000"/>
+        </w:rPr>
+        <w:t>ChatGPT</w:t>
+      </w:r>
+      <w:proofErr w:type="spellEnd"/>
+      <w:r>
+        <w:rPr>
+          <w:color w:val="000000"/>
+        </w:rPr>
+        <w:t xml:space="preserve"> should be used for summarizing research </w:t>
+      </w:r>
+      <w:r>
+        <w:rPr>
+          <w:color w:val="000000"/>
+        </w:rPr>
+        <w:t>and searching for gaps but with</w:t>
+      </w:r>
+      <w:r>
+        <w:rPr>
+          <w:color w:val="000000"/>
+        </w:rPr>
+        <w:t xml:space="preserve"> full human intervention. </w:t>
+      </w:r>
+      <w:r>
+        <w:rPr>
+          <w:color w:val="000000"/>
+        </w:rPr>
+        <w:t xml:space="preserve">Immediate and depth responses could </w:t>
+      </w:r>
+      <w:proofErr w:type="gramStart"/>
+      <w:r>
+        <w:rPr>
+          <w:color w:val="000000"/>
+        </w:rPr>
+        <w:t>fasten</w:t>
+      </w:r>
+      <w:proofErr w:type="gramEnd"/>
+      <w:r>
+        <w:rPr>
+          <w:color w:val="000000"/>
+        </w:rPr>
+        <w:t xml:space="preserve"> the </w:t>
+      </w:r>
+      <w:r>
+        <w:rPr>
+          <w:color w:val="000000"/>
+        </w:rPr>
+        <w:t>operation,</w:t>
+      </w:r>
+      <w:r>
+        <w:rPr>
+          <w:color w:val="000000"/>
+        </w:rPr>
+        <w:t xml:space="preserve"> but any wrong judg</w:t>
+      </w:r>
+      <w:r>
+        <w:rPr>
+          <w:color w:val="000000"/>
+        </w:rPr>
+        <w:t xml:space="preserve">ment could </w:t>
+      </w:r>
+      <w:r>
+        <w:rPr>
+          <w:color w:val="000000"/>
+        </w:rPr>
+        <w:t xml:space="preserve">be dangerous. He chatted with </w:t>
+      </w:r>
+      <w:proofErr w:type="spellStart"/>
+      <w:r>
+        <w:rPr>
+          <w:color w:val="000000"/>
+        </w:rPr>
+        <w:t>ChatGPT</w:t>
+      </w:r>
+      <w:proofErr w:type="spellEnd"/>
+      <w:r>
+        <w:rPr>
+          <w:color w:val="000000"/>
+        </w:rPr>
+        <w:t xml:space="preserve"> and concluded </w:t>
+      </w:r>
+      <w:r>
+        <w:rPr>
+          <w:color w:val="000000"/>
+        </w:rPr>
+        <w:t xml:space="preserve">that </w:t>
+      </w:r>
+      <w:proofErr w:type="spellStart"/>
+      <w:r>
+        <w:rPr>
+          <w:color w:val="000000"/>
+        </w:rPr>
+        <w:t>ChatGPT</w:t>
+      </w:r>
+      <w:proofErr w:type="spellEnd"/>
+      <w:r>
+        <w:rPr>
+          <w:color w:val="000000"/>
+        </w:rPr>
+        <w:t xml:space="preserve"> should generate </w:t>
+      </w:r>
+      <w:r>
+        <w:rPr>
+          <w:color w:val="000000"/>
+        </w:rPr>
+        <w:t xml:space="preserve">ideas with taking care of future </w:t>
+      </w:r>
+      <w:r>
+        <w:rPr>
+          <w:color w:val="000000"/>
+        </w:rPr>
+        <w:t>perspective and</w:t>
+      </w:r>
+      <w:r>
+        <w:rPr>
+          <w:color w:val="000000"/>
+        </w:rPr>
+        <w:t xml:space="preserve"> used as tools not </w:t>
+      </w:r>
+      <w:r>
+        <w:rPr>
+          <w:color w:val="000000"/>
+        </w:rPr>
+        <w:t>alternative of human expertise.</w:t>
+      </w:r>
+    </w:p>
+    <w:p>
+      <w:pPr>
+        <w:rPr>
+          <w:color w:val="000000"/>
+        </w:rPr>
+      </w:pPr>
+      <w:sdt>
+        <w:sdtPr>
+          <w:rPr>
+            <w:color w:val="000000"/>
+          </w:rPr>
+          <w:tag w:val="MENDELEY_CITATION_v3_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"/>
+          <w:id w:val="-1621375349"/>
+          <w:placeholder>
+            <w:docPart w:val="DefaultPlaceholder_-1854013440"/>
+          </w:placeholder>
+        </w:sdtPr>
+        <w:sdtContent>
+          <w:r>
+            <w:rPr>
+              <w:color w:val="000000"/>
+            </w:rPr>
+            <w:t>(Macdonald et al., 2023)</w:t>
+          </w:r>
+        </w:sdtContent>
+      </w:sdt>
+      <w:r>
+        <w:rPr>
+          <w:color w:val="000000"/>
+        </w:rPr>
+        <w:t xml:space="preserve"> </w:t>
+      </w:r>
+      <w:r>
+        <w:rPr>
+          <w:color w:val="000000"/>
+        </w:rPr>
+        <w:t xml:space="preserve">addressed 100,000 health </w:t>
+      </w:r>
+      <w:r>
+        <w:rPr>
+          <w:color w:val="000000"/>
+        </w:rPr>
+        <w:t>workers</w:t>
+      </w:r>
+      <w:r>
+        <w:rPr>
+          <w:color w:val="000000"/>
+        </w:rPr>
+        <w:t xml:space="preserve"> to estimate of effect of </w:t>
+      </w:r>
+      <w:r>
+        <w:rPr>
+          <w:color w:val="000000"/>
+        </w:rPr>
+        <w:t>vaccination and</w:t>
+      </w:r>
+      <w:r>
+        <w:rPr>
+          <w:color w:val="000000"/>
+        </w:rPr>
+        <w:t xml:space="preserve"> found the hazard ratio of 0.48</w:t>
+      </w:r>
+      <w:r>
+        <w:rPr>
+          <w:color w:val="000000"/>
+        </w:rPr>
+        <w:t xml:space="preserve">. They used </w:t>
+      </w:r>
+      <w:proofErr w:type="spellStart"/>
+      <w:r>
+        <w:rPr>
+          <w:color w:val="000000"/>
+        </w:rPr>
+        <w:t>ChatGPT</w:t>
+      </w:r>
+      <w:proofErr w:type="spellEnd"/>
+      <w:r>
+        <w:rPr>
+          <w:color w:val="000000"/>
+        </w:rPr>
+        <w:t xml:space="preserve"> </w:t>
+      </w:r>
+      <w:r>
+        <w:rPr>
+          <w:color w:val="000000"/>
+        </w:rPr>
+        <w:t>while</w:t>
+      </w:r>
+      <w:r>
+        <w:rPr>
+          <w:color w:val="000000"/>
+        </w:rPr>
+        <w:t xml:space="preserve"> adhering </w:t>
+      </w:r>
+      <w:r>
+        <w:rPr>
+          <w:color w:val="000000"/>
+        </w:rPr>
+        <w:t>to</w:t>
+      </w:r>
+      <w:r>
+        <w:rPr>
+          <w:color w:val="000000"/>
+        </w:rPr>
+        <w:t xml:space="preserve"> STROBE guidelines</w:t>
+      </w:r>
+      <w:r>
+        <w:rPr>
+          <w:color w:val="000000"/>
+        </w:rPr>
+        <w:t xml:space="preserve"> in every stage of research with human oversight</w:t>
+      </w:r>
+      <w:r>
+        <w:rPr>
+          <w:color w:val="000000"/>
+        </w:rPr>
+        <w:t xml:space="preserve"> and found that their research timing has hugely reduced</w:t>
+      </w:r>
+      <w:r>
+        <w:rPr>
+          <w:color w:val="000000"/>
+        </w:rPr>
+        <w:t xml:space="preserve">. They </w:t>
+      </w:r>
+      <w:r>
+        <w:rPr>
+          <w:color w:val="000000"/>
+        </w:rPr>
+        <w:t xml:space="preserve">also </w:t>
+      </w:r>
+      <w:r>
+        <w:rPr>
+          <w:color w:val="000000"/>
+        </w:rPr>
+        <w:t xml:space="preserve">addressed </w:t>
+      </w:r>
+      <w:r>
+        <w:rPr>
+          <w:color w:val="000000"/>
+        </w:rPr>
+        <w:t>a new</w:t>
+      </w:r>
+      <w:r>
+        <w:rPr>
+          <w:color w:val="000000"/>
+        </w:rPr>
+        <w:t xml:space="preserve"> issue, about the ownership</w:t>
+      </w:r>
+      <w:r>
+        <w:rPr>
+          <w:color w:val="000000"/>
+        </w:rPr>
+        <w:t xml:space="preserve"> of research,</w:t>
+      </w:r>
+      <w:r>
+        <w:rPr>
+          <w:color w:val="000000"/>
+        </w:rPr>
+        <w:t xml:space="preserve"> should be provided to </w:t>
+      </w:r>
+      <w:proofErr w:type="spellStart"/>
+      <w:r>
+        <w:rPr>
+          <w:color w:val="000000"/>
+        </w:rPr>
+        <w:t>chatgpt</w:t>
+      </w:r>
+      <w:proofErr w:type="spellEnd"/>
+      <w:r>
+        <w:rPr>
+          <w:color w:val="000000"/>
+        </w:rPr>
+        <w:t xml:space="preserve"> or not if it has done large part of the research.</w:t>
+      </w:r>
+      <w:r>
+        <w:rPr>
+          <w:color w:val="000000"/>
+        </w:rPr>
+        <w:t xml:space="preserve"> </w:t>
+      </w:r>
+      <w:r>
+        <w:rPr>
+          <w:color w:val="000000"/>
+        </w:rPr>
+        <w:t xml:space="preserve"> </w:t>
+      </w:r>
+    </w:p>
+    <w:p>
+      <w:pPr>
+        <w:rPr>
+          <w:color w:val="000000"/>
+        </w:rPr>
+      </w:pPr>
+      <w:sdt>
+        <w:sdtPr>
+          <w:rPr>
+            <w:color w:val="000000"/>
+          </w:rPr>
+          <w:tag w:val="MENDELEY_CITATION_v3_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"/>
+          <w:id w:val="109940240"/>
+          <w:placeholder>
+            <w:docPart w:val="DefaultPlaceholder_-1854013440"/>
+          </w:placeholder>
+        </w:sdtPr>
+        <w:sdtContent>
+          <w:r>
+            <w:rPr>
+              <w:color w:val="000000"/>
+            </w:rPr>
+            <w:t>(Sifat, 2023)</w:t>
+          </w:r>
+        </w:sdtContent>
+      </w:sdt>
+      <w:r>
+        <w:rPr>
+          <w:color w:val="000000"/>
+        </w:rPr>
+        <w:t>has</w:t>
+      </w:r>
+      <w:r>
+        <w:rPr>
+          <w:color w:val="000000"/>
+        </w:rPr>
+        <w:t xml:space="preserve"> mentioned that we should focus</w:t>
+      </w:r>
+      <w:r>
+        <w:rPr>
+          <w:color w:val="000000"/>
+        </w:rPr>
+        <w:t xml:space="preserve"> on </w:t>
+      </w:r>
+      <w:r>
+        <w:rPr>
+          <w:color w:val="000000"/>
+        </w:rPr>
+        <w:t xml:space="preserve">using large amount of data for creating better policy for transparency and creating informed </w:t>
+      </w:r>
+      <w:proofErr w:type="gramStart"/>
+      <w:r>
+        <w:rPr>
+          <w:color w:val="000000"/>
+        </w:rPr>
+        <w:t>decision</w:t>
+      </w:r>
+      <w:r>
+        <w:rPr>
+          <w:color w:val="000000"/>
+        </w:rPr>
+        <w:t xml:space="preserve"> </w:t>
+      </w:r>
+      <w:r>
+        <w:rPr>
+          <w:color w:val="000000"/>
+        </w:rPr>
+        <w:t>making</w:t>
+      </w:r>
+      <w:proofErr w:type="gramEnd"/>
+      <w:r>
+        <w:rPr>
+          <w:color w:val="000000"/>
+        </w:rPr>
+        <w:t xml:space="preserve"> process </w:t>
+      </w:r>
+      <w:r>
+        <w:rPr>
+          <w:color w:val="000000"/>
+        </w:rPr>
+        <w:t xml:space="preserve">for health issues. </w:t>
+      </w:r>
+      <w:r>
+        <w:rPr>
+          <w:color w:val="000000"/>
+        </w:rPr>
+        <w:t xml:space="preserve">He </w:t>
+      </w:r>
+      <w:proofErr w:type="spellStart"/>
+      <w:r>
+        <w:rPr>
+          <w:color w:val="000000"/>
+        </w:rPr>
+        <w:t>repetidely</w:t>
+      </w:r>
+      <w:proofErr w:type="spellEnd"/>
+      <w:r>
+        <w:rPr>
+          <w:color w:val="000000"/>
+        </w:rPr>
+        <w:t xml:space="preserve"> stand </w:t>
+      </w:r>
+      <w:r>
+        <w:rPr>
+          <w:color w:val="000000"/>
+        </w:rPr>
+        <w:lastRenderedPageBreak/>
+        <w:t xml:space="preserve">out on his point </w:t>
+      </w:r>
+      <w:r>
+        <w:rPr>
+          <w:color w:val="000000"/>
+        </w:rPr>
+        <w:t xml:space="preserve">of using valuable input generated by </w:t>
+      </w:r>
+      <w:proofErr w:type="spellStart"/>
+      <w:r>
+        <w:rPr>
+          <w:color w:val="000000"/>
+        </w:rPr>
+        <w:t>chatGPT</w:t>
+      </w:r>
+      <w:proofErr w:type="spellEnd"/>
+      <w:r>
+        <w:rPr>
+          <w:color w:val="000000"/>
+        </w:rPr>
+        <w:t xml:space="preserve"> for better and efficient </w:t>
+      </w:r>
+      <w:proofErr w:type="gramStart"/>
+      <w:r>
+        <w:rPr>
+          <w:color w:val="000000"/>
+        </w:rPr>
+        <w:t>decision making</w:t>
+      </w:r>
+      <w:proofErr w:type="gramEnd"/>
+      <w:r>
+        <w:rPr>
+          <w:color w:val="000000"/>
+        </w:rPr>
+        <w:t xml:space="preserve"> process. </w:t>
+      </w:r>
+    </w:p>
+    <w:p>
+      <w:pPr>
+        <w:rPr>
+          <w:color w:val="000000"/>
+        </w:rPr>
+      </w:pPr>
+      <w:sdt>
+        <w:sdtPr>
+          <w:rPr>
+            <w:color w:val="000000"/>
+          </w:rPr>
+          <w:tag w:val="MENDELEY_CITATION_v3_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"/>
+          <w:id w:val="-1188595980"/>
+          <w:placeholder>
+            <w:docPart w:val="DefaultPlaceholder_-1854013440"/>
+          </w:placeholder>
+        </w:sdtPr>
+        <w:sdtContent>
+          <w:r>
+            <w:rPr>
+              <w:color w:val="000000"/>
+            </w:rPr>
+            <w:t>(</w:t>
+          </w:r>
+          <w:proofErr w:type="spellStart"/>
+          <w:r>
+            <w:rPr>
+              <w:color w:val="000000"/>
+            </w:rPr>
+            <w:t>Cascella</w:t>
+          </w:r>
+          <w:proofErr w:type="spellEnd"/>
+          <w:r>
+            <w:rPr>
+              <w:color w:val="000000"/>
+            </w:rPr>
+            <w:t xml:space="preserve"> et al., 2023)</w:t>
+          </w:r>
+        </w:sdtContent>
+      </w:sdt>
+      <w:r>
+        <w:rPr>
+          <w:color w:val="000000"/>
+        </w:rPr>
+        <w:t xml:space="preserve">and his team performed research on four </w:t>
+      </w:r>
+      <w:proofErr w:type="gramStart"/>
+      <w:r>
+        <w:rPr>
+          <w:color w:val="000000"/>
+        </w:rPr>
+        <w:t>sector</w:t>
+      </w:r>
+      <w:proofErr w:type="gramEnd"/>
+      <w:r>
+        <w:rPr>
+          <w:color w:val="000000"/>
+        </w:rPr>
+        <w:t xml:space="preserve"> of clinical sector</w:t>
+      </w:r>
+      <w:r>
+        <w:rPr>
+          <w:color w:val="000000"/>
+        </w:rPr>
+        <w:t xml:space="preserve">: practice support, scientific production, misuse in medicine and research and reasoning about public health topics and </w:t>
+      </w:r>
+      <w:r>
+        <w:rPr>
+          <w:color w:val="000000"/>
+        </w:rPr>
+        <w:t xml:space="preserve">found that </w:t>
+      </w:r>
+      <w:r>
+        <w:rPr>
+          <w:color w:val="000000"/>
+        </w:rPr>
+        <w:t xml:space="preserve">it was pretty good at language generating process but due to lacking in medical </w:t>
+      </w:r>
+      <w:r>
+        <w:rPr>
+          <w:color w:val="000000"/>
+        </w:rPr>
+        <w:t>expertise and in field experience</w:t>
+      </w:r>
+      <w:r>
+        <w:rPr>
+          <w:color w:val="000000"/>
+        </w:rPr>
+        <w:t xml:space="preserve">, some ethical concern were raised and need of creating a particular margin of plagiarism. </w:t>
+      </w:r>
+      <w:proofErr w:type="spellStart"/>
+      <w:r>
+        <w:rPr>
+          <w:color w:val="000000"/>
+        </w:rPr>
+        <w:t>ChatGPT</w:t>
+      </w:r>
+      <w:proofErr w:type="spellEnd"/>
+      <w:r>
+        <w:rPr>
+          <w:color w:val="000000"/>
+        </w:rPr>
+        <w:t xml:space="preserve"> could not perform </w:t>
+      </w:r>
+      <w:r>
+        <w:rPr>
+          <w:color w:val="000000"/>
+        </w:rPr>
+        <w:t>Statistical analysis and</w:t>
+      </w:r>
+      <w:r>
+        <w:rPr>
+          <w:color w:val="000000"/>
+        </w:rPr>
+        <w:t xml:space="preserve"> was behind on</w:t>
+      </w:r>
+      <w:r>
+        <w:rPr>
+          <w:color w:val="000000"/>
+        </w:rPr>
+        <w:t xml:space="preserve"> automatically advising on limitation</w:t>
+      </w:r>
+      <w:r>
+        <w:rPr>
+          <w:color w:val="000000"/>
+        </w:rPr>
+        <w:t xml:space="preserve">, </w:t>
+      </w:r>
+      <w:proofErr w:type="gramStart"/>
+      <w:r>
+        <w:rPr>
+          <w:color w:val="000000"/>
+        </w:rPr>
+        <w:t>and also</w:t>
+      </w:r>
+      <w:proofErr w:type="gramEnd"/>
+      <w:r>
+        <w:rPr>
+          <w:color w:val="000000"/>
+        </w:rPr>
+        <w:t xml:space="preserve"> could</w:t>
+      </w:r>
+      <w:r>
+        <w:rPr>
+          <w:color w:val="000000"/>
+        </w:rPr>
+        <w:t xml:space="preserve"> p</w:t>
+      </w:r>
+      <w:r>
+        <w:rPr>
+          <w:color w:val="000000"/>
+        </w:rPr>
+        <w:t>roduc</w:t>
+      </w:r>
+      <w:r>
+        <w:rPr>
+          <w:color w:val="000000"/>
+        </w:rPr>
+        <w:t>e</w:t>
+      </w:r>
+      <w:r>
+        <w:rPr>
+          <w:color w:val="000000"/>
+        </w:rPr>
+        <w:t xml:space="preserve"> nonsensical answer </w:t>
+      </w:r>
+      <w:r>
+        <w:rPr>
+          <w:color w:val="000000"/>
+        </w:rPr>
+        <w:t xml:space="preserve">which sounds right </w:t>
+      </w:r>
+      <w:r>
+        <w:rPr>
+          <w:color w:val="000000"/>
+        </w:rPr>
+        <w:t xml:space="preserve">was some area for further research and development. </w:t>
+      </w:r>
+    </w:p>
+    <w:p>
+      <w:pPr>
+        <w:rPr>
+          <w:color w:val="000000"/>
+        </w:rPr>
+      </w:pPr>
+      <w:sdt>
+        <w:sdtPr>
+          <w:rPr>
+            <w:color w:val="000000"/>
+          </w:rPr>
+          <w:tag w:val="MENDELEY_CITATION_v3_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"/>
+          <w:id w:val="443973239"/>
+          <w:placeholder>
+            <w:docPart w:val="DefaultPlaceholder_-1854013440"/>
+          </w:placeholder>
+        </w:sdtPr>
+        <w:sdtContent>
+          <w:r>
+            <w:rPr>
+              <w:color w:val="000000"/>
+            </w:rPr>
+            <w:t>(S. S. Biswas, 2023)</w:t>
+          </w:r>
+        </w:sdtContent>
+      </w:sdt>
+      <w:r>
+        <w:rPr>
+          <w:color w:val="000000"/>
+        </w:rPr>
+        <w:t xml:space="preserve">said </w:t>
+      </w:r>
+      <w:proofErr w:type="spellStart"/>
+      <w:r>
+        <w:rPr>
+          <w:color w:val="000000"/>
+        </w:rPr>
+        <w:t>ChatGPT</w:t>
+      </w:r>
+      <w:proofErr w:type="spellEnd"/>
+      <w:r>
+        <w:rPr>
+          <w:color w:val="000000"/>
+        </w:rPr>
+        <w:t xml:space="preserve"> could be used in solving and </w:t>
+      </w:r>
+      <w:r>
+        <w:rPr>
+          <w:color w:val="000000"/>
+        </w:rPr>
+        <w:t xml:space="preserve">producing answer about health issues and </w:t>
+      </w:r>
+      <w:r>
+        <w:rPr>
+          <w:color w:val="000000"/>
+        </w:rPr>
+        <w:t xml:space="preserve">disease </w:t>
+      </w:r>
+      <w:r>
+        <w:rPr>
+          <w:color w:val="000000"/>
+        </w:rPr>
+        <w:t xml:space="preserve">prevention strategies </w:t>
+      </w:r>
+      <w:proofErr w:type="gramStart"/>
+      <w:r>
+        <w:rPr>
+          <w:color w:val="000000"/>
+        </w:rPr>
+        <w:t>and also</w:t>
+      </w:r>
+      <w:proofErr w:type="gramEnd"/>
+      <w:r>
+        <w:rPr>
+          <w:color w:val="000000"/>
+        </w:rPr>
+        <w:t xml:space="preserve"> shed light upon its limitation and challenges like </w:t>
+      </w:r>
+      <w:r>
+        <w:rPr>
+          <w:color w:val="000000"/>
+        </w:rPr>
+        <w:t xml:space="preserve">it lacks direct interaction with health professional </w:t>
+      </w:r>
+      <w:r>
+        <w:rPr>
+          <w:color w:val="000000"/>
+        </w:rPr>
+        <w:t xml:space="preserve">and risk of originality. Anyway, the article published by himself was written partially by </w:t>
+      </w:r>
+      <w:proofErr w:type="spellStart"/>
+      <w:r>
+        <w:rPr>
+          <w:color w:val="000000"/>
+        </w:rPr>
+        <w:t>ChatGPT</w:t>
+      </w:r>
+      <w:proofErr w:type="spellEnd"/>
+      <w:r>
+        <w:rPr>
+          <w:color w:val="000000"/>
+        </w:rPr>
+        <w:t xml:space="preserve"> but </w:t>
+      </w:r>
+      <w:r>
+        <w:rPr>
+          <w:color w:val="000000"/>
+        </w:rPr>
+        <w:t>editing and supervision was done by human author. Same way, we could use in medical field to accelerate the research and quality medica</w:t>
+      </w:r>
+      <w:r>
+        <w:rPr>
+          <w:color w:val="000000"/>
+        </w:rPr>
+        <w:t>l invention.</w:t>
+      </w:r>
+    </w:p>
+    <w:p>
+      <w:pPr>
+        <w:rPr>
+          <w:color w:val="000000"/>
+        </w:rPr>
+      </w:pPr>
+      <w:sdt>
+        <w:sdtPr>
+          <w:rPr>
+            <w:color w:val="000000"/>
+          </w:rPr>
+          <w:tag w:val="MENDELEY_CITATION_v3_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"/>
+          <w:id w:val="-199015434"/>
+          <w:placeholder>
+            <w:docPart w:val="DefaultPlaceholder_-1854013440"/>
+          </w:placeholder>
+        </w:sdtPr>
+        <w:sdtContent>
+          <w:r>
+            <w:rPr>
+              <w:color w:val="000000"/>
+            </w:rPr>
+            <w:t>(Doshi et al., 2023)</w:t>
+          </w:r>
+        </w:sdtContent>
+      </w:sdt>
+      <w:r>
+        <w:rPr>
+          <w:color w:val="000000"/>
+        </w:rPr>
+        <w:t xml:space="preserve">saw </w:t>
+      </w:r>
+      <w:proofErr w:type="spellStart"/>
+      <w:r>
+        <w:rPr>
+          <w:color w:val="000000"/>
+        </w:rPr>
+        <w:t>ChatGPT</w:t>
+      </w:r>
+      <w:proofErr w:type="spellEnd"/>
+      <w:r>
+        <w:rPr>
+          <w:color w:val="000000"/>
+        </w:rPr>
+        <w:t xml:space="preserve"> </w:t>
+      </w:r>
+      <w:r>
+        <w:rPr>
+          <w:color w:val="000000"/>
+        </w:rPr>
+        <w:t xml:space="preserve">was good in </w:t>
+      </w:r>
+      <w:proofErr w:type="spellStart"/>
+      <w:r>
+        <w:rPr>
+          <w:color w:val="000000"/>
+        </w:rPr>
+        <w:t>analysing</w:t>
+      </w:r>
+      <w:proofErr w:type="spellEnd"/>
+      <w:r>
+        <w:rPr>
+          <w:color w:val="000000"/>
+        </w:rPr>
+        <w:t xml:space="preserve"> big data, automating </w:t>
+      </w:r>
+      <w:r>
+        <w:rPr>
+          <w:color w:val="000000"/>
+        </w:rPr>
+        <w:t xml:space="preserve">menial task, and improving accuracy and democratization of research. </w:t>
+      </w:r>
+      <w:r>
+        <w:rPr>
+          <w:color w:val="000000"/>
+        </w:rPr>
+        <w:t xml:space="preserve">He said three things need to be well thought: reflection, caution, and responsibility. </w:t>
+      </w:r>
+      <w:proofErr w:type="spellStart"/>
+      <w:r>
+        <w:rPr>
+          <w:color w:val="000000"/>
+        </w:rPr>
+        <w:t>ChatGPT</w:t>
+      </w:r>
+      <w:proofErr w:type="spellEnd"/>
+      <w:r>
+        <w:rPr>
+          <w:color w:val="000000"/>
+        </w:rPr>
+        <w:t xml:space="preserve"> has </w:t>
+      </w:r>
+      <w:proofErr w:type="gramStart"/>
+      <w:r>
+        <w:rPr>
+          <w:color w:val="000000"/>
+        </w:rPr>
+        <w:t>good</w:t>
+      </w:r>
+      <w:proofErr w:type="gramEnd"/>
+      <w:r>
+        <w:rPr>
+          <w:color w:val="000000"/>
+        </w:rPr>
+        <w:t xml:space="preserve"> ability to improve its outputs in medical sector </w:t>
+      </w:r>
+      <w:r>
+        <w:rPr>
+          <w:color w:val="000000"/>
+        </w:rPr>
+        <w:t>but when it hits difficult topics its accuracy misses the track,</w:t>
+      </w:r>
+      <w:r>
+        <w:rPr>
+          <w:color w:val="000000"/>
+        </w:rPr>
+        <w:t xml:space="preserve"> he suggested further centralized medical research should be done for </w:t>
+      </w:r>
+      <w:proofErr w:type="spellStart"/>
+      <w:r>
+        <w:rPr>
+          <w:color w:val="000000"/>
+        </w:rPr>
+        <w:t>ChatGPT</w:t>
+      </w:r>
+      <w:proofErr w:type="spellEnd"/>
+      <w:r>
+        <w:rPr>
+          <w:color w:val="000000"/>
+        </w:rPr>
+        <w:t xml:space="preserve"> to perform well in medical sector.</w:t>
+      </w:r>
+      <w:r>
+        <w:rPr>
+          <w:color w:val="000000"/>
+        </w:rPr>
+        <w:t xml:space="preserve"> </w:t>
+      </w:r>
+    </w:p>
+    <w:p>
+      <w:pPr>
+        <w:rPr>
+          <w:color w:val="000000"/>
+        </w:rPr>
+      </w:pPr>
+      <w:sdt>
+        <w:sdtPr>
+          <w:rPr>
+            <w:color w:val="000000"/>
+          </w:rPr>
+          <w:tag w:val="MENDELEY_CITATION_v3_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"/>
+          <w:id w:val="-1316639815"/>
+          <w:placeholder>
+            <w:docPart w:val="DefaultPlaceholder_-1854013440"/>
+          </w:placeholder>
+        </w:sdtPr>
+        <w:sdtContent>
+          <w:r>
+            <w:rPr>
+              <w:color w:val="000000"/>
+            </w:rPr>
+            <w:t>(Gupta et al., 2023)</w:t>
+          </w:r>
+        </w:sdtContent>
+      </w:sdt>
+      <w:r>
+        <w:rPr>
+          <w:color w:val="000000"/>
+        </w:rPr>
+        <w:t xml:space="preserve"> </w:t>
+      </w:r>
+      <w:r>
+        <w:rPr>
+          <w:color w:val="000000"/>
+        </w:rPr>
+        <w:t xml:space="preserve">and with his team performed </w:t>
+      </w:r>
+      <w:r>
+        <w:rPr>
+          <w:color w:val="000000"/>
+        </w:rPr>
+        <w:t xml:space="preserve">review with 12 topics </w:t>
+      </w:r>
+      <w:r>
+        <w:rPr>
+          <w:color w:val="000000"/>
+        </w:rPr>
+        <w:t xml:space="preserve">around the plastic surgery </w:t>
+      </w:r>
+      <w:r>
+        <w:rPr>
+          <w:color w:val="000000"/>
+        </w:rPr>
+        <w:t xml:space="preserve">to produce 10 specific ideas </w:t>
+      </w:r>
+      <w:r>
+        <w:rPr>
+          <w:color w:val="000000"/>
+        </w:rPr>
+        <w:t xml:space="preserve">to calculate accuracy of </w:t>
+      </w:r>
+      <w:proofErr w:type="spellStart"/>
+      <w:r>
+        <w:rPr>
+          <w:color w:val="000000"/>
+        </w:rPr>
+        <w:t>ChatGPT</w:t>
+      </w:r>
+      <w:proofErr w:type="spellEnd"/>
+      <w:r>
+        <w:rPr>
+          <w:color w:val="000000"/>
+        </w:rPr>
+        <w:t>, and they got</w:t>
+      </w:r>
+      <w:r>
+        <w:rPr>
+          <w:color w:val="000000"/>
+        </w:rPr>
+        <w:t xml:space="preserve"> overall of</w:t>
+      </w:r>
+      <w:r>
+        <w:rPr>
+          <w:color w:val="000000"/>
+        </w:rPr>
+        <w:t xml:space="preserve"> 55%</w:t>
+      </w:r>
+      <w:r>
+        <w:rPr>
+          <w:color w:val="000000"/>
+        </w:rPr>
+        <w:t xml:space="preserve"> </w:t>
+      </w:r>
+      <w:r>
+        <w:rPr>
+          <w:color w:val="000000"/>
+        </w:rPr>
+        <w:t xml:space="preserve">accuracy </w:t>
+      </w:r>
+      <w:r>
+        <w:rPr>
+          <w:color w:val="000000"/>
+        </w:rPr>
+        <w:t>and</w:t>
+      </w:r>
+      <w:r>
+        <w:rPr>
+          <w:color w:val="000000"/>
+        </w:rPr>
+        <w:t xml:space="preserve"> 35% for general ideas and 75% for specific ideas.</w:t>
+      </w:r>
+      <w:r>
+        <w:rPr>
+          <w:color w:val="000000"/>
+        </w:rPr>
+        <w:t xml:space="preserve"> They also concluded</w:t>
+      </w:r>
+      <w:r>
+        <w:rPr>
+          <w:color w:val="000000"/>
+        </w:rPr>
+        <w:t xml:space="preserve"> with good response about </w:t>
+      </w:r>
+      <w:proofErr w:type="spellStart"/>
+      <w:proofErr w:type="gramStart"/>
+      <w:r>
+        <w:rPr>
+          <w:color w:val="000000"/>
+        </w:rPr>
+        <w:t>ChatGPT</w:t>
+      </w:r>
+      <w:proofErr w:type="spellEnd"/>
+      <w:proofErr w:type="gramEnd"/>
+      <w:r>
+        <w:rPr>
+          <w:color w:val="000000"/>
+        </w:rPr>
+        <w:t xml:space="preserve"> and surgeons should keep using it as it has far </w:t>
+      </w:r>
+      <w:r>
+        <w:rPr>
+          <w:color w:val="000000"/>
+        </w:rPr>
+        <w:t>very good research on consultation, patient support and marketing.</w:t>
+      </w:r>
+    </w:p>
+    <w:p>
+      <w:pPr>
+        <w:rPr>
+          <w:color w:val="000000"/>
+        </w:rPr>
+      </w:pPr>
+      <w:r>
+        <w:rPr>
+          <w:color w:val="000000"/>
+        </w:rPr>
+        <w:t xml:space="preserve"> </w:t>
+      </w:r>
+    </w:p>
+    <w:p>
+      <w:pPr>
+        <w:rPr>
+          <w:color w:val="000000"/>
+        </w:rPr>
+      </w:pPr>
+      <w:sdt>
+        <w:sdtPr>
+          <w:rPr>
+            <w:color w:val="000000"/>
+          </w:rPr>
+          <w:tag w:val="MENDELEY_CITATION_v3_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"/>
+          <w:id w:val="1655725966"/>
+          <w:placeholder>
+            <w:docPart w:val="DefaultPlaceholder_-1854013440"/>
+          </w:placeholder>
+        </w:sdtPr>
+        <w:sdtContent>
+          <w:r>
+            <w:rPr>
+              <w:rFonts w:eastAsia="Times New Roman"/>
+            </w:rPr>
+            <w:t xml:space="preserve">(Haman &amp; </w:t>
+          </w:r>
+          <w:proofErr w:type="spellStart"/>
+          <w:r>
+            <w:rPr>
+              <w:rFonts w:eastAsia="Times New Roman"/>
+            </w:rPr>
+            <w:t>Školník</w:t>
+          </w:r>
+          <w:proofErr w:type="spellEnd"/>
+          <w:r>
+            <w:rPr>
+              <w:rFonts w:eastAsia="Times New Roman"/>
+            </w:rPr>
+            <w:t xml:space="preserve">, 2023) </w:t>
+          </w:r>
+        </w:sdtContent>
+      </w:sdt>
+      <w:r>
+        <w:rPr>
+          <w:color w:val="000000"/>
+        </w:rPr>
+        <w:t xml:space="preserve">did research on </w:t>
+      </w:r>
+      <w:r>
+        <w:rPr>
+          <w:color w:val="000000"/>
+        </w:rPr>
+        <w:t xml:space="preserve">output of </w:t>
+      </w:r>
+      <w:proofErr w:type="spellStart"/>
+      <w:r>
+        <w:rPr>
+          <w:color w:val="000000"/>
+        </w:rPr>
+        <w:t>chatgpt</w:t>
+      </w:r>
+      <w:proofErr w:type="spellEnd"/>
+      <w:r>
+        <w:rPr>
+          <w:color w:val="000000"/>
+        </w:rPr>
+        <w:t xml:space="preserve"> </w:t>
+      </w:r>
+      <w:r>
+        <w:rPr>
+          <w:color w:val="000000"/>
+        </w:rPr>
+        <w:t xml:space="preserve">whether, it will lead to health problem like addiction or not. To do this they </w:t>
+      </w:r>
+      <w:r>
+        <w:rPr>
+          <w:color w:val="000000"/>
+        </w:rPr>
+        <w:t xml:space="preserve">marketed and influenced to use </w:t>
+      </w:r>
+      <w:proofErr w:type="spellStart"/>
+      <w:r>
+        <w:rPr>
+          <w:color w:val="000000"/>
+        </w:rPr>
+        <w:t>chatgpt</w:t>
+      </w:r>
+      <w:proofErr w:type="spellEnd"/>
+      <w:r>
+        <w:rPr>
+          <w:color w:val="000000"/>
+        </w:rPr>
+        <w:t xml:space="preserve"> </w:t>
+      </w:r>
+      <w:proofErr w:type="spellStart"/>
+      <w:r>
+        <w:rPr>
+          <w:color w:val="000000"/>
+        </w:rPr>
+        <w:t>vigrouroulsy</w:t>
+      </w:r>
+      <w:proofErr w:type="spellEnd"/>
+      <w:r>
+        <w:rPr>
+          <w:color w:val="000000"/>
+        </w:rPr>
+        <w:t xml:space="preserve">, especially in </w:t>
+      </w:r>
+      <w:proofErr w:type="gramStart"/>
+      <w:r>
+        <w:rPr>
+          <w:color w:val="000000"/>
+        </w:rPr>
+        <w:t>night time</w:t>
+      </w:r>
+      <w:proofErr w:type="gramEnd"/>
+      <w:r>
+        <w:rPr>
+          <w:color w:val="000000"/>
+        </w:rPr>
+        <w:t xml:space="preserve"> alone with multi-tab open in their browser. </w:t>
+      </w:r>
+      <w:proofErr w:type="gramStart"/>
+      <w:r>
+        <w:rPr>
+          <w:color w:val="000000"/>
+        </w:rPr>
+        <w:t>But,</w:t>
+      </w:r>
+      <w:proofErr w:type="gramEnd"/>
+      <w:r>
+        <w:rPr>
+          <w:color w:val="000000"/>
+        </w:rPr>
+        <w:t xml:space="preserve"> they were shocked that it became </w:t>
+      </w:r>
+      <w:proofErr w:type="gramStart"/>
+      <w:r>
+        <w:rPr>
+          <w:color w:val="000000"/>
+        </w:rPr>
+        <w:t>key</w:t>
+      </w:r>
+      <w:proofErr w:type="gramEnd"/>
+      <w:r>
+        <w:rPr>
+          <w:color w:val="000000"/>
+        </w:rPr>
+        <w:t xml:space="preserve"> reason for improvement</w:t>
+      </w:r>
+      <w:r>
+        <w:rPr>
+          <w:color w:val="000000"/>
+        </w:rPr>
+        <w:t xml:space="preserve"> like exercising, reading books, cooking food and it might be because </w:t>
+      </w:r>
+      <w:proofErr w:type="spellStart"/>
+      <w:r>
+        <w:rPr>
+          <w:color w:val="000000"/>
+        </w:rPr>
+        <w:t>ChatGPT</w:t>
+      </w:r>
+      <w:proofErr w:type="spellEnd"/>
+      <w:r>
+        <w:rPr>
+          <w:color w:val="000000"/>
+        </w:rPr>
+        <w:t xml:space="preserve"> used to give answer </w:t>
+      </w:r>
+      <w:r>
+        <w:rPr>
+          <w:color w:val="000000"/>
+        </w:rPr>
+        <w:t xml:space="preserve">with its </w:t>
+      </w:r>
+      <w:proofErr w:type="spellStart"/>
+      <w:r>
+        <w:rPr>
+          <w:color w:val="000000"/>
+        </w:rPr>
+        <w:t>sideffect</w:t>
+      </w:r>
+      <w:proofErr w:type="spellEnd"/>
+      <w:r>
+        <w:rPr>
+          <w:color w:val="000000"/>
+        </w:rPr>
+        <w:t xml:space="preserve"> too. </w:t>
+      </w:r>
+      <w:proofErr w:type="gramStart"/>
+      <w:r>
+        <w:rPr>
+          <w:color w:val="000000"/>
+        </w:rPr>
+        <w:t>But,</w:t>
+      </w:r>
+      <w:proofErr w:type="gramEnd"/>
+      <w:r>
+        <w:rPr>
+          <w:color w:val="000000"/>
+        </w:rPr>
+        <w:t xml:space="preserve"> they concluded that still a long and quality testing </w:t>
+      </w:r>
+      <w:proofErr w:type="gramStart"/>
+      <w:r>
+        <w:rPr>
+          <w:color w:val="000000"/>
+        </w:rPr>
+        <w:t>is need</w:t>
+      </w:r>
+      <w:proofErr w:type="gramEnd"/>
+      <w:r>
+        <w:rPr>
+          <w:color w:val="000000"/>
+        </w:rPr>
+        <w:t xml:space="preserve"> </w:t>
+      </w:r>
+      <w:r>
+        <w:rPr>
+          <w:color w:val="000000"/>
+        </w:rPr>
+        <w:t xml:space="preserve">before encouraging people use </w:t>
+      </w:r>
+      <w:r>
+        <w:rPr>
+          <w:color w:val="000000"/>
+        </w:rPr>
+        <w:t>as personal assistant.</w:t>
+      </w:r>
+    </w:p>
+    <w:p>
+      <w:pPr>
+        <w:rPr>
+          <w:color w:val="000000"/>
+        </w:rPr>
+      </w:pPr>
+    </w:p>
+    <w:p>
+      <w:pPr>
+        <w:rPr>
+          <w:color w:val="000000"/>
+        </w:rPr>
+      </w:pPr>
     </w:p>
     <w:p>
       <w:pPr>
@@ -1156,7 +3627,7 @@
 </file>
 
 <file path=word/numbering.xml><?xml version="1.0" encoding="utf-8"?>
-<w:numbering xmlns:wpc="http://schemas.microsoft.com/office/word/2010/wordprocessingCanvas" xmlns:cx="http://schemas.microsoft.com/office/drawing/2014/chartex" xmlns:cx1="http://schemas.microsoft.com/office/drawing/2015/9/8/chartex" xmlns:cx2="http://schemas.microsoft.com/office/drawing/2015/10/21/chartex" xmlns:cx3="http://schemas.microsoft.com/office/drawing/2016/5/9/chartex" xmlns:cx4="http://schemas.microsoft.com/office/drawing/2016/5/10/chartex" xmlns:cx5="http://schemas.microsoft.com/office/drawing/2016/5/11/chartex" xmlns:cx6="http://schemas.microsoft.com/office/drawing/2016/5/12/chartex" xmlns:cx7="http://schemas.microsoft.com/office/drawing/2016/5/13/chartex" xmlns:cx8="http://schemas.microsoft.com/office/drawing/2016/5/14/chartex" xmlns:mc="http://schemas.openxmlformats.org/markup-compatibility/2006" xmlns:aink="http://schemas.microsoft.com/office/drawing/2016/ink" xmlns:am3d="http://schemas.microsoft.com/office/drawing/2017/model3d" xmlns:o="urn:schemas-microsoft-com:office:office" xmlns:oel="http://schemas.microsoft.com/office/2019/extlst" xmlns:r="http://schemas.openxmlformats.org/officeDocument/2006/relationships" xmlns:m="http://schemas.openxmlformats.org/officeDocument/2006/math" xmlns:v="urn:schemas-microsoft-com:vml" xmlns:wp14="http://schemas.microsoft.com/office/word/2010/wordprocessingDrawing" xmlns:wp="http://schemas.openxmlformats.org/drawingml/2006/wordprocessingDrawing" xmlns:w10="urn:schemas-microsoft-com:office:word" xmlns:w="http://schemas.openxmlformats.org/wordprocessingml/2006/main" xmlns:w14="http://schemas.microsoft.com/office/word/2010/wordml" xmlns:w15="http://schemas.microsoft.com/office/word/2012/wordml" xmlns:w16cex="http://schemas.microsoft.com/office/word/2018/wordml/cex" xmlns:w16cid="http://schemas.microsoft.com/office/word/2016/wordml/cid" xmlns:w16="http://schemas.microsoft.com/office/word/2018/wordml" xmlns:w16sdtdh="http://schemas.microsoft.com/office/word/2020/wordml/sdtdatahash" xmlns:w16se="http://schemas.microsoft.com/office/word/2015/wordml/symex" xmlns:wpg="http://schemas.microsoft.com/office/word/2010/wordprocessingGroup" xmlns:wpi="http://schemas.microsoft.com/office/word/2010/wordprocessingInk" xmlns:wne="http://schemas.microsoft.com/office/word/2006/wordml" xmlns:wps="http://schemas.microsoft.com/office/word/2010/wordprocessingShape" mc:Ignorable="w14 w15 w16se w16cid w16 w16cex w16sdtdh wp14">
+<w:numbering xmlns:wpc="http://schemas.microsoft.com/office/word/2010/wordprocessingCanvas" xmlns:cx="http://schemas.microsoft.com/office/drawing/2014/chartex" xmlns:cx1="http://schemas.microsoft.com/office/drawing/2015/9/8/chartex" xmlns:cx2="http://schemas.microsoft.com/office/drawing/2015/10/21/chartex" xmlns:cx3="http://schemas.microsoft.com/office/drawing/2016/5/9/chartex" xmlns:cx4="http://schemas.microsoft.com/office/drawing/2016/5/10/chartex" xmlns:cx5="http://schemas.microsoft.com/office/drawing/2016/5/11/chartex" xmlns:cx6="http://schemas.microsoft.com/office/drawing/2016/5/12/chartex" xmlns:cx7="http://schemas.microsoft.com/office/drawing/2016/5/13/chartex" xmlns:cx8="http://schemas.microsoft.com/office/drawing/2016/5/14/chartex" xmlns:mc="http://schemas.openxmlformats.org/markup-compatibility/2006" xmlns:aink="http://schemas.microsoft.com/office/drawing/2016/ink" xmlns:am3d="http://schemas.microsoft.com/office/drawing/2017/model3d" xmlns:o="urn:schemas-microsoft-com:office:office" xmlns:oel="http://schemas.microsoft.com/office/2019/extlst" xmlns:r="http://schemas.openxmlformats.org/officeDocument/2006/relationships" xmlns:m="http://schemas.openxmlformats.org/officeDocument/2006/math" xmlns:v="urn:schemas-microsoft-com:vml" xmlns:wp14="http://schemas.microsoft.com/office/word/2010/wordprocessingDrawing" xmlns:wp="http://schemas.openxmlformats.org/drawingml/2006/wordprocessingDrawing" xmlns:w10="urn:schemas-microsoft-com:office:word" xmlns:w="http://schemas.openxmlformats.org/wordprocessingml/2006/main" xmlns:w14="http://schemas.microsoft.com/office/word/2010/wordml" xmlns:w15="http://schemas.microsoft.com/office/word/2012/wordml" xmlns:w16cex="http://schemas.microsoft.com/office/word/2018/wordml/cex" xmlns:w16cid="http://schemas.microsoft.com/office/word/2016/wordml/cid" xmlns:w16="http://schemas.microsoft.com/office/word/2018/wordml" xmlns:w16du="http://schemas.microsoft.com/office/word/2023/wordml/word16du" xmlns:w16sdtdh="http://schemas.microsoft.com/office/word/2020/wordml/sdtdatahash" xmlns:w16se="http://schemas.microsoft.com/office/word/2015/wordml/symex" xmlns:wpg="http://schemas.microsoft.com/office/word/2010/wordprocessingGroup" xmlns:wpi="http://schemas.microsoft.com/office/word/2010/wordprocessingInk" xmlns:wne="http://schemas.microsoft.com/office/word/2006/wordml" xmlns:wps="http://schemas.microsoft.com/office/word/2010/wordprocessingShape" mc:Ignorable="w14 w15 w16se w16cid w16 w16cex w16sdtdh wp14">
   <w:abstractNum w:abstractNumId="0" w15:restartNumberingAfterBreak="0">
     <w:nsid w:val="3E562A1D"/>
     <w:multiLevelType w:val="multilevel"/>
@@ -1821,6 +4292,7 @@
   <w:style w:type="character" w:default="1" w:styleId="DefaultParagraphFont">
     <w:name w:val="Default Paragraph Font"/>
     <w:uiPriority w:val="1"/>
+    <w:semiHidden/>
     <w:unhideWhenUsed/>
   </w:style>
   <w:style w:type="table" w:default="1" w:styleId="TableNormal">
@@ -1893,7 +4365,7 @@
 </file>
 
 <file path=word/glossary/document.xml><?xml version="1.0" encoding="utf-8"?>
-<w:glossaryDocument xmlns:wpc="http://schemas.microsoft.com/office/word/2010/wordprocessingCanvas" xmlns:cx="http://schemas.microsoft.com/office/drawing/2014/chartex" xmlns:cx1="http://schemas.microsoft.com/office/drawing/2015/9/8/chartex" xmlns:cx2="http://schemas.microsoft.com/office/drawing/2015/10/21/chartex" xmlns:cx3="http://schemas.microsoft.com/office/drawing/2016/5/9/chartex" xmlns:cx4="http://schemas.microsoft.com/office/drawing/2016/5/10/chartex" xmlns:cx5="http://schemas.microsoft.com/office/drawing/2016/5/11/chartex" xmlns:cx6="http://schemas.microsoft.com/office/drawing/2016/5/12/chartex" xmlns:cx7="http://schemas.microsoft.com/office/drawing/2016/5/13/chartex" xmlns:cx8="http://schemas.microsoft.com/office/drawing/2016/5/14/chartex" xmlns:mc="http://schemas.openxmlformats.org/markup-compatibility/2006" xmlns:aink="http://schemas.microsoft.com/office/drawing/2016/ink" xmlns:am3d="http://schemas.microsoft.com/office/drawing/2017/model3d" xmlns:o="urn:schemas-microsoft-com:office:office" xmlns:oel="http://schemas.microsoft.com/office/2019/extlst" xmlns:r="http://schemas.openxmlformats.org/officeDocument/2006/relationships" xmlns:m="http://schemas.openxmlformats.org/officeDocument/2006/math" xmlns:v="urn:schemas-microsoft-com:vml" xmlns:wp14="http://schemas.microsoft.com/office/word/2010/wordprocessingDrawing" xmlns:wp="http://schemas.openxmlformats.org/drawingml/2006/wordprocessingDrawing" xmlns:w10="urn:schemas-microsoft-com:office:word" xmlns:w="http://schemas.openxmlformats.org/wordprocessingml/2006/main" xmlns:w14="http://schemas.microsoft.com/office/word/2010/wordml" xmlns:w15="http://schemas.microsoft.com/office/word/2012/wordml" xmlns:w16cex="http://schemas.microsoft.com/office/word/2018/wordml/cex" xmlns:w16cid="http://schemas.microsoft.com/office/word/2016/wordml/cid" xmlns:w16="http://schemas.microsoft.com/office/word/2018/wordml" xmlns:w16sdtdh="http://schemas.microsoft.com/office/word/2020/wordml/sdtdatahash" xmlns:w16se="http://schemas.microsoft.com/office/word/2015/wordml/symex" xmlns:wpg="http://schemas.microsoft.com/office/word/2010/wordprocessingGroup" xmlns:wpi="http://schemas.microsoft.com/office/word/2010/wordprocessingInk" xmlns:wne="http://schemas.microsoft.com/office/word/2006/wordml" xmlns:wps="http://schemas.microsoft.com/office/word/2010/wordprocessingShape" mc:Ignorable="w14 w15 w16se w16cid w16 w16cex w16sdtdh wp14">
+<w:glossaryDocument xmlns:wpc="http://schemas.microsoft.com/office/word/2010/wordprocessingCanvas" xmlns:cx="http://schemas.microsoft.com/office/drawing/2014/chartex" xmlns:cx1="http://schemas.microsoft.com/office/drawing/2015/9/8/chartex" xmlns:cx2="http://schemas.microsoft.com/office/drawing/2015/10/21/chartex" xmlns:cx3="http://schemas.microsoft.com/office/drawing/2016/5/9/chartex" xmlns:cx4="http://schemas.microsoft.com/office/drawing/2016/5/10/chartex" xmlns:cx5="http://schemas.microsoft.com/office/drawing/2016/5/11/chartex" xmlns:cx6="http://schemas.microsoft.com/office/drawing/2016/5/12/chartex" xmlns:cx7="http://schemas.microsoft.com/office/drawing/2016/5/13/chartex" xmlns:cx8="http://schemas.microsoft.com/office/drawing/2016/5/14/chartex" xmlns:mc="http://schemas.openxmlformats.org/markup-compatibility/2006" xmlns:aink="http://schemas.microsoft.com/office/drawing/2016/ink" xmlns:am3d="http://schemas.microsoft.com/office/drawing/2017/model3d" xmlns:o="urn:schemas-microsoft-com:office:office" xmlns:oel="http://schemas.microsoft.com/office/2019/extlst" xmlns:r="http://schemas.openxmlformats.org/officeDocument/2006/relationships" xmlns:m="http://schemas.openxmlformats.org/officeDocument/2006/math" xmlns:v="urn:schemas-microsoft-com:vml" xmlns:wp14="http://schemas.microsoft.com/office/word/2010/wordprocessingDrawing" xmlns:wp="http://schemas.openxmlformats.org/drawingml/2006/wordprocessingDrawing" xmlns:w10="urn:schemas-microsoft-com:office:word" xmlns:w="http://schemas.openxmlformats.org/wordprocessingml/2006/main" xmlns:w14="http://schemas.microsoft.com/office/word/2010/wordml" xmlns:w15="http://schemas.microsoft.com/office/word/2012/wordml" xmlns:w16cex="http://schemas.microsoft.com/office/word/2018/wordml/cex" xmlns:w16cid="http://schemas.microsoft.com/office/word/2016/wordml/cid" xmlns:w16="http://schemas.microsoft.com/office/word/2018/wordml" xmlns:w16du="http://schemas.microsoft.com/office/word/2023/wordml/word16du" xmlns:w16sdtdh="http://schemas.microsoft.com/office/word/2020/wordml/sdtdatahash" xmlns:w16se="http://schemas.microsoft.com/office/word/2015/wordml/symex" xmlns:wpg="http://schemas.microsoft.com/office/word/2010/wordprocessingGroup" xmlns:wpi="http://schemas.microsoft.com/office/word/2010/wordprocessingInk" xmlns:wne="http://schemas.microsoft.com/office/word/2006/wordml" xmlns:wps="http://schemas.microsoft.com/office/word/2010/wordprocessingShape" mc:Ignorable="w14 w15 w16se w16cid w16 w16cex w16sdtdh wp14">
   <w:docParts>
     <w:docPart>
       <w:docPartPr>
@@ -1990,8 +4462,12 @@
   </w:compat>
   <w:rsids>
     <w:rsidRoot w:val="00DE52CC"/>
+    <w:rsid w:val="002A110C"/>
+    <w:rsid w:val="00301BA8"/>
+    <w:rsid w:val="00667BC1"/>
     <w:rsid w:val="00DE52CC"/>
     <w:rsid w:val="00E613BE"/>
+    <w:rsid w:val="00EA5CAC"/>
   </w:rsids>
   <m:mathPr>
     <m:mathFont m:val="Cambria Math"/>
@@ -2449,10 +4925,6 @@
       <w:color w:val="808080"/>
     </w:rPr>
   </w:style>
-  <w:style w:type="paragraph" w:customStyle="1" w:styleId="516EB260D3E445AB9E4454AF76FF0F61">
-    <w:name w:val="516EB260D3E445AB9E4454AF76FF0F61"/>
-    <w:rsid w:val="00DE52CC"/>
-  </w:style>
 </w:styles>
 </file>
 
@@ -2773,7 +5245,7 @@
     <we:reference id="WA104382081" version="1.55.1.0" store="en-US" storeType="OMEX"/>
   </we:alternateReferences>
   <we:properties>
-    <we:property name="MENDELEY_CITATIONS" value="[{&quot;citationID&quot;:&quot;MENDELEY_CITATION_f98fb02d-e996-4c8b-b360-445eb9ff6251&quot;,&quot;properties&quot;:{&quot;noteIndex&quot;:0},&quot;isEdited&quot;:false,&quot;manualOverride&quot;:{&quot;isManuallyOverridden&quot;:false,&quot;citeprocText&quot;:&quot;(HS Kumar, 2023)&quot;,&quot;manualOverrideText&quot;:&quot;&quot;},&quot;citationItems&quot;:[{&quot;id&quot;:&quot;a1527589-5a26-366e-b0c1-49d342b211aa&quot;,&quot;itemData&quot;:{&quot;type&quot;:&quot;article-journal&quot;,&quot;id&quot;:&quot;a1527589-5a26-366e-b0c1-49d342b211aa&quot;,&quot;title&quot;:&quot;Analysis of ChatGPT Tool to Assess the Potential of its Utility for Academic Writing in Biomedical Domain&quot;,&quot;author&quot;:[{&quot;family&quot;:&quot;HS Kumar&quot;,&quot;given&quot;:&quot;Arun&quot;,&quot;parse-names&quot;:false,&quot;dropping-particle&quot;:&quot;&quot;,&quot;non-dropping-particle&quot;:&quot;&quot;}],&quot;container-title&quot;:&quot;Biology, Engineering, Medicine and Science Reports&quot;,&quot;DOI&quot;:&quot;10.5530/bems.9.1.5&quot;,&quot;issued&quot;:{&quot;date-parts&quot;:[[2023,1,5]]},&quot;page&quot;:&quot;24-30&quot;,&quot;abstract&quot;:&quot;Background: ChatGPT (Generative Pre-trained Transformer) is an artificial intelligence chatbot which is designed to generate detailed text response and/or articulate answers to any query. Widespread concerns are expressed that such tools can be misused for academic writing. Hence this study was designed to test the utility and merit of ChatGPT for academic writing in biomedical sciences. Materials and Methods: five randomly selected quey topics were input into ChatGPT for a response. The ChatGPT response time, quality of the content and reliability were assessed. The ChatGPT response was transferred into a word file and the file was checked for originality using the Urkund software. Results: The response rate by ChatGPT was observed to be very quick i.e., less than 2 min to give a 300-500 words text output. Although the content of the response were systematic, precise and original, it lacked quality and depth of academic writing. Several shortcomings such as word count, referencing errors and lack of academic merit were observed. Conclusion: Despite its significant limitations, ChatGPT has enormous potential as training and upskilling resource for academic writing, which rather than replacing biological intelligence will help in refining it if used appropriately under academic mentoring.&quot;,&quot;publisher&quot;:&quot;EManuscript Technologies&quot;,&quot;issue&quot;:&quot;1&quot;,&quot;volume&quot;:&quot;9&quot;,&quot;container-title-short&quot;:&quot;&quot;},&quot;isTemporary&quot;:false}],&quot;citationTag&quot;:&quot;MENDELEY_CITATION_v3_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&quot;},{&quot;citationID&quot;:&quot;MENDELEY_CITATION_92d0c37b-e64e-4409-befd-bd53c9fecdd8&quot;,&quot;properties&quot;:{&quot;noteIndex&quot;:0},&quot;isEdited&quot;:false,&quot;manualOverride&quot;:{&quot;isManuallyOverridden&quot;:false,&quot;citeprocText&quot;:&quot;(Chen, 2023)&quot;,&quot;manualOverrideText&quot;:&quot;&quot;},&quot;citationItems&quot;:[{&quot;id&quot;:&quot;6064cb4c-a679-376c-9372-79c617e33efa&quot;,&quot;itemData&quot;:{&quot;type&quot;:&quot;article-journal&quot;,&quot;id&quot;:&quot;6064cb4c-a679-376c-9372-79c617e33efa&quot;,&quot;title&quot;:&quot;ChatGPT and other artificial intelligence applications speed up scientific writing&quot;,&quot;author&quot;:[{&quot;family&quot;:&quot;Chen&quot;,&quot;given&quot;:&quot;Tzeng-Ji&quot;,&quot;parse-names&quot;:false,&quot;dropping-particle&quot;:&quot;&quot;,&quot;non-dropping-particle&quot;:&quot;&quot;}],&quot;DOI&quot;:&quot;10.1097/JCMA.0000000000000900&quot;,&quot;ISBN&quot;:&quot;2023;138:106312&quot;,&quot;URL&quot;:&quot;www.ejcma.org&quot;,&quot;issued&quot;:{&quot;date-parts&quot;:[[2023]]},&quot;container-title-short&quot;:&quot;&quot;},&quot;isTemporary&quot;:false}],&quot;citationTag&quot;:&quot;MENDELEY_CITATION_v3_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&quot;},{&quot;citationID&quot;:&quot;MENDELEY_CITATION_94cdc23e-64a1-4b47-8e9a-a05c03d9b6f7&quot;,&quot;properties&quot;:{&quot;noteIndex&quot;:0},&quot;isEdited&quot;:false,&quot;manualOverride&quot;:{&quot;isManuallyOverridden&quot;:false,&quot;citeprocText&quot;:&quot;(Kitamura, 2023)&quot;,&quot;manualOverrideText&quot;:&quot;&quot;},&quot;citationTag&quot;:&quot;MENDELEY_CITATION_v3_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&quot;,&quot;citationItems&quot;:[{&quot;id&quot;:&quot;c88d7ff4-f683-363e-be4d-e8f597182f17&quot;,&quot;itemData&quot;:{&quot;type&quot;:&quot;article-journal&quot;,&quot;id&quot;:&quot;c88d7ff4-f683-363e-be4d-e8f597182f17&quot;,&quot;title&quot;:&quot;ChatGPT Is Shaping the Future of Medical Writing But Still Requires Human Judgment&quot;,&quot;author&quot;:[{&quot;family&quot;:&quot;Kitamura&quot;,&quot;given&quot;:&quot;Felipe C.&quot;,&quot;parse-names&quot;:false,&quot;dropping-particle&quot;:&quot;&quot;,&quot;non-dropping-particle&quot;:&quot;&quot;}],&quot;container-title&quot;:&quot;Radiology&quot;,&quot;container-title-short&quot;:&quot;Radiology&quot;,&quot;DOI&quot;:&quot;10.1148/radiol.230171&quot;,&quot;ISSN&quot;:&quot;0033-8419&quot;,&quot;issued&quot;:{&quot;date-parts&quot;:[[2023,4,1]]},&quot;issue&quot;:&quot;2&quot;,&quot;volume&quot;:&quot;307&quot;},&quot;isTemporary&quot;:false}]},{&quot;citationID&quot;:&quot;MENDELEY_CITATION_2256746b-ed83-49bb-8979-6c20df693aec&quot;,&quot;properties&quot;:{&quot;noteIndex&quot;:0},&quot;isEdited&quot;:false,&quot;manualOverride&quot;:{&quot;isManuallyOverridden&quot;:false,&quot;citeprocText&quot;:&quot;(Lubowitz, 2023)&quot;,&quot;manualOverrideText&quot;:&quot;&quot;},&quot;citationTag&quot;:&quot;MENDELEY_CITATION_v3_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&quot;,&quot;citationItems&quot;:[{&quot;id&quot;:&quot;1d506635-6365-300d-8c87-a8cd9a204d8c&quot;,&quot;itemData&quot;:{&quot;type&quot;:&quot;article-journal&quot;,&quot;id&quot;:&quot;1d506635-6365-300d-8c87-a8cd9a204d8c&quot;,&quot;title&quot;:&quot;ChatGPT, An Artificial Intelligence Chatbot, Is Impacting Medical Literature&quot;,&quot;author&quot;:[{&quot;family&quot;:&quot;Lubowitz&quot;,&quot;given&quot;:&quot;James H.&quot;,&quot;parse-names&quot;:false,&quot;dropping-particle&quot;:&quot;&quot;,&quot;non-dropping-particle&quot;:&quot;&quot;}],&quot;container-title&quot;:&quot;Arthroscopy: The Journal of Arthroscopic &amp; Related Surgery&quot;,&quot;DOI&quot;:&quot;10.1016/j.arthro.2023.01.015&quot;,&quot;ISSN&quot;:&quot;07498063&quot;,&quot;issued&quot;:{&quot;date-parts&quot;:[[2023,5]]},&quot;page&quot;:&quot;1121-1122&quot;,&quot;issue&quot;:&quot;5&quot;,&quot;volume&quot;:&quot;39&quot;,&quot;container-title-short&quot;:&quot;&quot;},&quot;isTemporary&quot;:false}]},{&quot;citationID&quot;:&quot;MENDELEY_CITATION_4aeb7cda-0df3-475e-8358-f6bd47369dcb&quot;,&quot;properties&quot;:{&quot;noteIndex&quot;:0},&quot;isEdited&quot;:false,&quot;manualOverride&quot;:{&quot;isManuallyOverridden&quot;:false,&quot;citeprocText&quot;:&quot;(Moons &amp;#38; Van Bulck, 2023)&quot;,&quot;manualOverrideText&quot;:&quot;&quot;},&quot;citationTag&quot;:&quot;MENDELEY_CITATION_v3_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&quot;,&quot;citationItems&quot;:[{&quot;id&quot;:&quot;bff7bea4-5c67-3b76-8169-b141d8d13368&quot;,&quot;itemData&quot;:{&quot;type&quot;:&quot;article-journal&quot;,&quot;id&quot;:&quot;bff7bea4-5c67-3b76-8169-b141d8d13368&quot;,&quot;title&quot;:&quot;ChatGPT: can artificial intelligence language models be of value for cardiovascular nurses and allied health professionals&quot;,&quot;author&quot;:[{&quot;family&quot;:&quot;Moons&quot;,&quot;given&quot;:&quot;Philip&quot;,&quot;parse-names&quot;:false,&quot;dropping-particle&quot;:&quot;&quot;,&quot;non-dropping-particle&quot;:&quot;&quot;},{&quot;family&quot;:&quot;Bulck&quot;,&quot;given&quot;:&quot;Liesbet&quot;,&quot;parse-names&quot;:false,&quot;dropping-particle&quot;:&quot;&quot;,&quot;non-dropping-particle&quot;:&quot;Van&quot;}],&quot;container-title&quot;:&quot;European Journal of Cardiovascular Nursing&quot;,&quot;DOI&quot;:&quot;10.1093/eurjcn/zvad022&quot;,&quot;ISSN&quot;:&quot;1474-5151&quot;,&quot;issued&quot;:{&quot;date-parts&quot;:[[2023,2,8]]},&quot;container-title-short&quot;:&quot;&quot;},&quot;isTemporary&quot;:false}]},{&quot;citationID&quot;:&quot;MENDELEY_CITATION_44214404-c770-4eae-b3a6-cc513d32fe54&quot;,&quot;properties&quot;:{&quot;noteIndex&quot;:0},&quot;isEdited&quot;:false,&quot;manualOverride&quot;:{&quot;isManuallyOverridden&quot;:false,&quot;citeprocText&quot;:&quot;(Cahan &amp;#38; Treutlein, 2023)&quot;,&quot;manualOverrideText&quot;:&quot;&quot;},&quot;citationTag&quot;:&quot;MENDELEY_CITATION_v3_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&quot;,&quot;citationItems&quot;:[{&quot;id&quot;:&quot;81b6e8f0-78d3-3b7f-8478-0733b1ff2d8f&quot;,&quot;itemData&quot;:{&quot;type&quot;:&quot;article-journal&quot;,&quot;id&quot;:&quot;81b6e8f0-78d3-3b7f-8478-0733b1ff2d8f&quot;,&quot;title&quot;:&quot;A conversation with ChatGPT on the role of computational systems biology in stem cell research&quot;,&quot;author&quot;:[{&quot;family&quot;:&quot;Cahan&quot;,&quot;given&quot;:&quot;Patrick&quot;,&quot;parse-names&quot;:false,&quot;dropping-particle&quot;:&quot;&quot;,&quot;non-dropping-particle&quot;:&quot;&quot;},{&quot;family&quot;:&quot;Treutlein&quot;,&quot;given&quot;:&quot;Barbara&quot;,&quot;parse-names&quot;:false,&quot;dropping-particle&quot;:&quot;&quot;,&quot;non-dropping-particle&quot;:&quot;&quot;}],&quot;container-title&quot;:&quot;Stem Cell Reports&quot;,&quot;container-title-short&quot;:&quot;Stem Cell Reports&quot;,&quot;DOI&quot;:&quot;10.1016/j.stemcr.2022.12.009&quot;,&quot;ISSN&quot;:&quot;22136711&quot;,&quot;issued&quot;:{&quot;date-parts&quot;:[[2023,1]]},&quot;page&quot;:&quot;1-2&quot;,&quot;issue&quot;:&quot;1&quot;,&quot;volume&quot;:&quot;18&quot;},&quot;isTemporary&quot;:false}]},{&quot;citationID&quot;:&quot;MENDELEY_CITATION_c0647af4-147e-470d-9c56-9027776172de&quot;,&quot;properties&quot;:{&quot;noteIndex&quot;:0},&quot;isEdited&quot;:false,&quot;manualOverride&quot;:{&quot;isManuallyOverridden&quot;:false,&quot;citeprocText&quot;:&quot;(Gunawan, 2023)&quot;,&quot;manualOverrideText&quot;:&quot;&quot;},&quot;citationTag&quot;:&quot;MENDELEY_CITATION_v3_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&quot;,&quot;citationItems&quot;:[{&quot;id&quot;:&quot;45e50db0-14d9-37c6-a789-02b9b1aa2cc0&quot;,&quot;itemData&quot;:{&quot;type&quot;:&quot;article-journal&quot;,&quot;id&quot;:&quot;45e50db0-14d9-37c6-a789-02b9b1aa2cc0&quot;,&quot;title&quot;:&quot;Exploring the future of nursing: Insights from the ChatGPT model&quot;,&quot;author&quot;:[{&quot;family&quot;:&quot;Gunawan&quot;,&quot;given&quot;:&quot;Joko&quot;,&quot;parse-names&quot;:false,&quot;dropping-particle&quot;:&quot;&quot;,&quot;non-dropping-particle&quot;:&quot;&quot;}],&quot;container-title&quot;:&quot;Belitung Nursing Journal&quot;,&quot;container-title-short&quot;:&quot;Belitung Nurs J&quot;,&quot;DOI&quot;:&quot;10.33546/bnj.2551&quot;,&quot;ISSN&quot;:&quot;2477-4073&quot;,&quot;issued&quot;:{&quot;date-parts&quot;:[[2023,2,12]]},&quot;page&quot;:&quot;1-5&quot;,&quot;abstract&quot;:&quot;&lt;p&gt;This editorial aims to provide a comprehensive overview of the future of nursing through the lens of the ChatGPT model, a state-of-the-art language processing artificial intelligence (AI) developed by OpenAI. The edited chat transcripts with ChatGPT may offer key trends and developments in nursing, such as the increasing use of technology and digital tools, the integration of AI, and the use of robotics in patient care, as well as insights into the implications of these changes for nurses, patients, and the healthcare system as a whole. However, the future of nursing is continuously evolving. Therefore, nurses need to keep abreast of the latest developments and adapt to them while remaining committed to providing quality care.&lt;/p&gt;&quot;,&quot;issue&quot;:&quot;1&quot;,&quot;volume&quot;:&quot;9&quot;},&quot;isTemporary&quot;:false}]},{&quot;citationID&quot;:&quot;MENDELEY_CITATION_7f7cc792-0b3f-4aeb-925b-d630abc56f4a&quot;,&quot;properties&quot;:{&quot;noteIndex&quot;:0},&quot;isEdited&quot;:false,&quot;manualOverride&quot;:{&quot;isManuallyOverridden&quot;:false,&quot;citeprocText&quot;:&quot;(Fijačko et al., 2023)&quot;,&quot;manualOverrideText&quot;:&quot;&quot;},&quot;citationTag&quot;:&quot;MENDELEY_CITATION_v3_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&quot;,&quot;citationItems&quot;:[{&quot;id&quot;:&quot;5ec75d53-fb37-352f-891b-2f416dea6e97&quot;,&quot;itemData&quot;:{&quot;type&quot;:&quot;article-journal&quot;,&quot;id&quot;:&quot;5ec75d53-fb37-352f-891b-2f416dea6e97&quot;,&quot;title&quot;:&quot;Can ChatGPT pass the life support exams without entering the American heart association course?&quot;,&quot;author&quot;:[{&quot;family&quot;:&quot;Fijačko&quot;,&quot;given&quot;:&quot;Nino&quot;,&quot;parse-names&quot;:false,&quot;dropping-particle&quot;:&quot;&quot;,&quot;non-dropping-particle&quot;:&quot;&quot;},{&quot;family&quot;:&quot;Gosak&quot;,&quot;given&quot;:&quot;Lucija&quot;,&quot;parse-names&quot;:false,&quot;dropping-particle&quot;:&quot;&quot;,&quot;non-dropping-particle&quot;:&quot;&quot;},{&quot;family&quot;:&quot;Štiglic&quot;,&quot;given&quot;:&quot;Gregor&quot;,&quot;parse-names&quot;:false,&quot;dropping-particle&quot;:&quot;&quot;,&quot;non-dropping-particle&quot;:&quot;&quot;},{&quot;family&quot;:&quot;Picard&quot;,&quot;given&quot;:&quot;Christopher T.&quot;,&quot;parse-names&quot;:false,&quot;dropping-particle&quot;:&quot;&quot;,&quot;non-dropping-particle&quot;:&quot;&quot;},{&quot;family&quot;:&quot;John Douma&quot;,&quot;given&quot;:&quot;Matthew&quot;,&quot;parse-names&quot;:false,&quot;dropping-particle&quot;:&quot;&quot;,&quot;non-dropping-particle&quot;:&quot;&quot;}],&quot;container-title&quot;:&quot;Resuscitation&quot;,&quot;container-title-short&quot;:&quot;Resuscitation&quot;,&quot;DOI&quot;:&quot;10.1016/j.resuscitation.2023.109732&quot;,&quot;ISSN&quot;:&quot;03009572&quot;,&quot;issued&quot;:{&quot;date-parts&quot;:[[2023,4]]},&quot;page&quot;:&quot;109732&quot;,&quot;volume&quot;:&quot;185&quot;},&quot;isTemporary&quot;:false}]},{&quot;citationID&quot;:&quot;MENDELEY_CITATION_4e5f4af0-da4e-41a7-b043-115f146bc7e6&quot;,&quot;properties&quot;:{&quot;noteIndex&quot;:0},&quot;isEdited&quot;:false,&quot;manualOverride&quot;:{&quot;isManuallyOverridden&quot;:false,&quot;citeprocText&quot;:&quot;(Mbakwe et al., 2023)&quot;,&quot;manualOverrideText&quot;:&quot;&quot;},&quot;citationTag&quot;:&quot;MENDELEY_CITATION_v3_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&quot;,&quot;citationItems&quot;:[{&quot;id&quot;:&quot;278aca13-3b3f-3db2-98cc-7fc1c2865c96&quot;,&quot;itemData&quot;:{&quot;type&quot;:&quot;article-journal&quot;,&quot;id&quot;:&quot;278aca13-3b3f-3db2-98cc-7fc1c2865c96&quot;,&quot;title&quot;:&quot;ChatGPT passing USMLE shines a spotlight on the flaws of medical education&quot;,&quot;author&quot;:[{&quot;family&quot;:&quot;Mbakwe&quot;,&quot;given&quot;:&quot;Amarachi B.&quot;,&quot;parse-names&quot;:false,&quot;dropping-particle&quot;:&quot;&quot;,&quot;non-dropping-particle&quot;:&quot;&quot;},{&quot;family&quot;:&quot;Lourentzou&quot;,&quot;given&quot;:&quot;Ismini&quot;,&quot;parse-names&quot;:false,&quot;dropping-particle&quot;:&quot;&quot;,&quot;non-dropping-particle&quot;:&quot;&quot;},{&quot;family&quot;:&quot;Celi&quot;,&quot;given&quot;:&quot;Leo Anthony&quot;,&quot;parse-names&quot;:false,&quot;dropping-particle&quot;:&quot;&quot;,&quot;non-dropping-particle&quot;:&quot;&quot;},{&quot;family&quot;:&quot;Mechanic&quot;,&quot;given&quot;:&quot;Oren J.&quot;,&quot;parse-names&quot;:false,&quot;dropping-particle&quot;:&quot;&quot;,&quot;non-dropping-particle&quot;:&quot;&quot;},{&quot;family&quot;:&quot;Dagan&quot;,&quot;given&quot;:&quot;Alon&quot;,&quot;parse-names&quot;:false,&quot;dropping-particle&quot;:&quot;&quot;,&quot;non-dropping-particle&quot;:&quot;&quot;}],&quot;container-title&quot;:&quot;PLOS Digital Health&quot;,&quot;DOI&quot;:&quot;10.1371/journal.pdig.0000205&quot;,&quot;ISSN&quot;:&quot;2767-3170&quot;,&quot;issued&quot;:{&quot;date-parts&quot;:[[2023,2,9]]},&quot;page&quot;:&quot;e0000205&quot;,&quot;issue&quot;:&quot;2&quot;,&quot;volume&quot;:&quot;2&quot;,&quot;container-title-short&quot;:&quot;&quot;},&quot;isTemporary&quot;:false}]},{&quot;citationID&quot;:&quot;MENDELEY_CITATION_22621618-83d5-45af-9dd8-59da470e94c5&quot;,&quot;properties&quot;:{&quot;noteIndex&quot;:0},&quot;isEdited&quot;:false,&quot;manualOverride&quot;:{&quot;isManuallyOverridden&quot;:false,&quot;citeprocText&quot;:&quot;(Shen et al., 2023)&quot;,&quot;manualOverrideText&quot;:&quot;&quot;},&quot;citationTag&quot;:&quot;MENDELEY_CITATION_v3_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&quot;,&quot;citationItems&quot;:[{&quot;id&quot;:&quot;b2f835d9-480d-3127-930e-ee27420b93e4&quot;,&quot;itemData&quot;:{&quot;type&quot;:&quot;article-journal&quot;,&quot;id&quot;:&quot;b2f835d9-480d-3127-930e-ee27420b93e4&quot;,&quot;title&quot;:&quot;ChatGPT and Other Large Language Models Are Double-edged Swords&quot;,&quot;author&quot;:[{&quot;family&quot;:&quot;Shen&quot;,&quot;given&quot;:&quot;Yiqiu&quot;,&quot;parse-names&quot;:false,&quot;dropping-particle&quot;:&quot;&quot;,&quot;non-dropping-particle&quot;:&quot;&quot;},{&quot;family&quot;:&quot;Heacock&quot;,&quot;given&quot;:&quot;Laura&quot;,&quot;parse-names&quot;:false,&quot;dropping-particle&quot;:&quot;&quot;,&quot;non-dropping-particle&quot;:&quot;&quot;},{&quot;family&quot;:&quot;Elias&quot;,&quot;given&quot;:&quot;Jonathan&quot;,&quot;parse-names&quot;:false,&quot;dropping-particle&quot;:&quot;&quot;,&quot;non-dropping-particle&quot;:&quot;&quot;},{&quot;family&quot;:&quot;Hentel&quot;,&quot;given&quot;:&quot;Keith D.&quot;,&quot;parse-names&quot;:false,&quot;dropping-particle&quot;:&quot;&quot;,&quot;non-dropping-particle&quot;:&quot;&quot;},{&quot;family&quot;:&quot;Reig&quot;,&quot;given&quot;:&quot;Beatriu&quot;,&quot;parse-names&quot;:false,&quot;dropping-particle&quot;:&quot;&quot;,&quot;non-dropping-particle&quot;:&quot;&quot;},{&quot;family&quot;:&quot;Shih&quot;,&quot;given&quot;:&quot;George&quot;,&quot;parse-names&quot;:false,&quot;dropping-particle&quot;:&quot;&quot;,&quot;non-dropping-particle&quot;:&quot;&quot;},{&quot;family&quot;:&quot;Moy&quot;,&quot;given&quot;:&quot;Linda&quot;,&quot;parse-names&quot;:false,&quot;dropping-particle&quot;:&quot;&quot;,&quot;non-dropping-particle&quot;:&quot;&quot;}],&quot;container-title&quot;:&quot;Radiology&quot;,&quot;container-title-short&quot;:&quot;Radiology&quot;,&quot;DOI&quot;:&quot;10.1148/radiol.230163&quot;,&quot;ISSN&quot;:&quot;0033-8419&quot;,&quot;issued&quot;:{&quot;date-parts&quot;:[[2023,4,1]]},&quot;issue&quot;:&quot;2&quot;,&quot;volume&quot;:&quot;307&quot;},&quot;isTemporary&quot;:false}]},{&quot;citationID&quot;:&quot;MENDELEY_CITATION_84ef3206-5c81-4801-8499-ddedfff2eb5f&quot;,&quot;properties&quot;:{&quot;noteIndex&quot;:0},&quot;isEdited&quot;:false,&quot;manualOverride&quot;:{&quot;isManuallyOverridden&quot;:false,&quot;citeprocText&quot;:&quot;(Hassan et al., 2023)&quot;,&quot;manualOverrideText&quot;:&quot;&quot;},&quot;citationTag&quot;:&quot;MENDELEY_CITATION_v3_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&quot;,&quot;citationItems&quot;:[{&quot;id&quot;:&quot;76314632-432e-3c46-afad-792ae903028c&quot;,&quot;itemData&quot;:{&quot;type&quot;:&quot;article-journal&quot;,&quot;id&quot;:&quot;76314632-432e-3c46-afad-792ae903028c&quot;,&quot;title&quot;:&quot;Exploring the Potential of Artificial Intelligence in Surgery: Insights from a Conversation with ChatGPT&quot;,&quot;author&quot;:[{&quot;family&quot;:&quot;Hassan&quot;,&quot;given&quot;:&quot;Abbas M.&quot;,&quot;parse-names&quot;:false,&quot;dropping-particle&quot;:&quot;&quot;,&quot;non-dropping-particle&quot;:&quot;&quot;},{&quot;family&quot;:&quot;Nelson&quot;,&quot;given&quot;:&quot;Jonas A.&quot;,&quot;parse-names&quot;:false,&quot;dropping-particle&quot;:&quot;&quot;,&quot;non-dropping-particle&quot;:&quot;&quot;},{&quot;family&quot;:&quot;Coert&quot;,&quot;given&quot;:&quot;J. Henk&quot;,&quot;parse-names&quot;:false,&quot;dropping-particle&quot;:&quot;&quot;,&quot;non-dropping-particle&quot;:&quot;&quot;},{&quot;family&quot;:&quot;Mehrara&quot;,&quot;given&quot;:&quot;Babak J.&quot;,&quot;parse-names&quot;:false,&quot;dropping-particle&quot;:&quot;&quot;,&quot;non-dropping-particle&quot;:&quot;&quot;},{&quot;family&quot;:&quot;Selber&quot;,&quot;given&quot;:&quot;Jesse C.&quot;,&quot;parse-names&quot;:false,&quot;dropping-particle&quot;:&quot;&quot;,&quot;non-dropping-particle&quot;:&quot;&quot;}],&quot;container-title&quot;:&quot;Annals of Surgical Oncology&quot;,&quot;container-title-short&quot;:&quot;Ann Surg Oncol&quot;,&quot;DOI&quot;:&quot;10.1245/s10434-023-13347-0&quot;,&quot;ISSN&quot;:&quot;1068-9265&quot;,&quot;issued&quot;:{&quot;date-parts&quot;:[[2023,4,5]]}},&quot;isTemporary&quot;:false}]},{&quot;citationID&quot;:&quot;MENDELEY_CITATION_8fbae600-a112-4239-9588-b472e2865476&quot;,&quot;properties&quot;:{&quot;noteIndex&quot;:0},&quot;isEdited&quot;:false,&quot;manualOverride&quot;:{&quot;isManuallyOverridden&quot;:false,&quot;citeprocText&quot;:&quot;(Mijwil et al., 2023)&quot;,&quot;manualOverrideText&quot;:&quot;&quot;},&quot;citationTag&quot;:&quot;MENDELEY_CITATION_v3_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&quot;,&quot;citationItems&quot;:[{&quot;id&quot;:&quot;160b2202-4a0f-39ba-a403-f35e62817b2a&quot;,&quot;itemData&quot;:{&quot;type&quot;:&quot;article-journal&quot;,&quot;id&quot;:&quot;160b2202-4a0f-39ba-a403-f35e62817b2a&quot;,&quot;title&quot;:&quot;ChatGPT: Exploring the Role of Cybersecurity in the Protection of Medical Information&quot;,&quot;author&quot;:[{&quot;family&quot;:&quot;Mijwil&quot;,&quot;given&quot;:&quot;Maad&quot;,&quot;parse-names&quot;:false,&quot;dropping-particle&quot;:&quot;&quot;,&quot;non-dropping-particle&quot;:&quot;&quot;},{&quot;family&quot;:&quot;Aljanabi&quot;,&quot;given&quot;:&quot;Mohammad&quot;,&quot;parse-names&quot;:false,&quot;dropping-particle&quot;:&quot;&quot;,&quot;non-dropping-particle&quot;:&quot;&quot;},{&quot;family&quot;:&quot;Ali&quot;,&quot;given&quot;:&quot;Ahmed Hussein&quot;,&quot;parse-names&quot;:false,&quot;dropping-particle&quot;:&quot;&quot;,&quot;non-dropping-particle&quot;:&quot;&quot;}],&quot;container-title&quot;:&quot;Mesopotamian Journal of Cyber Security&quot;,&quot;DOI&quot;:&quot;10.58496/MJCS/2023/004&quot;,&quot;issued&quot;:{&quot;date-parts&quot;:[[2023,2,1]]},&quot;page&quot;:&quot;18-21&quot;,&quot;abstract&quot;:&quot;&lt;p&gt;ChatGPT is a large language model developed by OpenAI. It is trained on a dataset of conversational text and can be used to generate human-like responses to prompts in a variety of languages and formats. It can be used for tasks such as chatbots, language translation, and text completion. The role of ChatGPT is to generate human-like text based on a given prompt or context. It can be used in a variety of applications such as chatbots, language translation, text completion, and question answering. Additionally, it can be fine-tuned for specific tasks such as generating product descriptions or summarizing articles. It can also be used to generate creative writing such as poetry and stories. It can be integrated into a wide range of industries from customer service to entertainment, to research.&lt;/p&gt;&quot;,&quot;container-title-short&quot;:&quot;&quot;},&quot;isTemporary&quot;:false}]},{&quot;citationID&quot;:&quot;MENDELEY_CITATION_5b52241d-176a-4484-a0bb-af5096f22241&quot;,&quot;properties&quot;:{&quot;noteIndex&quot;:0},&quot;isEdited&quot;:false,&quot;manualOverride&quot;:{&quot;isManuallyOverridden&quot;:false,&quot;citeprocText&quot;:&quot;(Fatani, 2023)&quot;,&quot;manualOverrideText&quot;:&quot;&quot;},&quot;citationTag&quot;:&quot;MENDELEY_CITATION_v3_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&quot;,&quot;citationItems&quot;:[{&quot;id&quot;:&quot;15960c3e-a616-31d1-ab13-f26bba850343&quot;,&quot;itemData&quot;:{&quot;type&quot;:&quot;article-journal&quot;,&quot;id&quot;:&quot;15960c3e-a616-31d1-ab13-f26bba850343&quot;,&quot;title&quot;:&quot;ChatGPT for Future Medical and Dental Research&quot;,&quot;author&quot;:[{&quot;family&quot;:&quot;Fatani&quot;,&quot;given&quot;:&quot;Bader&quot;,&quot;parse-names&quot;:false,&quot;dropping-particle&quot;:&quot;&quot;,&quot;non-dropping-particle&quot;:&quot;&quot;}],&quot;container-title&quot;:&quot;Cureus&quot;,&quot;container-title-short&quot;:&quot;Cureus&quot;,&quot;DOI&quot;:&quot;10.7759/cureus.37285&quot;,&quot;ISSN&quot;:&quot;2168-8184&quot;,&quot;issued&quot;:{&quot;date-parts&quot;:[[2023,4,8]]}},&quot;isTemporary&quot;:false}]}]"/>
+    <we:property name="MENDELEY_CITATIONS" value="[{&quot;citationID&quot;:&quot;MENDELEY_CITATION_f98fb02d-e996-4c8b-b360-445eb9ff6251&quot;,&quot;properties&quot;:{&quot;noteIndex&quot;:0},&quot;isEdited&quot;:false,&quot;manualOverride&quot;:{&quot;isManuallyOverridden&quot;:false,&quot;citeprocText&quot;:&quot;(HS Kumar, 2023)&quot;,&quot;manualOverrideText&quot;:&quot;&quot;},&quot;citationTag&quot;:&quot;MENDELEY_CITATION_v3_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&quot;,&quot;citationItems&quot;:[{&quot;id&quot;:&quot;a1527589-5a26-366e-b0c1-49d342b211aa&quot;,&quot;itemData&quot;:{&quot;type&quot;:&quot;article-journal&quot;,&quot;id&quot;:&quot;a1527589-5a26-366e-b0c1-49d342b211aa&quot;,&quot;title&quot;:&quot;Analysis of ChatGPT Tool to Assess the Potential of its Utility for Academic Writing in Biomedical Domain&quot;,&quot;author&quot;:[{&quot;family&quot;:&quot;HS Kumar&quot;,&quot;given&quot;:&quot;Arun&quot;,&quot;parse-names&quot;:false,&quot;dropping-particle&quot;:&quot;&quot;,&quot;non-dropping-particle&quot;:&quot;&quot;}],&quot;container-title&quot;:&quot;Biology, Engineering, Medicine and Science Reports&quot;,&quot;DOI&quot;:&quot;10.5530/bems.9.1.5&quot;,&quot;issued&quot;:{&quot;date-parts&quot;:[[2023,1,5]]},&quot;page&quot;:&quot;24-30&quot;,&quot;abstract&quot;:&quot;Background: ChatGPT (Generative Pre-trained Transformer) is an artificial intelligence chatbot which is designed to generate detailed text response and/or articulate answers to any query. Widespread concerns are expressed that such tools can be misused for academic writing. Hence this study was designed to test the utility and merit of ChatGPT for academic writing in biomedical sciences. Materials and Methods: five randomly selected quey topics were input into ChatGPT for a response. The ChatGPT response time, quality of the content and reliability were assessed. The ChatGPT response was transferred into a word file and the file was checked for originality using the Urkund software. Results: The response rate by ChatGPT was observed to be very quick i.e., less than 2 min to give a 300-500 words text output. Although the content of the response were systematic, precise and original, it lacked quality and depth of academic writing. Several shortcomings such as word count, referencing errors and lack of academic merit were observed. Conclusion: Despite its significant limitations, ChatGPT has enormous potential as training and upskilling resource for academic writing, which rather than replacing biological intelligence will help in refining it if used appropriately under academic mentoring.&quot;,&quot;publisher&quot;:&quot;EManuscript Technologies&quot;,&quot;issue&quot;:&quot;1&quot;,&quot;volume&quot;:&quot;9&quot;,&quot;container-title-short&quot;:&quot;&quot;},&quot;isTemporary&quot;:false}]},{&quot;citationID&quot;:&quot;MENDELEY_CITATION_92d0c37b-e64e-4409-befd-bd53c9fecdd8&quot;,&quot;properties&quot;:{&quot;noteIndex&quot;:0},&quot;isEdited&quot;:false,&quot;manualOverride&quot;:{&quot;isManuallyOverridden&quot;:false,&quot;citeprocText&quot;:&quot;(Chen, 2023)&quot;,&quot;manualOverrideText&quot;:&quot;&quot;},&quot;citationTag&quot;:&quot;MENDELEY_CITATION_v3_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&quot;,&quot;citationItems&quot;:[{&quot;id&quot;:&quot;6064cb4c-a679-376c-9372-79c617e33efa&quot;,&quot;itemData&quot;:{&quot;type&quot;:&quot;article-journal&quot;,&quot;id&quot;:&quot;6064cb4c-a679-376c-9372-79c617e33efa&quot;,&quot;title&quot;:&quot;ChatGPT and other artificial intelligence applications speed up scientific writing&quot;,&quot;author&quot;:[{&quot;family&quot;:&quot;Chen&quot;,&quot;given&quot;:&quot;Tzeng-Ji&quot;,&quot;parse-names&quot;:false,&quot;dropping-particle&quot;:&quot;&quot;,&quot;non-dropping-particle&quot;:&quot;&quot;}],&quot;DOI&quot;:&quot;10.1097/JCMA.0000000000000900&quot;,&quot;ISBN&quot;:&quot;2023;138:106312&quot;,&quot;URL&quot;:&quot;www.ejcma.org&quot;,&quot;issued&quot;:{&quot;date-parts&quot;:[[2023]]},&quot;container-title-short&quot;:&quot;&quot;},&quot;isTemporary&quot;:false}]},{&quot;citationID&quot;:&quot;MENDELEY_CITATION_94cdc23e-64a1-4b47-8e9a-a05c03d9b6f7&quot;,&quot;properties&quot;:{&quot;noteIndex&quot;:0},&quot;isEdited&quot;:false,&quot;manualOverride&quot;:{&quot;isManuallyOverridden&quot;:false,&quot;citeprocText&quot;:&quot;(Kitamura, 2023)&quot;,&quot;manualOverrideText&quot;:&quot;&quot;},&quot;citationTag&quot;:&quot;MENDELEY_CITATION_v3_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&quot;,&quot;citationItems&quot;:[{&quot;id&quot;:&quot;c88d7ff4-f683-363e-be4d-e8f597182f17&quot;,&quot;itemData&quot;:{&quot;type&quot;:&quot;article-journal&quot;,&quot;id&quot;:&quot;c88d7ff4-f683-363e-be4d-e8f597182f17&quot;,&quot;title&quot;:&quot;ChatGPT Is Shaping the Future of Medical Writing But Still Requires Human Judgment&quot;,&quot;author&quot;:[{&quot;family&quot;:&quot;Kitamura&quot;,&quot;given&quot;:&quot;Felipe C.&quot;,&quot;parse-names&quot;:false,&quot;dropping-particle&quot;:&quot;&quot;,&quot;non-dropping-particle&quot;:&quot;&quot;}],&quot;container-title&quot;:&quot;Radiology&quot;,&quot;container-title-short&quot;:&quot;Radiology&quot;,&quot;DOI&quot;:&quot;10.1148/radiol.230171&quot;,&quot;ISSN&quot;:&quot;0033-8419&quot;,&quot;issued&quot;:{&quot;date-parts&quot;:[[2023,4,1]]},&quot;issue&quot;:&quot;2&quot;,&quot;volume&quot;:&quot;307&quot;},&quot;isTemporary&quot;:false}]},{&quot;citationID&quot;:&quot;MENDELEY_CITATION_2256746b-ed83-49bb-8979-6c20df693aec&quot;,&quot;properties&quot;:{&quot;noteIndex&quot;:0},&quot;isEdited&quot;:false,&quot;manualOverride&quot;:{&quot;isManuallyOverridden&quot;:false,&quot;citeprocText&quot;:&quot;(Lubowitz, 2023)&quot;,&quot;manualOverrideText&quot;:&quot;&quot;},&quot;citationTag&quot;:&quot;MENDELEY_CITATION_v3_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&quot;,&quot;citationItems&quot;:[{&quot;id&quot;:&quot;1d506635-6365-300d-8c87-a8cd9a204d8c&quot;,&quot;itemData&quot;:{&quot;type&quot;:&quot;article-journal&quot;,&quot;id&quot;:&quot;1d506635-6365-300d-8c87-a8cd9a204d8c&quot;,&quot;title&quot;:&quot;ChatGPT, An Artificial Intelligence Chatbot, Is Impacting Medical Literature&quot;,&quot;author&quot;:[{&quot;family&quot;:&quot;Lubowitz&quot;,&quot;given&quot;:&quot;James H.&quot;,&quot;parse-names&quot;:false,&quot;dropping-particle&quot;:&quot;&quot;,&quot;non-dropping-particle&quot;:&quot;&quot;}],&quot;container-title&quot;:&quot;Arthroscopy: The Journal of Arthroscopic &amp; Related Surgery&quot;,&quot;DOI&quot;:&quot;10.1016/j.arthro.2023.01.015&quot;,&quot;ISSN&quot;:&quot;07498063&quot;,&quot;issued&quot;:{&quot;date-parts&quot;:[[2023,5]]},&quot;page&quot;:&quot;1121-1122&quot;,&quot;issue&quot;:&quot;5&quot;,&quot;volume&quot;:&quot;39&quot;,&quot;container-title-short&quot;:&quot;&quot;},&quot;isTemporary&quot;:false}]},{&quot;citationID&quot;:&quot;MENDELEY_CITATION_4aeb7cda-0df3-475e-8358-f6bd47369dcb&quot;,&quot;properties&quot;:{&quot;noteIndex&quot;:0},&quot;isEdited&quot;:false,&quot;manualOverride&quot;:{&quot;isManuallyOverridden&quot;:false,&quot;citeprocText&quot;:&quot;(Moons &amp;#38; Van Bulck, 2023)&quot;,&quot;manualOverrideText&quot;:&quot;&quot;},&quot;citationTag&quot;:&quot;MENDELEY_CITATION_v3_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&quot;,&quot;citationItems&quot;:[{&quot;id&quot;:&quot;bff7bea4-5c67-3b76-8169-b141d8d13368&quot;,&quot;itemData&quot;:{&quot;type&quot;:&quot;article-journal&quot;,&quot;id&quot;:&quot;bff7bea4-5c67-3b76-8169-b141d8d13368&quot;,&quot;title&quot;:&quot;ChatGPT: can artificial intelligence language models be of value for cardiovascular nurses and allied health professionals&quot;,&quot;author&quot;:[{&quot;family&quot;:&quot;Moons&quot;,&quot;given&quot;:&quot;Philip&quot;,&quot;parse-names&quot;:false,&quot;dropping-particle&quot;:&quot;&quot;,&quot;non-dropping-particle&quot;:&quot;&quot;},{&quot;family&quot;:&quot;Bulck&quot;,&quot;given&quot;:&quot;Liesbet&quot;,&quot;parse-names&quot;:false,&quot;dropping-particle&quot;:&quot;&quot;,&quot;non-dropping-particle&quot;:&quot;Van&quot;}],&quot;container-title&quot;:&quot;European Journal of Cardiovascular Nursing&quot;,&quot;DOI&quot;:&quot;10.1093/eurjcn/zvad022&quot;,&quot;ISSN&quot;:&quot;1474-5151&quot;,&quot;issued&quot;:{&quot;date-parts&quot;:[[2023,2,8]]},&quot;container-title-short&quot;:&quot;&quot;},&quot;isTemporary&quot;:false}]},{&quot;citationID&quot;:&quot;MENDELEY_CITATION_44214404-c770-4eae-b3a6-cc513d32fe54&quot;,&quot;properties&quot;:{&quot;noteIndex&quot;:0},&quot;isEdited&quot;:false,&quot;manualOverride&quot;:{&quot;isManuallyOverridden&quot;:false,&quot;citeprocText&quot;:&quot;(Cahan &amp;#38; Treutlein, 2023)&quot;,&quot;manualOverrideText&quot;:&quot;&quot;},&quot;citationTag&quot;:&quot;MENDELEY_CITATION_v3_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&quot;,&quot;citationItems&quot;:[{&quot;id&quot;:&quot;81b6e8f0-78d3-3b7f-8478-0733b1ff2d8f&quot;,&quot;itemData&quot;:{&quot;type&quot;:&quot;article-journal&quot;,&quot;id&quot;:&quot;81b6e8f0-78d3-3b7f-8478-0733b1ff2d8f&quot;,&quot;title&quot;:&quot;A conversation with ChatGPT on the role of computational systems biology in stem cell research&quot;,&quot;author&quot;:[{&quot;family&quot;:&quot;Cahan&quot;,&quot;given&quot;:&quot;Patrick&quot;,&quot;parse-names&quot;:false,&quot;dropping-particle&quot;:&quot;&quot;,&quot;non-dropping-particle&quot;:&quot;&quot;},{&quot;family&quot;:&quot;Treutlein&quot;,&quot;given&quot;:&quot;Barbara&quot;,&quot;parse-names&quot;:false,&quot;dropping-particle&quot;:&quot;&quot;,&quot;non-dropping-particle&quot;:&quot;&quot;}],&quot;container-title&quot;:&quot;Stem Cell Reports&quot;,&quot;container-title-short&quot;:&quot;Stem Cell Reports&quot;,&quot;DOI&quot;:&quot;10.1016/j.stemcr.2022.12.009&quot;,&quot;ISSN&quot;:&quot;22136711&quot;,&quot;issued&quot;:{&quot;date-parts&quot;:[[2023,1]]},&quot;page&quot;:&quot;1-2&quot;,&quot;issue&quot;:&quot;1&quot;,&quot;volume&quot;:&quot;18&quot;},&quot;isTemporary&quot;:false}]},{&quot;citationID&quot;:&quot;MENDELEY_CITATION_c0647af4-147e-470d-9c56-9027776172de&quot;,&quot;properties&quot;:{&quot;noteIndex&quot;:0},&quot;isEdited&quot;:false,&quot;manualOverride&quot;:{&quot;isManuallyOverridden&quot;:false,&quot;citeprocText&quot;:&quot;(Gunawan, 2023)&quot;,&quot;manualOverrideText&quot;:&quot;&quot;},&quot;citationTag&quot;:&quot;MENDELEY_CITATION_v3_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&quot;,&quot;citationItems&quot;:[{&quot;id&quot;:&quot;45e50db0-14d9-37c6-a789-02b9b1aa2cc0&quot;,&quot;itemData&quot;:{&quot;type&quot;:&quot;article-journal&quot;,&quot;id&quot;:&quot;45e50db0-14d9-37c6-a789-02b9b1aa2cc0&quot;,&quot;title&quot;:&quot;Exploring the future of nursing: Insights from the ChatGPT model&quot;,&quot;author&quot;:[{&quot;family&quot;:&quot;Gunawan&quot;,&quot;given&quot;:&quot;Joko&quot;,&quot;parse-names&quot;:false,&quot;dropping-particle&quot;:&quot;&quot;,&quot;non-dropping-particle&quot;:&quot;&quot;}],&quot;container-title&quot;:&quot;Belitung Nursing Journal&quot;,&quot;container-title-short&quot;:&quot;Belitung Nurs J&quot;,&quot;DOI&quot;:&quot;10.33546/bnj.2551&quot;,&quot;ISSN&quot;:&quot;2477-4073&quot;,&quot;issued&quot;:{&quot;date-parts&quot;:[[2023,2,12]]},&quot;page&quot;:&quot;1-5&quot;,&quot;abstract&quot;:&quot;&lt;p&gt;This editorial aims to provide a comprehensive overview of the future of nursing through the lens of the ChatGPT model, a state-of-the-art language processing artificial intelligence (AI) developed by OpenAI. The edited chat transcripts with ChatGPT may offer key trends and developments in nursing, such as the increasing use of technology and digital tools, the integration of AI, and the use of robotics in patient care, as well as insights into the implications of these changes for nurses, patients, and the healthcare system as a whole. However, the future of nursing is continuously evolving. Therefore, nurses need to keep abreast of the latest developments and adapt to them while remaining committed to providing quality care.&lt;/p&gt;&quot;,&quot;issue&quot;:&quot;1&quot;,&quot;volume&quot;:&quot;9&quot;},&quot;isTemporary&quot;:false}]},{&quot;citationID&quot;:&quot;MENDELEY_CITATION_7f7cc792-0b3f-4aeb-925b-d630abc56f4a&quot;,&quot;properties&quot;:{&quot;noteIndex&quot;:0},&quot;isEdited&quot;:false,&quot;manualOverride&quot;:{&quot;isManuallyOverridden&quot;:false,&quot;citeprocText&quot;:&quot;(Fijačko et al., 2023)&quot;,&quot;manualOverrideText&quot;:&quot;&quot;},&quot;citationTag&quot;:&quot;MENDELEY_CITATION_v3_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&quot;,&quot;citationItems&quot;:[{&quot;id&quot;:&quot;5ec75d53-fb37-352f-891b-2f416dea6e97&quot;,&quot;itemData&quot;:{&quot;type&quot;:&quot;article-journal&quot;,&quot;id&quot;:&quot;5ec75d53-fb37-352f-891b-2f416dea6e97&quot;,&quot;title&quot;:&quot;Can ChatGPT pass the life support exams without entering the American heart association course?&quot;,&quot;author&quot;:[{&quot;family&quot;:&quot;Fijačko&quot;,&quot;given&quot;:&quot;Nino&quot;,&quot;parse-names&quot;:false,&quot;dropping-particle&quot;:&quot;&quot;,&quot;non-dropping-particle&quot;:&quot;&quot;},{&quot;family&quot;:&quot;Gosak&quot;,&quot;given&quot;:&quot;Lucija&quot;,&quot;parse-names&quot;:false,&quot;dropping-particle&quot;:&quot;&quot;,&quot;non-dropping-particle&quot;:&quot;&quot;},{&quot;family&quot;:&quot;Štiglic&quot;,&quot;given&quot;:&quot;Gregor&quot;,&quot;parse-names&quot;:false,&quot;dropping-particle&quot;:&quot;&quot;,&quot;non-dropping-particle&quot;:&quot;&quot;},{&quot;family&quot;:&quot;Picard&quot;,&quot;given&quot;:&quot;Christopher T.&quot;,&quot;parse-names&quot;:false,&quot;dropping-particle&quot;:&quot;&quot;,&quot;non-dropping-particle&quot;:&quot;&quot;},{&quot;family&quot;:&quot;John Douma&quot;,&quot;given&quot;:&quot;Matthew&quot;,&quot;parse-names&quot;:false,&quot;dropping-particle&quot;:&quot;&quot;,&quot;non-dropping-particle&quot;:&quot;&quot;}],&quot;container-title&quot;:&quot;Resuscitation&quot;,&quot;container-title-short&quot;:&quot;Resuscitation&quot;,&quot;DOI&quot;:&quot;10.1016/j.resuscitation.2023.109732&quot;,&quot;ISSN&quot;:&quot;03009572&quot;,&quot;issued&quot;:{&quot;date-parts&quot;:[[2023,4]]},&quot;page&quot;:&quot;109732&quot;,&quot;volume&quot;:&quot;185&quot;},&quot;isTemporary&quot;:false}]},{&quot;citationID&quot;:&quot;MENDELEY_CITATION_4e5f4af0-da4e-41a7-b043-115f146bc7e6&quot;,&quot;properties&quot;:{&quot;noteIndex&quot;:0},&quot;isEdited&quot;:false,&quot;manualOverride&quot;:{&quot;isManuallyOverridden&quot;:false,&quot;citeprocText&quot;:&quot;(Mbakwe et al., 2023)&quot;,&quot;manualOverrideText&quot;:&quot;&quot;},&quot;citationTag&quot;:&quot;MENDELEY_CITATION_v3_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&quot;,&quot;citationItems&quot;:[{&quot;id&quot;:&quot;278aca13-3b3f-3db2-98cc-7fc1c2865c96&quot;,&quot;itemData&quot;:{&quot;type&quot;:&quot;article-journal&quot;,&quot;id&quot;:&quot;278aca13-3b3f-3db2-98cc-7fc1c2865c96&quot;,&quot;title&quot;:&quot;ChatGPT passing USMLE shines a spotlight on the flaws of medical education&quot;,&quot;author&quot;:[{&quot;family&quot;:&quot;Mbakwe&quot;,&quot;given&quot;:&quot;Amarachi B.&quot;,&quot;parse-names&quot;:false,&quot;dropping-particle&quot;:&quot;&quot;,&quot;non-dropping-particle&quot;:&quot;&quot;},{&quot;family&quot;:&quot;Lourentzou&quot;,&quot;given&quot;:&quot;Ismini&quot;,&quot;parse-names&quot;:false,&quot;dropping-particle&quot;:&quot;&quot;,&quot;non-dropping-particle&quot;:&quot;&quot;},{&quot;family&quot;:&quot;Celi&quot;,&quot;given&quot;:&quot;Leo Anthony&quot;,&quot;parse-names&quot;:false,&quot;dropping-particle&quot;:&quot;&quot;,&quot;non-dropping-particle&quot;:&quot;&quot;},{&quot;family&quot;:&quot;Mechanic&quot;,&quot;given&quot;:&quot;Oren J.&quot;,&quot;parse-names&quot;:false,&quot;dropping-particle&quot;:&quot;&quot;,&quot;non-dropping-particle&quot;:&quot;&quot;},{&quot;family&quot;:&quot;Dagan&quot;,&quot;given&quot;:&quot;Alon&quot;,&quot;parse-names&quot;:false,&quot;dropping-particle&quot;:&quot;&quot;,&quot;non-dropping-particle&quot;:&quot;&quot;}],&quot;container-title&quot;:&quot;PLOS Digital Health&quot;,&quot;DOI&quot;:&quot;10.1371/journal.pdig.0000205&quot;,&quot;ISSN&quot;:&quot;2767-3170&quot;,&quot;issued&quot;:{&quot;date-parts&quot;:[[2023,2,9]]},&quot;page&quot;:&quot;e0000205&quot;,&quot;issue&quot;:&quot;2&quot;,&quot;volume&quot;:&quot;2&quot;,&quot;container-title-short&quot;:&quot;&quot;},&quot;isTemporary&quot;:false}]},{&quot;citationID&quot;:&quot;MENDELEY_CITATION_22621618-83d5-45af-9dd8-59da470e94c5&quot;,&quot;properties&quot;:{&quot;noteIndex&quot;:0},&quot;isEdited&quot;:false,&quot;manualOverride&quot;:{&quot;isManuallyOverridden&quot;:false,&quot;citeprocText&quot;:&quot;(Shen et al., 2023)&quot;,&quot;manualOverrideText&quot;:&quot;&quot;},&quot;citationTag&quot;:&quot;MENDELEY_CITATION_v3_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&quot;,&quot;citationItems&quot;:[{&quot;id&quot;:&quot;b2f835d9-480d-3127-930e-ee27420b93e4&quot;,&quot;itemData&quot;:{&quot;type&quot;:&quot;article-journal&quot;,&quot;id&quot;:&quot;b2f835d9-480d-3127-930e-ee27420b93e4&quot;,&quot;title&quot;:&quot;ChatGPT and Other Large Language Models Are Double-edged Swords&quot;,&quot;author&quot;:[{&quot;family&quot;:&quot;Shen&quot;,&quot;given&quot;:&quot;Yiqiu&quot;,&quot;parse-names&quot;:false,&quot;dropping-particle&quot;:&quot;&quot;,&quot;non-dropping-particle&quot;:&quot;&quot;},{&quot;family&quot;:&quot;Heacock&quot;,&quot;given&quot;:&quot;Laura&quot;,&quot;parse-names&quot;:false,&quot;dropping-particle&quot;:&quot;&quot;,&quot;non-dropping-particle&quot;:&quot;&quot;},{&quot;family&quot;:&quot;Elias&quot;,&quot;given&quot;:&quot;Jonathan&quot;,&quot;parse-names&quot;:false,&quot;dropping-particle&quot;:&quot;&quot;,&quot;non-dropping-particle&quot;:&quot;&quot;},{&quot;family&quot;:&quot;Hentel&quot;,&quot;given&quot;:&quot;Keith D.&quot;,&quot;parse-names&quot;:false,&quot;dropping-particle&quot;:&quot;&quot;,&quot;non-dropping-particle&quot;:&quot;&quot;},{&quot;family&quot;:&quot;Reig&quot;,&quot;given&quot;:&quot;Beatriu&quot;,&quot;parse-names&quot;:false,&quot;dropping-particle&quot;:&quot;&quot;,&quot;non-dropping-particle&quot;:&quot;&quot;},{&quot;family&quot;:&quot;Shih&quot;,&quot;given&quot;:&quot;George&quot;,&quot;parse-names&quot;:false,&quot;dropping-particle&quot;:&quot;&quot;,&quot;non-dropping-particle&quot;:&quot;&quot;},{&quot;family&quot;:&quot;Moy&quot;,&quot;given&quot;:&quot;Linda&quot;,&quot;parse-names&quot;:false,&quot;dropping-particle&quot;:&quot;&quot;,&quot;non-dropping-particle&quot;:&quot;&quot;}],&quot;container-title&quot;:&quot;Radiology&quot;,&quot;container-title-short&quot;:&quot;Radiology&quot;,&quot;DOI&quot;:&quot;10.1148/radiol.230163&quot;,&quot;ISSN&quot;:&quot;0033-8419&quot;,&quot;issued&quot;:{&quot;date-parts&quot;:[[2023,4,1]]},&quot;issue&quot;:&quot;2&quot;,&quot;volume&quot;:&quot;307&quot;},&quot;isTemporary&quot;:false}]},{&quot;citationID&quot;:&quot;MENDELEY_CITATION_84ef3206-5c81-4801-8499-ddedfff2eb5f&quot;,&quot;properties&quot;:{&quot;noteIndex&quot;:0},&quot;isEdited&quot;:false,&quot;manualOverride&quot;:{&quot;isManuallyOverridden&quot;:false,&quot;citeprocText&quot;:&quot;(Hassan et al., 2023)&quot;,&quot;manualOverrideText&quot;:&quot;&quot;},&quot;citationTag&quot;:&quot;MENDELEY_CITATION_v3_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&quot;,&quot;citationItems&quot;:[{&quot;id&quot;:&quot;76314632-432e-3c46-afad-792ae903028c&quot;,&quot;itemData&quot;:{&quot;type&quot;:&quot;article-journal&quot;,&quot;id&quot;:&quot;76314632-432e-3c46-afad-792ae903028c&quot;,&quot;title&quot;:&quot;Exploring the Potential of Artificial Intelligence in Surgery: Insights from a Conversation with ChatGPT&quot;,&quot;author&quot;:[{&quot;family&quot;:&quot;Hassan&quot;,&quot;given&quot;:&quot;Abbas M.&quot;,&quot;parse-names&quot;:false,&quot;dropping-particle&quot;:&quot;&quot;,&quot;non-dropping-particle&quot;:&quot;&quot;},{&quot;family&quot;:&quot;Nelson&quot;,&quot;given&quot;:&quot;Jonas A.&quot;,&quot;parse-names&quot;:false,&quot;dropping-particle&quot;:&quot;&quot;,&quot;non-dropping-particle&quot;:&quot;&quot;},{&quot;family&quot;:&quot;Coert&quot;,&quot;given&quot;:&quot;J. Henk&quot;,&quot;parse-names&quot;:false,&quot;dropping-particle&quot;:&quot;&quot;,&quot;non-dropping-particle&quot;:&quot;&quot;},{&quot;family&quot;:&quot;Mehrara&quot;,&quot;given&quot;:&quot;Babak J.&quot;,&quot;parse-names&quot;:false,&quot;dropping-particle&quot;:&quot;&quot;,&quot;non-dropping-particle&quot;:&quot;&quot;},{&quot;family&quot;:&quot;Selber&quot;,&quot;given&quot;:&quot;Jesse C.&quot;,&quot;parse-names&quot;:false,&quot;dropping-particle&quot;:&quot;&quot;,&quot;non-dropping-particle&quot;:&quot;&quot;}],&quot;container-title&quot;:&quot;Annals of Surgical Oncology&quot;,&quot;container-title-short&quot;:&quot;Ann Surg Oncol&quot;,&quot;DOI&quot;:&quot;10.1245/s10434-023-13347-0&quot;,&quot;ISSN&quot;:&quot;1068-9265&quot;,&quot;issued&quot;:{&quot;date-parts&quot;:[[2023,4,5]]}},&quot;isTemporary&quot;:false}]},{&quot;citationID&quot;:&quot;MENDELEY_CITATION_8fbae600-a112-4239-9588-b472e2865476&quot;,&quot;properties&quot;:{&quot;noteIndex&quot;:0},&quot;isEdited&quot;:false,&quot;manualOverride&quot;:{&quot;isManuallyOverridden&quot;:false,&quot;citeprocText&quot;:&quot;(Mijwil et al., 2023)&quot;,&quot;manualOverrideText&quot;:&quot;&quot;},&quot;citationTag&quot;:&quot;MENDELEY_CITATION_v3_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&quot;,&quot;citationItems&quot;:[{&quot;id&quot;:&quot;160b2202-4a0f-39ba-a403-f35e62817b2a&quot;,&quot;itemData&quot;:{&quot;type&quot;:&quot;article-journal&quot;,&quot;id&quot;:&quot;160b2202-4a0f-39ba-a403-f35e62817b2a&quot;,&quot;title&quot;:&quot;ChatGPT: Exploring the Role of Cybersecurity in the Protection of Medical Information&quot;,&quot;author&quot;:[{&quot;family&quot;:&quot;Mijwil&quot;,&quot;given&quot;:&quot;Maad&quot;,&quot;parse-names&quot;:false,&quot;dropping-particle&quot;:&quot;&quot;,&quot;non-dropping-particle&quot;:&quot;&quot;},{&quot;family&quot;:&quot;Aljanabi&quot;,&quot;given&quot;:&quot;Mohammad&quot;,&quot;parse-names&quot;:false,&quot;dropping-particle&quot;:&quot;&quot;,&quot;non-dropping-particle&quot;:&quot;&quot;},{&quot;family&quot;:&quot;Ali&quot;,&quot;given&quot;:&quot;Ahmed Hussein&quot;,&quot;parse-names&quot;:false,&quot;dropping-particle&quot;:&quot;&quot;,&quot;non-dropping-particle&quot;:&quot;&quot;}],&quot;container-title&quot;:&quot;Mesopotamian Journal of Cyber Security&quot;,&quot;DOI&quot;:&quot;10.58496/MJCS/2023/004&quot;,&quot;issued&quot;:{&quot;date-parts&quot;:[[2023,2,1]]},&quot;page&quot;:&quot;18-21&quot;,&quot;abstract&quot;:&quot;&lt;p&gt;ChatGPT is a large language model developed by OpenAI. It is trained on a dataset of conversational text and can be used to generate human-like responses to prompts in a variety of languages and formats. It can be used for tasks such as chatbots, language translation, and text completion. The role of ChatGPT is to generate human-like text based on a given prompt or context. It can be used in a variety of applications such as chatbots, language translation, text completion, and question answering. Additionally, it can be fine-tuned for specific tasks such as generating product descriptions or summarizing articles. It can also be used to generate creative writing such as poetry and stories. It can be integrated into a wide range of industries from customer service to entertainment, to research.&lt;/p&gt;&quot;,&quot;container-title-short&quot;:&quot;&quot;},&quot;isTemporary&quot;:false}]},{&quot;citationID&quot;:&quot;MENDELEY_CITATION_5b52241d-176a-4484-a0bb-af5096f22241&quot;,&quot;properties&quot;:{&quot;noteIndex&quot;:0},&quot;isEdited&quot;:false,&quot;manualOverride&quot;:{&quot;isManuallyOverridden&quot;:false,&quot;citeprocText&quot;:&quot;(Fatani, 2023)&quot;,&quot;manualOverrideText&quot;:&quot;&quot;},&quot;citationTag&quot;:&quot;MENDELEY_CITATION_v3_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&quot;,&quot;citationItems&quot;:[{&quot;id&quot;:&quot;15960c3e-a616-31d1-ab13-f26bba850343&quot;,&quot;itemData&quot;:{&quot;type&quot;:&quot;article-journal&quot;,&quot;id&quot;:&quot;15960c3e-a616-31d1-ab13-f26bba850343&quot;,&quot;title&quot;:&quot;ChatGPT for Future Medical and Dental Research&quot;,&quot;author&quot;:[{&quot;family&quot;:&quot;Fatani&quot;,&quot;given&quot;:&quot;Bader&quot;,&quot;parse-names&quot;:false,&quot;dropping-particle&quot;:&quot;&quot;,&quot;non-dropping-particle&quot;:&quot;&quot;}],&quot;container-title&quot;:&quot;Cureus&quot;,&quot;container-title-short&quot;:&quot;Cureus&quot;,&quot;DOI&quot;:&quot;10.7759/cureus.37285&quot;,&quot;ISSN&quot;:&quot;2168-8184&quot;,&quot;issued&quot;:{&quot;date-parts&quot;:[[2023,4,8]]}},&quot;isTemporary&quot;:false}]},{&quot;citationID&quot;:&quot;MENDELEY_CITATION_6761c285-d505-4d64-8921-6e9d55abd0c6&quot;,&quot;properties&quot;:{&quot;noteIndex&quot;:0},&quot;isEdited&quot;:false,&quot;manualOverride&quot;:{&quot;isManuallyOverridden&quot;:false,&quot;citeprocText&quot;:&quot;(S. Biswas, 2023)&quot;,&quot;manualOverrideText&quot;:&quot;&quot;},&quot;citationTag&quot;:&quot;MENDELEY_CITATION_v3_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&quot;,&quot;citationItems&quot;:[{&quot;id&quot;:&quot;4382040d-3907-343b-ada0-ad5b580a882d&quot;,&quot;itemData&quot;:{&quot;type&quot;:&quot;article-journal&quot;,&quot;id&quot;:&quot;4382040d-3907-343b-ada0-ad5b580a882d&quot;,&quot;title&quot;:&quot;ChatGPT and the Future of Medical Writing&quot;,&quot;author&quot;:[{&quot;family&quot;:&quot;Biswas&quot;,&quot;given&quot;:&quot;Som&quot;,&quot;parse-names&quot;:false,&quot;dropping-particle&quot;:&quot;&quot;,&quot;non-dropping-particle&quot;:&quot;&quot;}],&quot;container-title&quot;:&quot;Radiology&quot;,&quot;container-title-short&quot;:&quot;Radiology&quot;,&quot;DOI&quot;:&quot;10.1148/radiol.223312&quot;,&quot;ISSN&quot;:&quot;0033-8419&quot;,&quot;issued&quot;:{&quot;date-parts&quot;:[[2023,4,1]]},&quot;issue&quot;:&quot;2&quot;,&quot;volume&quot;:&quot;307&quot;},&quot;isTemporary&quot;:false}]},{&quot;citationID&quot;:&quot;MENDELEY_CITATION_f07055a1-d1cb-4b1d-9196-18c001944e3b&quot;,&quot;properties&quot;:{&quot;noteIndex&quot;:0},&quot;isEdited&quot;:false,&quot;manualOverride&quot;:{&quot;isManuallyOverridden&quot;:false,&quot;citeprocText&quot;:&quot;(Huh, 2023)&quot;,&quot;manualOverrideText&quot;:&quot;&quot;},&quot;citationTag&quot;:&quot;MENDELEY_CITATION_v3_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&quot;,&quot;citationItems&quot;:[{&quot;id&quot;:&quot;3c325020-d78c-3ae8-9943-61918f581a8f&quot;,&quot;itemData&quot;:{&quot;type&quot;:&quot;article-journal&quot;,&quot;id&quot;:&quot;3c325020-d78c-3ae8-9943-61918f581a8f&quot;,&quot;title&quot;:&quot;Are ChatGPT’s knowledge and interpretation ability comparable to those of medical students in Korea for taking a parasitology examination?: a descriptive study&quot;,&quot;author&quot;:[{&quot;family&quot;:&quot;Huh&quot;,&quot;given&quot;:&quot;Sun&quot;,&quot;parse-names&quot;:false,&quot;dropping-particle&quot;:&quot;&quot;,&quot;non-dropping-particle&quot;:&quot;&quot;}],&quot;container-title&quot;:&quot;Journal of Educational Evaluation for Health Professions&quot;,&quot;container-title-short&quot;:&quot;J Educ Eval Health Prof&quot;,&quot;DOI&quot;:&quot;10.3352/jeehp.2023.20.1&quot;,&quot;ISSN&quot;:&quot;1975-5937&quot;,&quot;issued&quot;:{&quot;date-parts&quot;:[[2023,1,11]]},&quot;page&quot;:&quot;1&quot;,&quot;abstract&quot;:&quot;&lt;p&gt;This study aimed to compare the knowledge and interpretation ability of ChatGPT, a language model of artificial general intelligence, with those of medical students in Korea by administering a parasitology examination to both ChatGPT and medical students. The examination consisted of 79 items and was administered to ChatGPT on January 1, 2023. The examination results were analyzed in terms of ChatGPT’s overall performance score, its correct answer rate by the items’ knowledge level, and the acceptability of its explanations of the items. ChatGPT’s performance was lower than that of the medical students, and ChatGPT’s correct answer rate was not related to the items’ knowledge level. However, there was a relationship between acceptable explanations and correct answers. In conclusion, ChatGPT’s knowledge and interpretation ability for this parasitology examination were not yet comparable to those of medical students in Korea.&lt;/p&gt;&quot;,&quot;volume&quot;:&quot;20&quot;},&quot;isTemporary&quot;:false}]},{&quot;citationID&quot;:&quot;MENDELEY_CITATION_fdecf8d2-884e-4c3a-9421-33e08bfa786e&quot;,&quot;properties&quot;:{&quot;noteIndex&quot;:0},&quot;isEdited&quot;:false,&quot;manualOverride&quot;:{&quot;isManuallyOverridden&quot;:false,&quot;citeprocText&quot;:&quot;(Patel &amp;#38; Lam, 2023)&quot;,&quot;manualOverrideText&quot;:&quot;&quot;},&quot;citationTag&quot;:&quot;MENDELEY_CITATION_v3_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&quot;,&quot;citationItems&quot;:[{&quot;id&quot;:&quot;faa4b355-5c3a-36df-9088-49103c0c05b3&quot;,&quot;itemData&quot;:{&quot;type&quot;:&quot;article-journal&quot;,&quot;id&quot;:&quot;faa4b355-5c3a-36df-9088-49103c0c05b3&quot;,&quot;title&quot;:&quot;ChatGPT: the future of discharge summaries?&quot;,&quot;author&quot;:[{&quot;family&quot;:&quot;Patel&quot;,&quot;given&quot;:&quot;Sajan B&quot;,&quot;parse-names&quot;:false,&quot;dropping-particle&quot;:&quot;&quot;,&quot;non-dropping-particle&quot;:&quot;&quot;},{&quot;family&quot;:&quot;Lam&quot;,&quot;given&quot;:&quot;Kyle&quot;,&quot;parse-names&quot;:false,&quot;dropping-particle&quot;:&quot;&quot;,&quot;non-dropping-particle&quot;:&quot;&quot;}],&quot;container-title&quot;:&quot;The Lancet Digital Health&quot;,&quot;container-title-short&quot;:&quot;Lancet Digit Health&quot;,&quot;DOI&quot;:&quot;10.1016/S2589-7500(23)00021-3&quot;,&quot;ISSN&quot;:&quot;25897500&quot;,&quot;issued&quot;:{&quot;date-parts&quot;:[[2023,3]]},&quot;page&quot;:&quot;e107-e108&quot;,&quot;issue&quot;:&quot;3&quot;,&quot;volume&quot;:&quot;5&quot;},&quot;isTemporary&quot;:false}]},{&quot;citationID&quot;:&quot;MENDELEY_CITATION_5ced9efc-3d9c-413c-b82b-b358e987aa38&quot;,&quot;properties&quot;:{&quot;noteIndex&quot;:0},&quot;isEdited&quot;:false,&quot;manualOverride&quot;:{&quot;isManuallyOverridden&quot;:false,&quot;citeprocText&quot;:&quot;(Sharma &amp;#38; Sharma, 2023)&quot;,&quot;manualOverrideText&quot;:&quot;&quot;},&quot;citationTag&quot;:&quot;MENDELEY_CITATION_v3_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&quot;,&quot;citationItems&quot;:[{&quot;id&quot;:&quot;7706b773-64f7-3727-be5a-52c09afe6067&quot;,&quot;itemData&quot;:{&quot;type&quot;:&quot;article-journal&quot;,&quot;id&quot;:&quot;7706b773-64f7-3727-be5a-52c09afe6067&quot;,&quot;title&quot;:&quot;Transforming Maritime Health with ChatGPT-Powered Healthcare Services for Mariners&quot;,&quot;author&quot;:[{&quot;family&quot;:&quot;Sharma&quot;,&quot;given&quot;:&quot;Manik&quot;,&quot;parse-names&quot;:false,&quot;dropping-particle&quot;:&quot;&quot;,&quot;non-dropping-particle&quot;:&quot;&quot;},{&quot;family&quot;:&quot;Sharma&quot;,&quot;given&quot;:&quot;Samriti&quot;,&quot;parse-names&quot;:false,&quot;dropping-particle&quot;:&quot;&quot;,&quot;non-dropping-particle&quot;:&quot;&quot;}],&quot;container-title&quot;:&quot;Annals of Biomedical Engineering&quot;,&quot;container-title-short&quot;:&quot;Ann Biomed Eng&quot;,&quot;DOI&quot;:&quot;10.1007/s10439-023-03195-0&quot;,&quot;ISSN&quot;:&quot;0090-6964&quot;,&quot;issued&quot;:{&quot;date-parts&quot;:[[2023,4,11]]}},&quot;isTemporary&quot;:false}]},{&quot;citationID&quot;:&quot;MENDELEY_CITATION_abde9f5f-0420-4bfd-b380-84240db2d105&quot;,&quot;properties&quot;:{&quot;noteIndex&quot;:0},&quot;isEdited&quot;:false,&quot;manualOverride&quot;:{&quot;isManuallyOverridden&quot;:false,&quot;citeprocText&quot;:&quot;(Kleesiek et al., 2023)&quot;,&quot;manualOverrideText&quot;:&quot;&quot;},&quot;citationTag&quot;:&quot;MENDELEY_CITATION_v3_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&quot;,&quot;citationItems&quot;:[{&quot;id&quot;:&quot;cf2948d1-7056-3701-be92-0ec2988be972&quot;,&quot;itemData&quot;:{&quot;type&quot;:&quot;article-journal&quot;,&quot;id&quot;:&quot;cf2948d1-7056-3701-be92-0ec2988be972&quot;,&quot;title&quot;:&quot;An Opinion on ChatGPT in Health Care—Written by Humans Only&quot;,&quot;author&quot;:[{&quot;family&quot;:&quot;Kleesiek&quot;,&quot;given&quot;:&quot;Jens&quot;,&quot;parse-names&quot;:false,&quot;dropping-particle&quot;:&quot;&quot;,&quot;non-dropping-particle&quot;:&quot;&quot;},{&quot;family&quot;:&quot;Wu&quot;,&quot;given&quot;:&quot;Yonghui&quot;,&quot;parse-names&quot;:false,&quot;dropping-particle&quot;:&quot;&quot;,&quot;non-dropping-particle&quot;:&quot;&quot;},{&quot;family&quot;:&quot;Stiglic&quot;,&quot;given&quot;:&quot;Gregor&quot;,&quot;parse-names&quot;:false,&quot;dropping-particle&quot;:&quot;&quot;,&quot;non-dropping-particle&quot;:&quot;&quot;},{&quot;family&quot;:&quot;Egger&quot;,&quot;given&quot;:&quot;Jan&quot;,&quot;parse-names&quot;:false,&quot;dropping-particle&quot;:&quot;&quot;,&quot;non-dropping-particle&quot;:&quot;&quot;},{&quot;family&quot;:&quot;Bian&quot;,&quot;given&quot;:&quot;Jiang&quot;,&quot;parse-names&quot;:false,&quot;dropping-particle&quot;:&quot;&quot;,&quot;non-dropping-particle&quot;:&quot;&quot;}],&quot;container-title&quot;:&quot;Journal of Nuclear Medicine&quot;,&quot;DOI&quot;:&quot;10.2967/jnumed.123.265687&quot;,&quot;ISSN&quot;:&quot;0161-5505&quot;,&quot;issued&quot;:{&quot;date-parts&quot;:[[2023,4,13]]},&quot;page&quot;:&quot;265687&quot;,&quot;container-title-short&quot;:&quot;&quot;},&quot;isTemporary&quot;:false}]},{&quot;citationID&quot;:&quot;MENDELEY_CITATION_cd66e942-09f1-4e54-908a-dff09f748bb4&quot;,&quot;properties&quot;:{&quot;noteIndex&quot;:0},&quot;isEdited&quot;:false,&quot;manualOverride&quot;:{&quot;isManuallyOverridden&quot;:false,&quot;citeprocText&quot;:&quot;(Salvagno et al., 2023)&quot;,&quot;manualOverrideText&quot;:&quot;&quot;},&quot;citationTag&quot;:&quot;MENDELEY_CITATION_v3_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&quot;,&quot;citationItems&quot;:[{&quot;id&quot;:&quot;0965ee65-49e8-342b-8945-21ceeef498be&quot;,&quot;itemData&quot;:{&quot;type&quot;:&quot;article-journal&quot;,&quot;id&quot;:&quot;0965ee65-49e8-342b-8945-21ceeef498be&quot;,&quot;title&quot;:&quot;Can artificial intelligence help for scientific writing?&quot;,&quot;author&quot;:[{&quot;family&quot;:&quot;Salvagno&quot;,&quot;given&quot;:&quot;Michele&quot;,&quot;parse-names&quot;:false,&quot;dropping-particle&quot;:&quot;&quot;,&quot;non-dropping-particle&quot;:&quot;&quot;},{&quot;family&quot;:&quot;Taccone&quot;,&quot;given&quot;:&quot;Fabio Silvio&quot;,&quot;parse-names&quot;:false,&quot;dropping-particle&quot;:&quot;&quot;,&quot;non-dropping-particle&quot;:&quot;&quot;},{&quot;family&quot;:&quot;Gerli&quot;,&quot;given&quot;:&quot;Alberto Giovanni&quot;,&quot;parse-names&quot;:false,&quot;dropping-particle&quot;:&quot;&quot;,&quot;non-dropping-particle&quot;:&quot;&quot;}],&quot;container-title&quot;:&quot;Critical Care&quot;,&quot;container-title-short&quot;:&quot;Crit Care&quot;,&quot;DOI&quot;:&quot;10.1186/s13054-023-04380-2&quot;,&quot;ISSN&quot;:&quot;1364-8535&quot;,&quot;issued&quot;:{&quot;date-parts&quot;:[[2023,2,25]]},&quot;page&quot;:&quot;75&quot;,&quot;abstract&quot;:&quot;&lt;p&gt;This paper discusses the use of Artificial Intelligence Chatbot in scientific writing. ChatGPT is a type of chatbot, developed by OpenAI, that uses the Generative Pre-trained Transformer (GPT) language model to understand and respond to natural language inputs. AI chatbot and ChatGPT in particular appear to be useful tools in scientific writing, assisting researchers and scientists in organizing material, generating an initial draft and/or in proofreading. There is no publication in the field of critical care medicine prepared using this approach; however, this will be a possibility in the next future. ChatGPT work should not be used as a replacement for human judgment and the output should always be reviewed by experts before being used in any critical decision-making or application. Moreover, several ethical issues arise about using these tools, such as the risk of plagiarism and inaccuracies, as well as a potential imbalance in its accessibility between high- and low-income countries, if the software becomes paying. For this reason, a consensus on how to regulate the use of chatbots in scientific writing will soon be required.&lt;/p&gt;&quot;,&quot;issue&quot;:&quot;1&quot;,&quot;volume&quot;:&quot;27&quot;},&quot;isTemporary&quot;:false}]},{&quot;citationID&quot;:&quot;MENDELEY_CITATION_cc1d837b-c043-48e5-848f-9eb3c8d9e471&quot;,&quot;properties&quot;:{&quot;noteIndex&quot;:0},&quot;isEdited&quot;:false,&quot;manualOverride&quot;:{&quot;isManuallyOverridden&quot;:false,&quot;citeprocText&quot;:&quot;(Macdonald et al., 2023)&quot;,&quot;manualOverrideText&quot;:&quot;&quot;},&quot;citationTag&quot;:&quot;MENDELEY_CITATION_v3_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&quot;,&quot;citationItems&quot;:[{&quot;id&quot;:&quot;40324e28-98ed-3f00-b15d-0e1e5b3f2e69&quot;,&quot;itemData&quot;:{&quot;type&quot;:&quot;article-journal&quot;,&quot;id&quot;:&quot;40324e28-98ed-3f00-b15d-0e1e5b3f2e69&quot;,&quot;title&quot;:&quot;Can ChatGPT draft a research article? An example of population-level vaccine effectiveness analysis&quot;,&quot;author&quot;:[{&quot;family&quot;:&quot;Macdonald&quot;,&quot;given&quot;:&quot;Calum&quot;,&quot;parse-names&quot;:false,&quot;dropping-particle&quot;:&quot;&quot;,&quot;non-dropping-particle&quot;:&quot;&quot;},{&quot;family&quot;:&quot;Adeloye&quot;,&quot;given&quot;:&quot;Davies&quot;,&quot;parse-names&quot;:false,&quot;dropping-particle&quot;:&quot;&quot;,&quot;non-dropping-particle&quot;:&quot;&quot;},{&quot;family&quot;:&quot;Sheikh&quot;,&quot;given&quot;:&quot;Aziz&quot;,&quot;parse-names&quot;:false,&quot;dropping-particle&quot;:&quot;&quot;,&quot;non-dropping-particle&quot;:&quot;&quot;},{&quot;family&quot;:&quot;Rudan&quot;,&quot;given&quot;:&quot;Igor&quot;,&quot;parse-names&quot;:false,&quot;dropping-particle&quot;:&quot;&quot;,&quot;non-dropping-particle&quot;:&quot;&quot;}],&quot;container-title&quot;:&quot;Journal of Global Health&quot;,&quot;container-title-short&quot;:&quot;J Glob Health&quot;,&quot;DOI&quot;:&quot;10.7189/jogh.13.01003&quot;,&quot;ISSN&quot;:&quot;2047-2978&quot;,&quot;issued&quot;:{&quot;date-parts&quot;:[[2023,2,17]]},&quot;page&quot;:&quot;01003&quot;,&quot;volume&quot;:&quot;13&quot;},&quot;isTemporary&quot;:false}]},{&quot;citationID&quot;:&quot;MENDELEY_CITATION_439abc0a-e2d0-44f4-8149-77db4b8edbd5&quot;,&quot;properties&quot;:{&quot;noteIndex&quot;:0},&quot;isEdited&quot;:false,&quot;manualOverride&quot;:{&quot;isManuallyOverridden&quot;:false,&quot;citeprocText&quot;:&quot;(Sifat, 2023)&quot;,&quot;manualOverrideText&quot;:&quot;&quot;},&quot;citationTag&quot;:&quot;MENDELEY_CITATION_v3_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&quot;,&quot;citationItems&quot;:[{&quot;id&quot;:&quot;474c9be8-6380-3427-9bd6-f96e1086f3b2&quot;,&quot;itemData&quot;:{&quot;type&quot;:&quot;article-journal&quot;,&quot;id&quot;:&quot;474c9be8-6380-3427-9bd6-f96e1086f3b2&quot;,&quot;title&quot;:&quot;ChatGPT and the Future of Health Policy Analysis: Potential and Pitfalls of Using ChatGPT in Policymaking&quot;,&quot;author&quot;:[{&quot;family&quot;:&quot;Sifat&quot;,&quot;given&quot;:&quot;Ridwan Islam&quot;,&quot;parse-names&quot;:false,&quot;dropping-particle&quot;:&quot;&quot;,&quot;non-dropping-particle&quot;:&quot;&quot;}],&quot;container-title&quot;:&quot;Annals of Biomedical Engineering&quot;,&quot;container-title-short&quot;:&quot;Ann Biomed Eng&quot;,&quot;DOI&quot;:&quot;10.1007/s10439-023-03204-2&quot;,&quot;ISSN&quot;:&quot;0090-6964&quot;,&quot;issued&quot;:{&quot;date-parts&quot;:[[2023,4,15]]}},&quot;isTemporary&quot;:false}]},{&quot;citationID&quot;:&quot;MENDELEY_CITATION_bb60212e-11c5-495c-8370-1ba0799520e3&quot;,&quot;properties&quot;:{&quot;noteIndex&quot;:0},&quot;isEdited&quot;:false,&quot;manualOverride&quot;:{&quot;isManuallyOverridden&quot;:false,&quot;citeprocText&quot;:&quot;(Cascella et al., 2023)&quot;,&quot;manualOverrideText&quot;:&quot;&quot;},&quot;citationTag&quot;:&quot;MENDELEY_CITATION_v3_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&quot;,&quot;citationItems&quot;:[{&quot;id&quot;:&quot;a91cb9a8-2d10-366e-86db-9f6c9b1200f5&quot;,&quot;itemData&quot;:{&quot;type&quot;:&quot;article-journal&quot;,&quot;id&quot;:&quot;a91cb9a8-2d10-366e-86db-9f6c9b1200f5&quot;,&quot;title&quot;:&quot;Evaluating the Feasibility of ChatGPT in Healthcare: An Analysis of Multiple Clinical and Research Scenarios&quot;,&quot;author&quot;:[{&quot;family&quot;:&quot;Cascella&quot;,&quot;given&quot;:&quot;Marco&quot;,&quot;parse-names&quot;:false,&quot;dropping-particle&quot;:&quot;&quot;,&quot;non-dropping-particle&quot;:&quot;&quot;},{&quot;family&quot;:&quot;Montomoli&quot;,&quot;given&quot;:&quot;Jonathan&quot;,&quot;parse-names&quot;:false,&quot;dropping-particle&quot;:&quot;&quot;,&quot;non-dropping-particle&quot;:&quot;&quot;},{&quot;family&quot;:&quot;Bellini&quot;,&quot;given&quot;:&quot;Valentina&quot;,&quot;parse-names&quot;:false,&quot;dropping-particle&quot;:&quot;&quot;,&quot;non-dropping-particle&quot;:&quot;&quot;},{&quot;family&quot;:&quot;Bignami&quot;,&quot;given&quot;:&quot;Elena&quot;,&quot;parse-names&quot;:false,&quot;dropping-particle&quot;:&quot;&quot;,&quot;non-dropping-particle&quot;:&quot;&quot;}],&quot;container-title&quot;:&quot;Journal of Medical Systems&quot;,&quot;container-title-short&quot;:&quot;J Med Syst&quot;,&quot;DOI&quot;:&quot;10.1007/s10916-023-01925-4&quot;,&quot;ISSN&quot;:&quot;1573-689X&quot;,&quot;issued&quot;:{&quot;date-parts&quot;:[[2023,3,4]]},&quot;page&quot;:&quot;33&quot;,&quot;abstract&quot;:&quot;&lt;p&gt;This paper aims to highlight the potential applications and limits of a large language model (LLM) in healthcare. ChatGPT is a recently developed LLM that was trained on a massive dataset of text for dialogue with users. Although AI-based language models like ChatGPT have demonstrated impressive capabilities, it is uncertain how well they will perform in real-world scenarios, particularly in fields such as medicine where high-level and complex thinking is necessary. Furthermore, while the use of ChatGPT in writing scientific articles and other scientific outputs may have potential benefits, important ethical concerns must also be addressed. Consequently, we investigated the feasibility of ChatGPT in clinical and research scenarios: (1) support of the clinical practice, (2) scientific production, (3) misuse in medicine and research, and (4) reasoning about public health topics. Results indicated that it is important to recognize and promote education on the appropriate use and potential pitfalls of AI-based LLMs in medicine.&lt;/p&gt;&quot;,&quot;issue&quot;:&quot;1&quot;,&quot;volume&quot;:&quot;47&quot;},&quot;isTemporary&quot;:false}]},{&quot;citationID&quot;:&quot;MENDELEY_CITATION_c13d9165-1629-4419-adac-ed9ff75a49e7&quot;,&quot;properties&quot;:{&quot;noteIndex&quot;:0},&quot;isEdited&quot;:false,&quot;manualOverride&quot;:{&quot;isManuallyOverridden&quot;:false,&quot;citeprocText&quot;:&quot;(S. S. Biswas, 2023)&quot;,&quot;manualOverrideText&quot;:&quot;&quot;},&quot;citationTag&quot;:&quot;MENDELEY_CITATION_v3_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&quot;,&quot;citationItems&quot;:[{&quot;id&quot;:&quot;785b00be-8c25-3d45-bf74-03506a095f0c&quot;,&quot;itemData&quot;:{&quot;type&quot;:&quot;article-journal&quot;,&quot;id&quot;:&quot;785b00be-8c25-3d45-bf74-03506a095f0c&quot;,&quot;title&quot;:&quot;Role of Chat GPT in Public Health&quot;,&quot;author&quot;:[{&quot;family&quot;:&quot;Biswas&quot;,&quot;given&quot;:&quot;Som S.&quot;,&quot;parse-names&quot;:false,&quot;dropping-particle&quot;:&quot;&quot;,&quot;non-dropping-particle&quot;:&quot;&quot;}],&quot;container-title&quot;:&quot;Annals of Biomedical Engineering&quot;,&quot;container-title-short&quot;:&quot;Ann Biomed Eng&quot;,&quot;DOI&quot;:&quot;10.1007/s10439-023-03172-7&quot;,&quot;ISSN&quot;:&quot;0090-6964&quot;,&quot;issued&quot;:{&quot;date-parts&quot;:[[2023,3,15]]}},&quot;isTemporary&quot;:false}]},{&quot;citationID&quot;:&quot;MENDELEY_CITATION_4fd0b65a-0811-4d1e-bddb-db4a0f1ff8d1&quot;,&quot;properties&quot;:{&quot;noteIndex&quot;:0},&quot;isEdited&quot;:false,&quot;manualOverride&quot;:{&quot;isManuallyOverridden&quot;:false,&quot;citeprocText&quot;:&quot;(Doshi et al., 2023)&quot;,&quot;manualOverrideText&quot;:&quot;&quot;},&quot;citationTag&quot;:&quot;MENDELEY_CITATION_v3_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&quot;,&quot;citationItems&quot;:[{&quot;id&quot;:&quot;9379702a-eeab-38c1-9e0a-5bcbe2a25b2d&quot;,&quot;itemData&quot;:{&quot;type&quot;:&quot;article-journal&quot;,&quot;id&quot;:&quot;9379702a-eeab-38c1-9e0a-5bcbe2a25b2d&quot;,&quot;title&quot;:&quot;ChatGPT: Temptations of Progress&quot;,&quot;author&quot;:[{&quot;family&quot;:&quot;Doshi&quot;,&quot;given&quot;:&quot;Rushabh H.&quot;,&quot;parse-names&quot;:false,&quot;dropping-particle&quot;:&quot;&quot;,&quot;non-dropping-particle&quot;:&quot;&quot;},{&quot;family&quot;:&quot;Bajaj&quot;,&quot;given&quot;:&quot;Simar S.&quot;,&quot;parse-names&quot;:false,&quot;dropping-particle&quot;:&quot;&quot;,&quot;non-dropping-particle&quot;:&quot;&quot;},{&quot;family&quot;:&quot;Krumholz&quot;,&quot;given&quot;:&quot;Harlan M.&quot;,&quot;parse-names&quot;:false,&quot;dropping-particle&quot;:&quot;&quot;,&quot;non-dropping-particle&quot;:&quot;&quot;}],&quot;container-title&quot;:&quot;The American Journal of Bioethics&quot;,&quot;DOI&quot;:&quot;10.1080/15265161.2023.2180110&quot;,&quot;ISSN&quot;:&quot;1526-5161&quot;,&quot;issued&quot;:{&quot;date-parts&quot;:[[2023,4,3]]},&quot;page&quot;:&quot;6-8&quot;,&quot;issue&quot;:&quot;4&quot;,&quot;volume&quot;:&quot;23&quot;,&quot;container-title-short&quot;:&quot;&quot;},&quot;isTemporary&quot;:false}]},{&quot;citationID&quot;:&quot;MENDELEY_CITATION_bb533f8c-bae6-4792-9748-8a63b751b00b&quot;,&quot;properties&quot;:{&quot;noteIndex&quot;:0},&quot;isEdited&quot;:false,&quot;manualOverride&quot;:{&quot;isManuallyOverridden&quot;:false,&quot;citeprocText&quot;:&quot;(Gupta et al., 2023)&quot;,&quot;manualOverrideText&quot;:&quot;&quot;},&quot;citationTag&quot;:&quot;MENDELEY_CITATION_v3_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&quot;,&quot;citationItems&quot;:[{&quot;id&quot;:&quot;885e1ac2-84de-3cf1-883e-d5898d105dd9&quot;,&quot;itemData&quot;:{&quot;type&quot;:&quot;article-journal&quot;,&quot;id&quot;:&quot;885e1ac2-84de-3cf1-883e-d5898d105dd9&quot;,&quot;title&quot;:&quot;Expanding Cosmetic Plastic Surgery Research Using ChatGPT&quot;,&quot;author&quot;:[{&quot;family&quot;:&quot;Gupta&quot;,&quot;given&quot;:&quot;Rohun&quot;,&quot;parse-names&quot;:false,&quot;dropping-particle&quot;:&quot;&quot;,&quot;non-dropping-particle&quot;:&quot;&quot;},{&quot;family&quot;:&quot;Park&quot;,&quot;given&quot;:&quot;John B&quot;,&quot;parse-names&quot;:false,&quot;dropping-particle&quot;:&quot;&quot;,&quot;non-dropping-particle&quot;:&quot;&quot;},{&quot;family&quot;:&quot;Bisht&quot;,&quot;given&quot;:&quot;Chirag&quot;,&quot;parse-names&quot;:false,&quot;dropping-particle&quot;:&quot;&quot;,&quot;non-dropping-particle&quot;:&quot;&quot;},{&quot;family&quot;:&quot;Herzog&quot;,&quot;given&quot;:&quot;Isabel&quot;,&quot;parse-names&quot;:false,&quot;dropping-particle&quot;:&quot;&quot;,&quot;non-dropping-particle&quot;:&quot;&quot;},{&quot;family&quot;:&quot;Weisberger&quot;,&quot;given&quot;:&quot;Joseph&quot;,&quot;parse-names&quot;:false,&quot;dropping-particle&quot;:&quot;&quot;,&quot;non-dropping-particle&quot;:&quot;&quot;},{&quot;family&quot;:&quot;Chao&quot;,&quot;given&quot;:&quot;John&quot;,&quot;parse-names&quot;:false,&quot;dropping-particle&quot;:&quot;&quot;,&quot;non-dropping-particle&quot;:&quot;&quot;},{&quot;family&quot;:&quot;Chaiyasate&quot;,&quot;given&quot;:&quot;Kongkrit&quot;,&quot;parse-names&quot;:false,&quot;dropping-particle&quot;:&quot;&quot;,&quot;non-dropping-particle&quot;:&quot;&quot;},{&quot;family&quot;:&quot;Lee&quot;,&quot;given&quot;:&quot;Edward S&quot;,&quot;parse-names&quot;:false,&quot;dropping-particle&quot;:&quot;&quot;,&quot;non-dropping-particle&quot;:&quot;&quot;}],&quot;container-title&quot;:&quot;Aesthetic Surgery Journal&quot;,&quot;container-title-short&quot;:&quot;Aesthet Surg J&quot;,&quot;DOI&quot;:&quot;10.1093/asj/sjad069&quot;,&quot;ISSN&quot;:&quot;1090-820X&quot;,&quot;issued&quot;:{&quot;date-parts&quot;:[[2023,3,21]]}},&quot;isTemporary&quot;:false}]},{&quot;citationID&quot;:&quot;MENDELEY_CITATION_7156198d-3536-4617-a31f-b775b32bc153&quot;,&quot;properties&quot;:{&quot;noteIndex&quot;:0},&quot;isEdited&quot;:false,&quot;manualOverride&quot;:{&quot;isManuallyOverridden&quot;:false,&quot;citeprocText&quot;:&quot;(Haman &amp;#38; Školník, 2023)&quot;,&quot;manualOverrideText&quot;:&quot;&quot;},&quot;citationTag&quot;:&quot;MENDELEY_CITATION_v3_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&quot;,&quot;citationItems&quot;:[{&quot;id&quot;:&quot;b8a932fc-a3a3-3827-b795-8c7ea447b23a&quot;,&quot;itemData&quot;:{&quot;type&quot;:&quot;article-journal&quot;,&quot;id&quot;:&quot;b8a932fc-a3a3-3827-b795-8c7ea447b23a&quot;,&quot;title&quot;:&quot;Behind the ChatGPT Hype: Are Its Suggestions Contributing to Addiction?&quot;,&quot;author&quot;:[{&quot;family&quot;:&quot;Haman&quot;,&quot;given&quot;:&quot;Michael&quot;,&quot;parse-names&quot;:false,&quot;dropping-particle&quot;:&quot;&quot;,&quot;non-dropping-particle&quot;:&quot;&quot;},{&quot;family&quot;:&quot;Školník&quot;,&quot;given&quot;:&quot;Milan&quot;,&quot;parse-names&quot;:false,&quot;dropping-particle&quot;:&quot;&quot;,&quot;non-dropping-particle&quot;:&quot;&quot;}],&quot;container-title&quot;:&quot;Annals of Biomedical Engineering&quot;,&quot;container-title-short&quot;:&quot;Ann Biomed Eng&quot;,&quot;DOI&quot;:&quot;10.1007/s10439-023-03201-5&quot;,&quot;ISSN&quot;:&quot;0090-6964&quot;,&quot;issued&quot;:{&quot;date-parts&quot;:[[2023,4,15]]}},&quot;isTemporary&quot;:false}]}]"/>
     <we:property name="MENDELEY_CITATIONS_STYLE" value="{&quot;id&quot;:&quot;https://www.zotero.org/styles/apa&quot;,&quot;title&quot;:&quot;American Psychological Association 7th edition&quot;,&quot;format&quot;:&quot;author-date&quot;,&quot;defaultLocale&quot;:null,&quot;isLocaleCodeValid&quot;:true}"/>
   </we:properties>
   <we:bindings/>

</xml_diff>

<commit_message>
Started Drafting Final Submission Draft
</commit_message>
<xml_diff>
--- a/Assignment Literature Review.docx
+++ b/Assignment Literature Review.docx
@@ -8,43 +8,140 @@
           <w:color w:val="000000"/>
         </w:rPr>
       </w:pPr>
+      <w:r>
+        <w:rPr>
+          <w:color w:val="000000" w:themeColor="text1"/>
+        </w:rPr>
+        <w:t xml:space="preserve">ChatGPT responded to biomedical queries from HS Kumar within </w:t>
+      </w:r>
+      <w:r>
+        <w:rPr>
+          <w:color w:val="000000" w:themeColor="text1"/>
+        </w:rPr>
+        <w:t>120 seconds (about 2 minutes)</w:t>
+      </w:r>
+      <w:r>
+        <w:rPr>
+          <w:color w:val="000000" w:themeColor="text1"/>
+        </w:rPr>
+        <w:t xml:space="preserve"> with </w:t>
+      </w:r>
+      <w:r>
+        <w:rPr>
+          <w:color w:val="000000" w:themeColor="text1"/>
+        </w:rPr>
+        <w:t>300</w:t>
+      </w:r>
+      <w:r>
+        <w:rPr>
+          <w:color w:val="000000" w:themeColor="text1"/>
+        </w:rPr>
+        <w:t>–500-word</w:t>
+      </w:r>
+      <w:r>
+        <w:rPr>
+          <w:color w:val="000000" w:themeColor="text1"/>
+        </w:rPr>
+        <w:t xml:space="preserve"> responses that were innovative and </w:t>
+      </w:r>
+      <w:r>
+        <w:rPr>
+          <w:color w:val="000000" w:themeColor="text1"/>
+        </w:rPr>
+        <w:t>well-structured but</w:t>
+      </w:r>
+      <w:r>
+        <w:rPr>
+          <w:color w:val="000000" w:themeColor="text1"/>
+        </w:rPr>
+        <w:t xml:space="preserve"> lacked academic rigor and precision.</w:t>
+      </w:r>
+      <w:r>
+        <w:rPr>
+          <w:color w:val="000000" w:themeColor="text1"/>
+        </w:rPr>
+        <w:t xml:space="preserve"> </w:t>
+      </w:r>
       <w:sdt>
         <w:sdtPr>
           <w:rPr>
-            <w:color w:val="000000"/>
+            <w:color w:val="000000" w:themeColor="text1"/>
           </w:rPr>
           <w:tag w:val="MENDELEY_CITATION_v3_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"/>
           <w:id w:val="-502137195"/>
           <w:placeholder>
-            <w:docPart w:val="DefaultPlaceholder_-1854013440"/>
+            <w:docPart w:val="EDE162C347784927BEBAAEFAF7BAC401"/>
           </w:placeholder>
         </w:sdtPr>
-        <w:sdtEndPr/>
         <w:sdtContent>
           <w:r>
             <w:rPr>
-              <w:color w:val="000000"/>
+              <w:color w:val="000000" w:themeColor="text1"/>
             </w:rPr>
             <w:t>(HS Kumar, 2023)</w:t>
           </w:r>
         </w:sdtContent>
       </w:sdt>
       <w:r>
-        <w:t xml:space="preserve"> </w:t>
-      </w:r>
-      <w:r>
-        <w:rPr>
-          <w:color w:val="000000"/>
-        </w:rPr>
-        <w:t>HS Kumar asked ChatGPT biomedical questions. ChatGPT answered in 120 seconds with 300-500 words. Answers were original, organized, and creative, but lacked quality and academic rigor.</w:t>
-      </w:r>
-    </w:p>
-    <w:p>
-      <w:pPr>
-        <w:rPr>
-          <w:color w:val="000000"/>
-        </w:rPr>
-      </w:pPr>
+        <w:rPr>
+          <w:color w:val="000000" w:themeColor="text1"/>
+        </w:rPr>
+        <w:t xml:space="preserve"> </w:t>
+      </w:r>
+      <w:r>
+        <w:rPr>
+          <w:color w:val="000000"/>
+        </w:rPr>
+        <w:t>ChatGPT was employed to summarize Chinese articles, but</w:t>
+      </w:r>
+      <w:r>
+        <w:rPr>
+          <w:color w:val="000000"/>
+        </w:rPr>
+        <w:t xml:space="preserve"> its reply was with</w:t>
+      </w:r>
+      <w:r>
+        <w:rPr>
+          <w:color w:val="000000"/>
+        </w:rPr>
+        <w:t xml:space="preserve"> accuracy and citation issues.</w:t>
+      </w:r>
+      <w:r>
+        <w:rPr>
+          <w:color w:val="000000"/>
+        </w:rPr>
+        <w:t xml:space="preserve"> T</w:t>
+      </w:r>
+      <w:r>
+        <w:rPr>
+          <w:color w:val="000000"/>
+        </w:rPr>
+        <w:t xml:space="preserve">hey encouraged </w:t>
+      </w:r>
+      <w:r>
+        <w:rPr>
+          <w:color w:val="000000"/>
+        </w:rPr>
+        <w:t>users not</w:t>
+      </w:r>
+      <w:r>
+        <w:rPr>
+          <w:color w:val="000000"/>
+        </w:rPr>
+        <w:t xml:space="preserve"> to</w:t>
+      </w:r>
+      <w:r>
+        <w:rPr>
+          <w:color w:val="000000"/>
+        </w:rPr>
+        <w:t xml:space="preserve"> rely entirely on its feedback.</w:t>
+      </w:r>
+      <w:r>
+        <w:rPr>
+          <w:color w:val="000000"/>
+        </w:rPr>
+        <w:t xml:space="preserve"> </w:t>
+      </w:r>
       <w:sdt>
         <w:sdtPr>
           <w:rPr>
@@ -53,10 +150,9 @@
           <w:tag w:val="MENDELEY_CITATION_v3_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"/>
           <w:id w:val="688725473"/>
           <w:placeholder>
-            <w:docPart w:val="DefaultPlaceholder_-1854013440"/>
+            <w:docPart w:val="427A9DB0A71E44AFA73E2090AD23A397"/>
           </w:placeholder>
         </w:sdtPr>
-        <w:sdtEndPr/>
         <w:sdtContent>
           <w:r>
             <w:rPr>
@@ -76,283 +172,38 @@
         <w:rPr>
           <w:color w:val="000000"/>
         </w:rPr>
-        <w:t xml:space="preserve">used ChatGPT </w:t>
-      </w:r>
-      <w:r>
-        <w:rPr>
-          <w:color w:val="000000"/>
-        </w:rPr>
-        <w:t>for</w:t>
-      </w:r>
-      <w:r>
-        <w:rPr>
-          <w:color w:val="000000"/>
-        </w:rPr>
-        <w:t xml:space="preserve"> experimenting</w:t>
-      </w:r>
-      <w:r>
-        <w:rPr>
-          <w:color w:val="000000"/>
-        </w:rPr>
-        <w:t xml:space="preserve"> </w:t>
-      </w:r>
-      <w:r>
-        <w:rPr>
-          <w:color w:val="000000"/>
-        </w:rPr>
-        <w:t xml:space="preserve">summarization </w:t>
-      </w:r>
-      <w:r>
-        <w:rPr>
-          <w:color w:val="000000"/>
-        </w:rPr>
-        <w:t>Chinese</w:t>
-      </w:r>
-      <w:r>
-        <w:rPr>
-          <w:color w:val="000000"/>
-        </w:rPr>
-        <w:t xml:space="preserve"> </w:t>
-      </w:r>
-      <w:r>
-        <w:rPr>
-          <w:color w:val="000000"/>
-        </w:rPr>
-        <w:t xml:space="preserve">articles where </w:t>
-      </w:r>
-      <w:r>
-        <w:rPr>
-          <w:color w:val="000000"/>
-        </w:rPr>
-        <w:t xml:space="preserve">the </w:t>
-      </w:r>
-      <w:r>
-        <w:rPr>
-          <w:color w:val="000000"/>
-        </w:rPr>
-        <w:t>problems of accuracy, citation</w:t>
-      </w:r>
-      <w:r>
-        <w:rPr>
-          <w:color w:val="000000"/>
-        </w:rPr>
-        <w:t xml:space="preserve"> was </w:t>
-      </w:r>
-      <w:r>
-        <w:rPr>
-          <w:color w:val="000000"/>
-        </w:rPr>
-        <w:t>set up.</w:t>
-      </w:r>
-      <w:r>
-        <w:rPr>
-          <w:color w:val="000000"/>
-        </w:rPr>
-        <w:t xml:space="preserve"> </w:t>
-      </w:r>
-      <w:r>
-        <w:rPr>
-          <w:color w:val="000000"/>
-        </w:rPr>
-        <w:t>Users</w:t>
-      </w:r>
-      <w:r>
-        <w:rPr>
-          <w:color w:val="000000"/>
-        </w:rPr>
-        <w:t xml:space="preserve"> should </w:t>
-      </w:r>
-      <w:r>
-        <w:rPr>
-          <w:color w:val="000000"/>
-        </w:rPr>
-        <w:t>not be</w:t>
-      </w:r>
-      <w:r>
-        <w:rPr>
-          <w:color w:val="000000"/>
-        </w:rPr>
-        <w:t xml:space="preserve"> thoroughly relying</w:t>
-      </w:r>
-      <w:r>
-        <w:rPr>
-          <w:color w:val="000000"/>
-        </w:rPr>
-        <w:t xml:space="preserve"> on</w:t>
-      </w:r>
-      <w:r>
-        <w:rPr>
-          <w:color w:val="000000"/>
-        </w:rPr>
-        <w:t xml:space="preserve"> its</w:t>
-      </w:r>
-      <w:r>
-        <w:rPr>
-          <w:color w:val="000000"/>
-        </w:rPr>
-        <w:t xml:space="preserve"> feedback</w:t>
-      </w:r>
-      <w:r>
-        <w:rPr>
-          <w:color w:val="000000"/>
-        </w:rPr>
-        <w:t>.</w:t>
-      </w:r>
-    </w:p>
-    <w:p>
-      <w:pPr>
-        <w:rPr>
-          <w:color w:val="000000"/>
-        </w:rPr>
-      </w:pPr>
-      <w:sdt>
-        <w:sdtPr>
-          <w:rPr>
-            <w:color w:val="000000"/>
-          </w:rPr>
-          <w:tag w:val="MENDELEY_CITATION_v3_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"/>
-          <w:id w:val="-2036571103"/>
-          <w:placeholder>
-            <w:docPart w:val="DefaultPlaceholder_-1854013440"/>
-          </w:placeholder>
-        </w:sdtPr>
-        <w:sdtEndPr/>
-        <w:sdtContent>
-          <w:r>
-            <w:rPr>
-              <w:color w:val="000000"/>
-            </w:rPr>
-            <w:t>(Kitamura, 2023)</w:t>
-          </w:r>
-        </w:sdtContent>
-      </w:sdt>
-      <w:r>
-        <w:rPr>
-          <w:color w:val="000000"/>
-        </w:rPr>
-        <w:t xml:space="preserve"> </w:t>
-      </w:r>
-      <w:r>
-        <w:rPr>
-          <w:color w:val="000000"/>
-        </w:rPr>
-        <w:t xml:space="preserve">found </w:t>
-      </w:r>
-      <w:r>
-        <w:rPr>
-          <w:color w:val="000000"/>
-        </w:rPr>
-        <w:t>medical</w:t>
-      </w:r>
-      <w:r>
-        <w:rPr>
-          <w:color w:val="000000"/>
-        </w:rPr>
-        <w:t xml:space="preserve"> return</w:t>
-      </w:r>
-      <w:r>
-        <w:rPr>
-          <w:color w:val="000000"/>
-        </w:rPr>
-        <w:t xml:space="preserve"> to be efficient and </w:t>
-      </w:r>
-      <w:r>
-        <w:rPr>
-          <w:color w:val="000000"/>
-        </w:rPr>
-        <w:t>used to</w:t>
-      </w:r>
-      <w:r>
-        <w:rPr>
-          <w:color w:val="000000"/>
-        </w:rPr>
-        <w:t xml:space="preserve"> catch</w:t>
-      </w:r>
-      <w:r>
-        <w:rPr>
-          <w:color w:val="000000"/>
-        </w:rPr>
-        <w:t xml:space="preserve"> external</w:t>
-      </w:r>
-      <w:r>
-        <w:rPr>
-          <w:color w:val="000000"/>
-        </w:rPr>
-        <w:t xml:space="preserve"> writing</w:t>
-      </w:r>
-      <w:r>
-        <w:rPr>
-          <w:color w:val="000000"/>
-        </w:rPr>
-        <w:t xml:space="preserve"> effortlessly</w:t>
-      </w:r>
-      <w:r>
-        <w:rPr>
-          <w:color w:val="000000"/>
-        </w:rPr>
-        <w:t xml:space="preserve"> but</w:t>
-      </w:r>
-      <w:r>
-        <w:rPr>
-          <w:color w:val="000000"/>
-        </w:rPr>
-        <w:t xml:space="preserve"> however </w:t>
-      </w:r>
-      <w:r>
-        <w:rPr>
-          <w:color w:val="000000"/>
-        </w:rPr>
-        <w:t>provoked</w:t>
-      </w:r>
-      <w:r>
-        <w:rPr>
-          <w:color w:val="000000"/>
-        </w:rPr>
-        <w:t xml:space="preserve"> unfairness</w:t>
-      </w:r>
-      <w:r>
-        <w:rPr>
-          <w:color w:val="000000"/>
-        </w:rPr>
-        <w:t xml:space="preserve"> issues</w:t>
-      </w:r>
-      <w:r>
-        <w:rPr>
-          <w:color w:val="000000"/>
-        </w:rPr>
-        <w:t xml:space="preserve"> together with</w:t>
-      </w:r>
-      <w:r>
-        <w:rPr>
-          <w:color w:val="000000"/>
-        </w:rPr>
-        <w:t xml:space="preserve"> plagiarism in the</w:t>
-      </w:r>
-      <w:r>
-        <w:rPr>
-          <w:color w:val="000000"/>
-        </w:rPr>
-        <w:t xml:space="preserve"> replies</w:t>
-      </w:r>
-      <w:r>
-        <w:rPr>
-          <w:color w:val="000000"/>
-        </w:rPr>
-        <w:t>.</w:t>
-      </w:r>
-      <w:r>
-        <w:rPr>
-          <w:color w:val="000000"/>
-        </w:rPr>
-        <w:t xml:space="preserve"> </w:t>
-      </w:r>
-    </w:p>
-    <w:p>
-      <w:pPr>
-        <w:rPr>
-          <w:color w:val="000000"/>
-        </w:rPr>
-      </w:pPr>
+        <w:t xml:space="preserve"> </w:t>
+      </w:r>
+      <w:r>
+        <w:rPr>
+          <w:color w:val="000000"/>
+        </w:rPr>
+        <w:t xml:space="preserve">Medical chatbot's efficiency in identifying external writing </w:t>
+      </w:r>
+      <w:r>
+        <w:rPr>
+          <w:color w:val="000000"/>
+        </w:rPr>
+        <w:t>was</w:t>
+      </w:r>
+      <w:r>
+        <w:rPr>
+          <w:color w:val="000000"/>
+        </w:rPr>
+        <w:t xml:space="preserve"> commendable, but </w:t>
+      </w:r>
+      <w:r>
+        <w:rPr>
+          <w:color w:val="000000"/>
+        </w:rPr>
+        <w:t xml:space="preserve">they proposed </w:t>
+      </w:r>
+      <w:r>
+        <w:rPr>
+          <w:color w:val="000000"/>
+        </w:rPr>
+        <w:t>concerns regarding unfairness and plagiarism in the responses need to be addressed.</w:t>
+      </w:r>
       <w:sdt>
         <w:sdtPr>
           <w:rPr>
@@ -364,27 +215,32 @@
             <w:docPart w:val="DefaultPlaceholder_-1854013440"/>
           </w:placeholder>
         </w:sdtPr>
-        <w:sdtEndPr/>
         <w:sdtContent>
+          <w:sdt>
+            <w:sdtPr>
+              <w:rPr>
+                <w:color w:val="000000"/>
+              </w:rPr>
+              <w:tag w:val="MENDELEY_CITATION_v3_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"/>
+              <w:id w:val="-2036571103"/>
+              <w:placeholder>
+                <w:docPart w:val="5FB6C19048A94F44BB4DC73B73C35A21"/>
+              </w:placeholder>
+            </w:sdtPr>
+            <w:sdtContent>
+              <w:r>
+                <w:rPr>
+                  <w:color w:val="000000"/>
+                </w:rPr>
+                <w:t>(Kitamura, 2023)</w:t>
+              </w:r>
+            </w:sdtContent>
+          </w:sdt>
           <w:r>
             <w:rPr>
               <w:color w:val="000000"/>
             </w:rPr>
-            <w:t>(</w:t>
-          </w:r>
-          <w:proofErr w:type="spellStart"/>
-          <w:r>
-            <w:rPr>
-              <w:color w:val="000000"/>
-            </w:rPr>
-            <w:t>Lubowitz</w:t>
-          </w:r>
-          <w:proofErr w:type="spellEnd"/>
-          <w:r>
-            <w:rPr>
-              <w:color w:val="000000"/>
-            </w:rPr>
-            <w:t>, 2023)</w:t>
+            <w:t xml:space="preserve"> </w:t>
           </w:r>
         </w:sdtContent>
       </w:sdt>
@@ -398,183 +254,76 @@
         <w:rPr>
           <w:color w:val="000000"/>
         </w:rPr>
-        <w:t xml:space="preserve">tried </w:t>
-      </w:r>
-      <w:r>
-        <w:rPr>
-          <w:color w:val="000000"/>
-        </w:rPr>
-        <w:t xml:space="preserve">on </w:t>
-      </w:r>
-      <w:r>
-        <w:rPr>
-          <w:color w:val="000000"/>
-        </w:rPr>
-        <w:t>mixed</w:t>
-      </w:r>
-      <w:r>
-        <w:rPr>
-          <w:color w:val="000000"/>
-        </w:rPr>
-        <w:t xml:space="preserve"> medic</w:t>
-      </w:r>
-      <w:r>
-        <w:rPr>
-          <w:color w:val="000000"/>
-        </w:rPr>
-        <w:t>inal</w:t>
-      </w:r>
-      <w:r>
-        <w:rPr>
-          <w:color w:val="000000"/>
-        </w:rPr>
-        <w:t xml:space="preserve"> contents</w:t>
-      </w:r>
-      <w:r>
-        <w:rPr>
-          <w:color w:val="000000"/>
-        </w:rPr>
-        <w:t xml:space="preserve"> </w:t>
-      </w:r>
-      <w:r>
-        <w:rPr>
-          <w:color w:val="000000"/>
-        </w:rPr>
-        <w:t>and</w:t>
-      </w:r>
-      <w:r>
-        <w:rPr>
-          <w:color w:val="000000"/>
-        </w:rPr>
-        <w:t xml:space="preserve"> achieved</w:t>
-      </w:r>
-      <w:r>
-        <w:rPr>
-          <w:color w:val="000000"/>
-        </w:rPr>
-        <w:t xml:space="preserve"> </w:t>
-      </w:r>
-      <w:r>
-        <w:rPr>
-          <w:color w:val="000000"/>
-        </w:rPr>
-        <w:t>text</w:t>
-      </w:r>
-      <w:r>
-        <w:rPr>
-          <w:color w:val="000000"/>
-        </w:rPr>
-        <w:t xml:space="preserve"> alike</w:t>
-      </w:r>
-      <w:r>
-        <w:rPr>
-          <w:color w:val="000000"/>
-        </w:rPr>
-        <w:t xml:space="preserve"> coupled with unreal</w:t>
-      </w:r>
-      <w:r>
-        <w:rPr>
-          <w:color w:val="000000"/>
-        </w:rPr>
-        <w:t xml:space="preserve"> insights</w:t>
-      </w:r>
-      <w:r>
-        <w:rPr>
-          <w:color w:val="000000"/>
-        </w:rPr>
-        <w:t>. On that account,</w:t>
-      </w:r>
-      <w:r>
-        <w:rPr>
-          <w:color w:val="000000"/>
-        </w:rPr>
-        <w:t xml:space="preserve"> he</w:t>
-      </w:r>
-      <w:r>
-        <w:rPr>
-          <w:color w:val="000000"/>
-        </w:rPr>
-        <w:t xml:space="preserve"> </w:t>
-      </w:r>
-      <w:r>
-        <w:rPr>
-          <w:color w:val="000000"/>
-        </w:rPr>
-        <w:t>disallows</w:t>
-      </w:r>
-      <w:r>
-        <w:rPr>
-          <w:color w:val="000000"/>
-        </w:rPr>
-        <w:t xml:space="preserve"> ChatGPT for research </w:t>
-      </w:r>
-      <w:r>
-        <w:rPr>
-          <w:color w:val="000000"/>
-        </w:rPr>
-        <w:t>articles</w:t>
-      </w:r>
-      <w:r>
-        <w:rPr>
-          <w:color w:val="000000"/>
-        </w:rPr>
-        <w:t xml:space="preserve"> </w:t>
-      </w:r>
-      <w:r>
-        <w:rPr>
-          <w:color w:val="000000"/>
-        </w:rPr>
-        <w:t>together with</w:t>
-      </w:r>
-      <w:r>
-        <w:rPr>
-          <w:color w:val="000000"/>
-        </w:rPr>
-        <w:t xml:space="preserve"> individual</w:t>
-      </w:r>
-      <w:r>
-        <w:rPr>
-          <w:color w:val="000000"/>
-        </w:rPr>
-        <w:t xml:space="preserve"> have to</w:t>
-      </w:r>
-      <w:r>
-        <w:rPr>
-          <w:color w:val="000000"/>
-        </w:rPr>
-        <w:t xml:space="preserve"> cross check for</w:t>
-      </w:r>
-      <w:r>
-        <w:rPr>
-          <w:color w:val="000000"/>
-        </w:rPr>
-        <w:t xml:space="preserve"> uniqueness</w:t>
-      </w:r>
-      <w:r>
-        <w:rPr>
-          <w:color w:val="000000"/>
-        </w:rPr>
-        <w:t xml:space="preserve"> and</w:t>
-      </w:r>
-      <w:r>
-        <w:rPr>
-          <w:color w:val="000000"/>
-        </w:rPr>
-        <w:t xml:space="preserve"> mathematical</w:t>
-      </w:r>
-      <w:r>
-        <w:rPr>
-          <w:color w:val="000000"/>
-        </w:rPr>
-        <w:t xml:space="preserve"> work.</w:t>
-      </w:r>
-    </w:p>
-    <w:p>
-      <w:pPr>
-        <w:rPr>
-          <w:color w:val="000000"/>
-        </w:rPr>
-      </w:pPr>
+        <w:t>The user tested ChatGPT on various medical topics and obtained responses with unrealistic insights and text similarity. Therefore, the user advises against using ChatGPT for research articles and recommends cross-checking for originality and accuracy.</w:t>
+      </w:r>
+      <w:r>
+        <w:rPr>
+          <w:color w:val="000000"/>
+        </w:rPr>
+        <w:t xml:space="preserve"> </w:t>
+      </w:r>
+      <w:r>
+        <w:rPr>
+          <w:color w:val="000000"/>
+        </w:rPr>
+        <w:t>(</w:t>
+      </w:r>
+      <w:proofErr w:type="spellStart"/>
+      <w:r>
+        <w:rPr>
+          <w:color w:val="000000"/>
+        </w:rPr>
+        <w:t>Lubowitz</w:t>
+      </w:r>
+      <w:proofErr w:type="spellEnd"/>
+      <w:r>
+        <w:rPr>
+          <w:color w:val="000000"/>
+        </w:rPr>
+        <w:t>, 2023)</w:t>
+      </w:r>
+      <w:r>
+        <w:rPr>
+          <w:color w:val="000000"/>
+        </w:rPr>
+        <w:t xml:space="preserve"> </w:t>
+      </w:r>
+      <w:r>
+        <w:rPr>
+          <w:color w:val="000000"/>
+        </w:rPr>
+        <w:t>A study</w:t>
+      </w:r>
+      <w:r>
+        <w:rPr>
+          <w:color w:val="000000"/>
+        </w:rPr>
+        <w:t xml:space="preserve"> measured</w:t>
+      </w:r>
+      <w:r>
+        <w:rPr>
+          <w:color w:val="000000"/>
+        </w:rPr>
+        <w:t xml:space="preserve"> </w:t>
+      </w:r>
+      <w:r>
+        <w:rPr>
+          <w:color w:val="000000"/>
+        </w:rPr>
+        <w:t>ChatGPT</w:t>
+      </w:r>
+      <w:r>
+        <w:rPr>
+          <w:color w:val="000000"/>
+        </w:rPr>
+        <w:t xml:space="preserve"> ability to provide clinical and mathematical input for cardiovascular nursing. It generated concise explanations and cited evidence-based journals. However, it lacked recent evidence beyond 2021.</w:t>
+      </w:r>
+      <w:r>
+        <w:rPr>
+          <w:color w:val="000000"/>
+        </w:rPr>
+        <w:t xml:space="preserve"> </w:t>
+      </w:r>
       <w:sdt>
         <w:sdtPr>
           <w:rPr>
@@ -583,10 +332,9 @@
           <w:tag w:val="MENDELEY_CITATION_v3_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"/>
           <w:id w:val="-1420323054"/>
           <w:placeholder>
-            <w:docPart w:val="DefaultPlaceholder_-1854013440"/>
+            <w:docPart w:val="B4AA731F058944DD9434507C9CAF92A9"/>
           </w:placeholder>
         </w:sdtPr>
-        <w:sdtEndPr/>
         <w:sdtContent>
           <w:r>
             <w:rPr>
@@ -620,195 +368,56 @@
         <w:rPr>
           <w:color w:val="000000"/>
         </w:rPr>
-        <w:t xml:space="preserve">examined </w:t>
-      </w:r>
-      <w:r>
-        <w:rPr>
-          <w:color w:val="000000"/>
-        </w:rPr>
-        <w:t xml:space="preserve">the ChatGPT </w:t>
-      </w:r>
-      <w:r>
-        <w:rPr>
-          <w:color w:val="000000"/>
-        </w:rPr>
-        <w:t xml:space="preserve">by </w:t>
-      </w:r>
-      <w:r>
-        <w:rPr>
-          <w:color w:val="000000"/>
-        </w:rPr>
-        <w:t>prompt</w:t>
-      </w:r>
-      <w:r>
-        <w:rPr>
-          <w:color w:val="000000"/>
-        </w:rPr>
-        <w:t xml:space="preserve">ing </w:t>
-      </w:r>
-      <w:r>
-        <w:rPr>
-          <w:color w:val="000000"/>
-        </w:rPr>
-        <w:t>clinical and</w:t>
-      </w:r>
-      <w:r>
-        <w:rPr>
-          <w:color w:val="000000"/>
-        </w:rPr>
-        <w:t xml:space="preserve"> </w:t>
-      </w:r>
-      <w:r>
-        <w:rPr>
-          <w:color w:val="000000"/>
-        </w:rPr>
-        <w:t>arithmetical</w:t>
-      </w:r>
-      <w:r>
-        <w:rPr>
-          <w:color w:val="000000"/>
-        </w:rPr>
-        <w:t xml:space="preserve"> </w:t>
-      </w:r>
-      <w:r>
-        <w:rPr>
-          <w:color w:val="000000"/>
-        </w:rPr>
-        <w:t>input</w:t>
-      </w:r>
-      <w:r>
-        <w:rPr>
-          <w:color w:val="000000"/>
-        </w:rPr>
-        <w:t xml:space="preserve"> </w:t>
-      </w:r>
-      <w:r>
-        <w:rPr>
-          <w:color w:val="000000"/>
-        </w:rPr>
-        <w:t>joint</w:t>
-      </w:r>
-      <w:r>
-        <w:rPr>
-          <w:color w:val="000000"/>
-        </w:rPr>
-        <w:t xml:space="preserve"> to cardiovascular </w:t>
-      </w:r>
-      <w:r>
-        <w:rPr>
-          <w:color w:val="000000"/>
-        </w:rPr>
-        <w:t>nursing</w:t>
-      </w:r>
-      <w:r>
-        <w:rPr>
-          <w:color w:val="000000"/>
-        </w:rPr>
-        <w:t>. It gave</w:t>
-      </w:r>
-      <w:r>
-        <w:rPr>
-          <w:color w:val="000000"/>
-        </w:rPr>
-        <w:t xml:space="preserve"> concrete explanation</w:t>
-      </w:r>
-      <w:r>
-        <w:rPr>
-          <w:color w:val="000000"/>
-        </w:rPr>
-        <w:t>,</w:t>
-      </w:r>
-      <w:r>
-        <w:rPr>
-          <w:color w:val="000000"/>
-        </w:rPr>
-        <w:t xml:space="preserve"> recollected</w:t>
-      </w:r>
-      <w:r>
-        <w:rPr>
-          <w:color w:val="000000"/>
-        </w:rPr>
-        <w:t xml:space="preserve"> </w:t>
-      </w:r>
-      <w:r>
-        <w:rPr>
-          <w:color w:val="000000"/>
-        </w:rPr>
-        <w:t>evidence-based</w:t>
-      </w:r>
-      <w:r>
-        <w:rPr>
-          <w:color w:val="000000"/>
-        </w:rPr>
-        <w:t xml:space="preserve"> journals</w:t>
-      </w:r>
-      <w:r>
-        <w:rPr>
-          <w:color w:val="000000"/>
-        </w:rPr>
-        <w:t xml:space="preserve"> despite </w:t>
-      </w:r>
-      <w:r>
-        <w:rPr>
-          <w:color w:val="000000"/>
-        </w:rPr>
-        <w:t>that</w:t>
-      </w:r>
-      <w:r>
-        <w:rPr>
-          <w:color w:val="000000"/>
-        </w:rPr>
-        <w:t xml:space="preserve"> </w:t>
-      </w:r>
-      <w:r>
-        <w:rPr>
-          <w:color w:val="000000"/>
-        </w:rPr>
-        <w:t>newest witness</w:t>
-      </w:r>
-      <w:r>
-        <w:rPr>
-          <w:color w:val="000000"/>
-        </w:rPr>
-        <w:t>es</w:t>
-      </w:r>
-      <w:r>
-        <w:rPr>
-          <w:color w:val="000000"/>
-        </w:rPr>
-        <w:t xml:space="preserve"> were</w:t>
-      </w:r>
-      <w:r>
-        <w:rPr>
-          <w:color w:val="000000"/>
-        </w:rPr>
-        <w:t xml:space="preserve"> </w:t>
-      </w:r>
-      <w:r>
-        <w:rPr>
-          <w:color w:val="000000"/>
-        </w:rPr>
-        <w:t>excluded</w:t>
-      </w:r>
-      <w:r>
-        <w:rPr>
-          <w:color w:val="000000"/>
-        </w:rPr>
-        <w:t xml:space="preserve"> </w:t>
-      </w:r>
-      <w:r>
-        <w:rPr>
-          <w:color w:val="000000"/>
-        </w:rPr>
-        <w:t>caused by insufficient insight up until 2021.</w:t>
-      </w:r>
-    </w:p>
-    <w:p>
-      <w:pPr>
-        <w:rPr>
-          <w:color w:val="000000"/>
-        </w:rPr>
-      </w:pPr>
+        <w:t>The application of ChatGPT in stem cell research revealed that the answers were superficial, lacking depth and complexity. It may</w:t>
+      </w:r>
+      <w:r>
+        <w:rPr>
+          <w:color w:val="000000"/>
+        </w:rPr>
+        <w:t xml:space="preserve"> </w:t>
+      </w:r>
+      <w:r>
+        <w:rPr>
+          <w:color w:val="000000"/>
+        </w:rPr>
+        <w:t>function as</w:t>
+      </w:r>
+      <w:r>
+        <w:rPr>
+          <w:color w:val="000000"/>
+        </w:rPr>
+        <w:t xml:space="preserve"> a </w:t>
+      </w:r>
+      <w:r>
+        <w:rPr>
+          <w:color w:val="000000"/>
+        </w:rPr>
+        <w:t>timesaving</w:t>
+      </w:r>
+      <w:r>
+        <w:rPr>
+          <w:color w:val="000000"/>
+        </w:rPr>
+        <w:t xml:space="preserve"> </w:t>
+      </w:r>
+      <w:r>
+        <w:rPr>
+          <w:color w:val="000000"/>
+        </w:rPr>
+        <w:t>tool but</w:t>
+      </w:r>
+      <w:r>
+        <w:rPr>
+          <w:color w:val="000000"/>
+        </w:rPr>
+        <w:t xml:space="preserve"> should not be relied upon as a sole source of information.</w:t>
+      </w:r>
+      <w:r>
+        <w:rPr>
+          <w:color w:val="000000"/>
+        </w:rPr>
+        <w:t xml:space="preserve"> </w:t>
+      </w:r>
       <w:sdt>
         <w:sdtPr>
           <w:rPr>
@@ -817,10 +426,9 @@
           <w:tag w:val="MENDELEY_CITATION_v3_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"/>
           <w:id w:val="764425078"/>
           <w:placeholder>
-            <w:docPart w:val="DefaultPlaceholder_-1854013440"/>
+            <w:docPart w:val="00145314188342D186795841909A3A53"/>
           </w:placeholder>
         </w:sdtPr>
-        <w:sdtEndPr/>
         <w:sdtContent>
           <w:r>
             <w:rPr>
@@ -868,37 +476,31 @@
         <w:rPr>
           <w:color w:val="000000"/>
         </w:rPr>
-        <w:t>used ChatGPT</w:t>
-      </w:r>
-      <w:r>
-        <w:rPr>
-          <w:color w:val="000000"/>
-        </w:rPr>
-        <w:t xml:space="preserve"> across</w:t>
-      </w:r>
-      <w:r>
-        <w:rPr>
-          <w:color w:val="000000"/>
-        </w:rPr>
-        <w:t xml:space="preserve"> stem cell research </w:t>
-      </w:r>
-      <w:r>
-        <w:rPr>
-          <w:color w:val="000000"/>
-        </w:rPr>
-        <w:t xml:space="preserve">and found surficial answers and only to be used </w:t>
-      </w:r>
-      <w:r>
-        <w:rPr>
-          <w:color w:val="000000"/>
-        </w:rPr>
-        <w:t xml:space="preserve">just </w:t>
-      </w:r>
-      <w:r>
-        <w:rPr>
-          <w:color w:val="000000"/>
-        </w:rPr>
-        <w:t>to save time</w:t>
+        <w:t>They c</w:t>
+      </w:r>
+      <w:r>
+        <w:rPr>
+          <w:color w:val="000000"/>
+        </w:rPr>
+        <w:t xml:space="preserve">onducted nursing discussions with ChatGPT and found it to be a positive experience, however, </w:t>
+      </w:r>
+      <w:r>
+        <w:rPr>
+          <w:color w:val="000000"/>
+        </w:rPr>
+        <w:t xml:space="preserve">it was </w:t>
+      </w:r>
+      <w:r>
+        <w:rPr>
+          <w:color w:val="000000"/>
+        </w:rPr>
+        <w:t xml:space="preserve">lacking emotional and </w:t>
+      </w:r>
+      <w:r>
+        <w:rPr>
+          <w:color w:val="000000"/>
+        </w:rPr>
+        <w:t>distinctive touch</w:t>
       </w:r>
       <w:r>
         <w:rPr>
@@ -906,13 +508,12 @@
         </w:rPr>
         <w:t>.</w:t>
       </w:r>
-    </w:p>
-    <w:p>
-      <w:pPr>
-        <w:rPr>
-          <w:color w:val="000000"/>
-        </w:rPr>
-      </w:pPr>
+      <w:r>
+        <w:rPr>
+          <w:color w:val="000000"/>
+        </w:rPr>
+        <w:t xml:space="preserve"> </w:t>
+      </w:r>
       <w:sdt>
         <w:sdtPr>
           <w:rPr>
@@ -921,10 +522,9 @@
           <w:tag w:val="MENDELEY_CITATION_v3_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"/>
           <w:id w:val="-305168849"/>
           <w:placeholder>
-            <w:docPart w:val="DefaultPlaceholder_-1854013440"/>
+            <w:docPart w:val="29A85F470AE94B3ABC72272611675F28"/>
           </w:placeholder>
         </w:sdtPr>
-        <w:sdtEndPr/>
         <w:sdtContent>
           <w:r>
             <w:rPr>
@@ -944,45 +544,8 @@
         <w:rPr>
           <w:color w:val="000000"/>
         </w:rPr>
-        <w:t xml:space="preserve">also conducted several </w:t>
-      </w:r>
-      <w:r>
-        <w:rPr>
-          <w:color w:val="000000"/>
-        </w:rPr>
-        <w:t>conversations</w:t>
-      </w:r>
-      <w:r>
-        <w:rPr>
-          <w:color w:val="000000"/>
-        </w:rPr>
-        <w:t xml:space="preserve"> </w:t>
-      </w:r>
-      <w:r>
-        <w:rPr>
-          <w:color w:val="000000"/>
-        </w:rPr>
-        <w:t xml:space="preserve">about nursing </w:t>
-      </w:r>
-      <w:r>
-        <w:rPr>
-          <w:color w:val="000000"/>
-        </w:rPr>
-        <w:t xml:space="preserve">with ChatGPT </w:t>
-      </w:r>
-      <w:r>
-        <w:rPr>
-          <w:color w:val="000000"/>
-        </w:rPr>
-        <w:t xml:space="preserve">and deduced very good experience but emotional and personal touch was missing. </w:t>
-      </w:r>
-    </w:p>
-    <w:p>
-      <w:pPr>
-        <w:rPr>
-          <w:color w:val="000000"/>
-        </w:rPr>
-      </w:pPr>
+        <w:t>With 96 objective and 30 subjective queries, the obtained credit line using ChatGPT was 89.5%, and the responses were relevant and knowledgeable.</w:t>
+      </w:r>
       <w:sdt>
         <w:sdtPr>
           <w:rPr>
@@ -991,10 +554,9 @@
           <w:tag w:val="MENDELEY_CITATION_v3_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"/>
           <w:id w:val="-930734442"/>
           <w:placeholder>
-            <w:docPart w:val="DefaultPlaceholder_-1854013440"/>
+            <w:docPart w:val="FCF59BD0897D4CD18DF59383B2EB528F"/>
           </w:placeholder>
         </w:sdtPr>
-        <w:sdtEndPr/>
         <w:sdtContent>
           <w:r>
             <w:rPr>
@@ -1028,87 +590,14 @@
         <w:rPr>
           <w:color w:val="000000"/>
         </w:rPr>
-        <w:t>s</w:t>
-      </w:r>
-      <w:r>
-        <w:rPr>
-          <w:color w:val="000000"/>
-        </w:rPr>
-        <w:t xml:space="preserve">ecured </w:t>
-      </w:r>
-      <w:r>
-        <w:rPr>
-          <w:color w:val="000000"/>
-        </w:rPr>
-        <w:t>inadequate</w:t>
-      </w:r>
-      <w:r>
-        <w:rPr>
-          <w:color w:val="000000"/>
-        </w:rPr>
-        <w:t xml:space="preserve"> line of credit</w:t>
-      </w:r>
-      <w:r>
-        <w:rPr>
-          <w:color w:val="000000"/>
-        </w:rPr>
-        <w:t xml:space="preserve"> of 89.5%</w:t>
-      </w:r>
-      <w:r>
-        <w:rPr>
-          <w:color w:val="000000"/>
-        </w:rPr>
-        <w:t xml:space="preserve"> </w:t>
-      </w:r>
-      <w:r>
-        <w:rPr>
-          <w:color w:val="000000"/>
-        </w:rPr>
-        <w:t>utilizing 96 objective and 30 subjective request</w:t>
-      </w:r>
-      <w:r>
-        <w:rPr>
-          <w:color w:val="000000"/>
-        </w:rPr>
-        <w:t xml:space="preserve"> however response</w:t>
-      </w:r>
-      <w:r>
-        <w:rPr>
-          <w:color w:val="000000"/>
-        </w:rPr>
-        <w:t xml:space="preserve"> was close</w:t>
-      </w:r>
-      <w:r>
-        <w:rPr>
-          <w:color w:val="000000"/>
-        </w:rPr>
-        <w:t xml:space="preserve"> and</w:t>
-      </w:r>
-      <w:r>
-        <w:rPr>
-          <w:color w:val="000000"/>
-        </w:rPr>
-        <w:t xml:space="preserve"> knowledgeable</w:t>
-      </w:r>
-      <w:r>
-        <w:rPr>
-          <w:color w:val="000000"/>
-        </w:rPr>
-        <w:t>.</w:t>
-      </w:r>
-      <w:r>
-        <w:rPr>
-          <w:color w:val="000000"/>
-        </w:rPr>
-        <w:t xml:space="preserve"> </w:t>
-      </w:r>
-    </w:p>
-    <w:p>
-      <w:pPr>
-        <w:rPr>
-          <w:color w:val="000000"/>
-        </w:rPr>
-      </w:pPr>
+        <w:t>ChatGPT underwent rigorous training and was able to pass the USMLE exam, however, it cannot replace nurses due to its inability to provide human interaction.</w:t>
+      </w:r>
+      <w:r>
+        <w:rPr>
+          <w:color w:val="000000"/>
+        </w:rPr>
+        <w:t xml:space="preserve"> </w:t>
+      </w:r>
       <w:sdt>
         <w:sdtPr>
           <w:rPr>
@@ -1117,10 +606,9 @@
           <w:tag w:val="MENDELEY_CITATION_v3_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"/>
           <w:id w:val="-790427619"/>
           <w:placeholder>
-            <w:docPart w:val="DefaultPlaceholder_-1854013440"/>
+            <w:docPart w:val="D1FD2BE7CD28431A94DE7DBAF5BF624A"/>
           </w:placeholder>
         </w:sdtPr>
-        <w:sdtEndPr/>
         <w:sdtContent>
           <w:r>
             <w:rPr>
@@ -1154,27 +642,50 @@
         <w:rPr>
           <w:color w:val="000000"/>
         </w:rPr>
-        <w:t>m</w:t>
-      </w:r>
-      <w:r>
-        <w:rPr>
-          <w:color w:val="000000"/>
-        </w:rPr>
-        <w:t xml:space="preserve">ade ChatGPT passed USMLE exam after rigorous training </w:t>
-      </w:r>
-      <w:r>
-        <w:rPr>
-          <w:color w:val="000000"/>
-        </w:rPr>
-        <w:t>though can’t replace nurses due to lack of human interaction.</w:t>
-      </w:r>
-    </w:p>
-    <w:p>
-      <w:pPr>
-        <w:rPr>
-          <w:color w:val="000000"/>
-        </w:rPr>
-      </w:pPr>
+        <w:t>ChatGPT demonstrated potential in aiding medical papers, histories, and Computer Aided Design systems. However,</w:t>
+      </w:r>
+      <w:r>
+        <w:rPr>
+          <w:color w:val="000000"/>
+        </w:rPr>
+        <w:t xml:space="preserve"> </w:t>
+      </w:r>
+      <w:r>
+        <w:rPr>
+          <w:color w:val="000000"/>
+        </w:rPr>
+        <w:t>the</w:t>
+      </w:r>
+      <w:r>
+        <w:rPr>
+          <w:color w:val="000000"/>
+        </w:rPr>
+        <w:t xml:space="preserve"> flaws of ChatGPT</w:t>
+      </w:r>
+      <w:r>
+        <w:rPr>
+          <w:color w:val="000000"/>
+        </w:rPr>
+        <w:t xml:space="preserve"> must</w:t>
+      </w:r>
+      <w:r>
+        <w:rPr>
+          <w:color w:val="000000"/>
+        </w:rPr>
+        <w:t xml:space="preserve"> be put into action</w:t>
+      </w:r>
+      <w:r>
+        <w:rPr>
+          <w:color w:val="000000"/>
+        </w:rPr>
+        <w:t xml:space="preserve"> due to the risk of providing outdated or hallucinatory information.</w:t>
+      </w:r>
+      <w:r>
+        <w:rPr>
+          <w:color w:val="000000"/>
+        </w:rPr>
+        <w:t xml:space="preserve"> </w:t>
+      </w:r>
       <w:sdt>
         <w:sdtPr>
           <w:rPr>
@@ -1183,10 +694,9 @@
           <w:tag w:val="MENDELEY_CITATION_v3_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"/>
           <w:id w:val="578572138"/>
           <w:placeholder>
-            <w:docPart w:val="DefaultPlaceholder_-1854013440"/>
+            <w:docPart w:val="6B3C5246CFB64039B66CABCF87824AE3"/>
           </w:placeholder>
         </w:sdtPr>
-        <w:sdtEndPr/>
         <w:sdtContent>
           <w:r>
             <w:rPr>
@@ -1206,105 +716,14 @@
         <w:rPr>
           <w:color w:val="000000"/>
         </w:rPr>
-        <w:t>found it can assist for medical papers, histories</w:t>
-      </w:r>
-      <w:r>
-        <w:rPr>
-          <w:color w:val="000000"/>
-        </w:rPr>
-        <w:t xml:space="preserve">, </w:t>
-      </w:r>
-      <w:r>
-        <w:rPr>
-          <w:color w:val="000000"/>
-        </w:rPr>
-        <w:t>C</w:t>
-      </w:r>
-      <w:r>
-        <w:rPr>
-          <w:color w:val="000000"/>
-        </w:rPr>
-        <w:t xml:space="preserve">omputer </w:t>
-      </w:r>
-      <w:r>
-        <w:rPr>
-          <w:color w:val="000000"/>
-        </w:rPr>
-        <w:t>A</w:t>
-      </w:r>
-      <w:r>
-        <w:rPr>
-          <w:color w:val="000000"/>
-        </w:rPr>
-        <w:t xml:space="preserve">ided </w:t>
-      </w:r>
-      <w:r>
-        <w:rPr>
-          <w:color w:val="000000"/>
-        </w:rPr>
-        <w:t>D</w:t>
-      </w:r>
-      <w:r>
-        <w:rPr>
-          <w:color w:val="000000"/>
-        </w:rPr>
-        <w:t>esign</w:t>
-      </w:r>
-      <w:r>
-        <w:rPr>
-          <w:color w:val="000000"/>
-        </w:rPr>
-        <w:t xml:space="preserve"> system</w:t>
-      </w:r>
-      <w:r>
-        <w:rPr>
-          <w:color w:val="000000"/>
-        </w:rPr>
-        <w:t xml:space="preserve"> but</w:t>
-      </w:r>
-      <w:r>
-        <w:rPr>
-          <w:color w:val="000000"/>
-        </w:rPr>
-        <w:t xml:space="preserve"> </w:t>
-      </w:r>
-      <w:r>
-        <w:rPr>
-          <w:color w:val="000000"/>
-        </w:rPr>
-        <w:t xml:space="preserve">it </w:t>
-      </w:r>
-      <w:r>
-        <w:rPr>
-          <w:color w:val="000000"/>
-        </w:rPr>
-        <w:t xml:space="preserve">can misguide </w:t>
-      </w:r>
-      <w:r>
-        <w:rPr>
-          <w:color w:val="000000"/>
-        </w:rPr>
-        <w:t>user</w:t>
-      </w:r>
-      <w:r>
-        <w:rPr>
-          <w:color w:val="000000"/>
-        </w:rPr>
-        <w:t xml:space="preserve"> with hallucination and </w:t>
-      </w:r>
-      <w:r>
-        <w:rPr>
-          <w:color w:val="000000"/>
-        </w:rPr>
-        <w:t xml:space="preserve">old data. </w:t>
-      </w:r>
-    </w:p>
-    <w:p>
-      <w:pPr>
-        <w:rPr>
-          <w:color w:val="000000"/>
-        </w:rPr>
-      </w:pPr>
+        <w:t>The study yielded insightful results concerning the applicability of ChatGPT in surgical procedures. 15 diverse questions were posed to the model, spanning various time periods and categories, resulting in favorable patient outcomes.</w:t>
+      </w:r>
+      <w:r>
+        <w:rPr>
+          <w:color w:val="000000"/>
+        </w:rPr>
+        <w:t xml:space="preserve"> </w:t>
+      </w:r>
       <w:sdt>
         <w:sdtPr>
           <w:rPr>
@@ -1313,10 +732,9 @@
           <w:tag w:val="MENDELEY_CITATION_v3_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"/>
           <w:id w:val="785161299"/>
           <w:placeholder>
-            <w:docPart w:val="DefaultPlaceholder_-1854013440"/>
+            <w:docPart w:val="762B670B08F743B2A17D092E33F0F62A"/>
           </w:placeholder>
         </w:sdtPr>
-        <w:sdtEndPr/>
         <w:sdtContent>
           <w:r>
             <w:rPr>
@@ -1336,27 +754,26 @@
         <w:rPr>
           <w:color w:val="000000"/>
         </w:rPr>
-        <w:t>r</w:t>
-      </w:r>
-      <w:r>
-        <w:rPr>
-          <w:color w:val="000000"/>
-        </w:rPr>
-        <w:t>eceived comprehensive ideas able to handle</w:t>
-      </w:r>
-      <w:r>
-        <w:rPr>
-          <w:color w:val="000000"/>
-        </w:rPr>
-        <w:t xml:space="preserve"> implication in surgery with higher patient outcomes as result of 15 questions from different timeline and category.</w:t>
-      </w:r>
-    </w:p>
-    <w:p>
-      <w:pPr>
-        <w:rPr>
-          <w:color w:val="000000"/>
-        </w:rPr>
-      </w:pPr>
+        <w:t xml:space="preserve">It is important to be mindful of cybersecurity when using ChatGPT and avoid sharing confidential information </w:t>
+      </w:r>
+      <w:r>
+        <w:rPr>
+          <w:color w:val="000000"/>
+        </w:rPr>
+        <w:t>to</w:t>
+      </w:r>
+      <w:r>
+        <w:rPr>
+          <w:color w:val="000000"/>
+        </w:rPr>
+        <w:t xml:space="preserve"> obtain better results.</w:t>
+      </w:r>
+      <w:r>
+        <w:rPr>
+          <w:color w:val="000000"/>
+        </w:rPr>
+        <w:t xml:space="preserve"> </w:t>
+      </w:r>
       <w:sdt>
         <w:sdtPr>
           <w:rPr>
@@ -1365,10 +782,9 @@
           <w:tag w:val="MENDELEY_CITATION_v3_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"/>
           <w:id w:val="-775014176"/>
           <w:placeholder>
-            <w:docPart w:val="DefaultPlaceholder_-1854013440"/>
+            <w:docPart w:val="A112E62388DB468AA4ADC5D345918775"/>
           </w:placeholder>
         </w:sdtPr>
-        <w:sdtEndPr/>
         <w:sdtContent>
           <w:r>
             <w:rPr>
@@ -1402,21 +818,14 @@
         <w:rPr>
           <w:color w:val="000000"/>
         </w:rPr>
-        <w:t xml:space="preserve">aware </w:t>
-      </w:r>
-      <w:r>
-        <w:rPr>
-          <w:color w:val="000000"/>
-        </w:rPr>
-        <w:t>about cybersecurity, not to give confidential data on attempt to achieve more with ChatGPT.</w:t>
-      </w:r>
-    </w:p>
-    <w:p>
-      <w:pPr>
-        <w:rPr>
-          <w:color w:val="000000"/>
-        </w:rPr>
-      </w:pPr>
+        <w:t>The user should be cautious of false experts and aware of issues related to attribution and originality. This was demonstrated through a study that analyzed 20 papers sourced from Google Scholar and PubMed.</w:t>
+      </w:r>
+      <w:r>
+        <w:rPr>
+          <w:color w:val="000000"/>
+        </w:rPr>
+        <w:t xml:space="preserve"> </w:t>
+      </w:r>
       <w:sdt>
         <w:sdtPr>
           <w:rPr>
@@ -1425,10 +834,9 @@
           <w:tag w:val="MENDELEY_CITATION_v3_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"/>
           <w:id w:val="-1087774097"/>
           <w:placeholder>
-            <w:docPart w:val="DefaultPlaceholder_-1854013440"/>
+            <w:docPart w:val="86D4A5831EF3480E87AAF861379511F8"/>
           </w:placeholder>
         </w:sdtPr>
-        <w:sdtEndPr/>
         <w:sdtContent>
           <w:r>
             <w:rPr>
@@ -1454,112 +862,87 @@
       </w:sdt>
       <w:r>
         <w:rPr>
-          <w:color w:val="000000"/>
-        </w:rPr>
-        <w:t xml:space="preserve"> </w:t>
-      </w:r>
-      <w:r>
-        <w:rPr>
-          <w:color w:val="000000"/>
-        </w:rPr>
-        <w:t xml:space="preserve">aware </w:t>
-      </w:r>
-      <w:r>
-        <w:rPr>
-          <w:color w:val="000000"/>
-        </w:rPr>
-        <w:t xml:space="preserve">user </w:t>
-      </w:r>
-      <w:r>
-        <w:rPr>
-          <w:color w:val="000000"/>
-        </w:rPr>
-        <w:t>about false experts</w:t>
-      </w:r>
-      <w:r>
-        <w:rPr>
-          <w:color w:val="000000"/>
-        </w:rPr>
-        <w:t xml:space="preserve">, </w:t>
-      </w:r>
-      <w:r>
-        <w:rPr>
-          <w:color w:val="000000"/>
-        </w:rPr>
-        <w:t xml:space="preserve">to be </w:t>
-      </w:r>
-      <w:r>
-        <w:rPr>
-          <w:color w:val="000000"/>
-        </w:rPr>
-        <w:t xml:space="preserve">well-known about attribution, </w:t>
-      </w:r>
-      <w:r>
-        <w:rPr>
-          <w:color w:val="000000"/>
-        </w:rPr>
-        <w:t xml:space="preserve">originality issues after a research done on 20 papers </w:t>
-      </w:r>
-      <w:r>
-        <w:rPr>
-          <w:color w:val="000000"/>
-        </w:rPr>
-        <w:t>taken out from google scholar and PubMed.</w:t>
-      </w:r>
-    </w:p>
-    <w:p>
-      <w:pPr>
-        <w:rPr>
-          <w:color w:val="000000"/>
-        </w:rPr>
-      </w:pPr>
+          <w:color w:val="000000" w:themeColor="text1"/>
+        </w:rPr>
+        <w:t xml:space="preserve"> </w:t>
+      </w:r>
+      <w:r>
+        <w:rPr>
+          <w:color w:val="000000" w:themeColor="text1"/>
+        </w:rPr>
+        <w:t>A study on ChatGPT reveals inconsistencies, inaccuracies, and disregard for fundamental medical journal writing conventions. While utilizing ChatGPT can improve medical writing efficiency,</w:t>
+      </w:r>
+      <w:r>
+        <w:rPr>
+          <w:color w:val="000000" w:themeColor="text1"/>
+        </w:rPr>
+        <w:t xml:space="preserve"> but</w:t>
+      </w:r>
+      <w:r>
+        <w:rPr>
+          <w:color w:val="000000" w:themeColor="text1"/>
+        </w:rPr>
+        <w:t xml:space="preserve"> total</w:t>
+      </w:r>
+      <w:r>
+        <w:rPr>
+          <w:color w:val="000000" w:themeColor="text1"/>
+        </w:rPr>
+        <w:t xml:space="preserve"> reliance on it should be cautioned.</w:t>
+      </w:r>
+      <w:r>
+        <w:rPr>
+          <w:color w:val="000000" w:themeColor="text1"/>
+        </w:rPr>
+        <w:t xml:space="preserve"> </w:t>
+      </w:r>
       <w:sdt>
         <w:sdtPr>
           <w:rPr>
-            <w:color w:val="000000"/>
+            <w:color w:val="000000" w:themeColor="text1"/>
           </w:rPr>
           <w:tag w:val="MENDELEY_CITATION_v3_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"/>
           <w:id w:val="-249589212"/>
           <w:placeholder>
-            <w:docPart w:val="DefaultPlaceholder_-1854013440"/>
+            <w:docPart w:val="06DCCBDBC55C4820A38A23324B8D9756"/>
           </w:placeholder>
         </w:sdtPr>
-        <w:sdtEndPr/>
         <w:sdtContent>
           <w:r>
             <w:rPr>
-              <w:color w:val="000000"/>
-            </w:rPr>
-            <w:t>(S. Biswas, 2023)</w:t>
-          </w:r>
-          <w:r>
-            <w:rPr>
-              <w:color w:val="000000"/>
-            </w:rPr>
-            <w:t xml:space="preserve"> </w:t>
+              <w:color w:val="000000" w:themeColor="text1"/>
+            </w:rPr>
+            <w:t xml:space="preserve">(S. Biswas, 2023) </w:t>
           </w:r>
         </w:sdtContent>
       </w:sdt>
       <w:r>
-        <w:rPr>
-          <w:color w:val="000000"/>
-        </w:rPr>
-        <w:t>conducted a research on ChatGPT and found its results inconsistent, inaccurate, and lacking basic medical journal writing rules. He suggests medical writers work with ChatGPT for better and faster results but not heavily rely on it.</w:t>
-      </w:r>
-    </w:p>
-    <w:p>
-      <w:pPr>
-        <w:rPr>
-          <w:color w:val="000000"/>
-        </w:rPr>
-      </w:pPr>
-    </w:p>
-    <w:p>
-      <w:pPr>
-        <w:rPr>
-          <w:color w:val="000000"/>
-        </w:rPr>
-      </w:pPr>
+        <w:t xml:space="preserve"> </w:t>
+      </w:r>
+      <w:r>
+        <w:rPr>
+          <w:color w:val="000000"/>
+        </w:rPr>
+        <w:t xml:space="preserve">A study comparing </w:t>
+      </w:r>
+      <w:r>
+        <w:rPr>
+          <w:color w:val="000000"/>
+        </w:rPr>
+        <w:t>ChatGPT</w:t>
+      </w:r>
+      <w:r>
+        <w:rPr>
+          <w:color w:val="000000"/>
+        </w:rPr>
+        <w:t xml:space="preserve"> responses to those of Korean students on parasitology questions revealed a 67.4% acceptability rate for ChatGPT, compared to 87.3% for students. Inaccuracy was identified as the primary reason for the lower acceptability score.</w:t>
+      </w:r>
+      <w:r>
+        <w:rPr>
+          <w:color w:val="000000"/>
+        </w:rPr>
+        <w:t xml:space="preserve"> </w:t>
+      </w:r>
       <w:sdt>
         <w:sdtPr>
           <w:rPr>
@@ -1568,10 +951,9 @@
           <w:tag w:val="MENDELEY_CITATION_v3_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"/>
           <w:id w:val="-1138330367"/>
           <w:placeholder>
-            <w:docPart w:val="DefaultPlaceholder_-1854013440"/>
+            <w:docPart w:val="C30D85420E384F27B13F190A8C4E05FD"/>
           </w:placeholder>
         </w:sdtPr>
-        <w:sdtEndPr/>
         <w:sdtContent>
           <w:r>
             <w:rPr>
@@ -1582,49 +964,47 @@
         </w:sdtContent>
       </w:sdt>
       <w:r>
-        <w:t xml:space="preserve"> </w:t>
-      </w:r>
-      <w:r>
-        <w:rPr>
-          <w:color w:val="000000"/>
-        </w:rPr>
-        <w:t xml:space="preserve">A comparison of </w:t>
-      </w:r>
-      <w:proofErr w:type="spellStart"/>
-      <w:r>
-        <w:rPr>
-          <w:color w:val="000000"/>
-        </w:rPr>
-        <w:t>ChatGPT’s</w:t>
-      </w:r>
-      <w:proofErr w:type="spellEnd"/>
-      <w:r>
-        <w:rPr>
-          <w:color w:val="000000"/>
-        </w:rPr>
-        <w:t xml:space="preserve"> answers to Korean students’ answers to parasitology questions showed that </w:t>
-      </w:r>
-      <w:proofErr w:type="spellStart"/>
-      <w:r>
-        <w:rPr>
-          <w:color w:val="000000"/>
-        </w:rPr>
-        <w:t>ChatGPT’s</w:t>
-      </w:r>
-      <w:proofErr w:type="spellEnd"/>
-      <w:r>
-        <w:rPr>
-          <w:color w:val="000000"/>
-        </w:rPr>
-        <w:t xml:space="preserve"> answers were 67.4% acceptable, compared to 87.3% for students. Inaccuracy was the main reason for the lower acceptability score.</w:t>
-      </w:r>
-    </w:p>
-    <w:p>
-      <w:pPr>
-        <w:rPr>
-          <w:color w:val="000000"/>
-        </w:rPr>
-      </w:pPr>
+        <w:rPr>
+          <w:color w:val="000000"/>
+        </w:rPr>
+        <w:t xml:space="preserve"> </w:t>
+      </w:r>
+      <w:r>
+        <w:rPr>
+          <w:color w:val="000000"/>
+        </w:rPr>
+        <w:t xml:space="preserve">Researchers assessed </w:t>
+      </w:r>
+      <w:r>
+        <w:rPr>
+          <w:color w:val="000000"/>
+        </w:rPr>
+        <w:t>ChatGPT</w:t>
+      </w:r>
+      <w:r>
+        <w:rPr>
+          <w:color w:val="000000"/>
+        </w:rPr>
+        <w:t xml:space="preserve"> proficiency in producing discharge reports and outcomes. ChatGPT provided results </w:t>
+      </w:r>
+      <w:r>
+        <w:rPr>
+          <w:color w:val="000000"/>
+        </w:rPr>
+        <w:t>like</w:t>
+      </w:r>
+      <w:r>
+        <w:rPr>
+          <w:color w:val="000000"/>
+        </w:rPr>
+        <w:t xml:space="preserve"> those of medical experts, albeit with a quicker turnaround time. Nevertheless, it occasionally provided ambiguous information that did not align with medical protocols.</w:t>
+      </w:r>
+      <w:r>
+        <w:rPr>
+          <w:color w:val="000000"/>
+        </w:rPr>
+        <w:t xml:space="preserve"> </w:t>
+      </w:r>
       <w:sdt>
         <w:sdtPr>
           <w:rPr>
@@ -1633,10 +1013,9 @@
           <w:tag w:val="MENDELEY_CITATION_v3_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"/>
           <w:id w:val="1938641122"/>
           <w:placeholder>
-            <w:docPart w:val="DefaultPlaceholder_-1854013440"/>
+            <w:docPart w:val="EA7EA37F36A243A299501D428A9F5D10"/>
           </w:placeholder>
         </w:sdtPr>
-        <w:sdtEndPr/>
         <w:sdtContent>
           <w:r>
             <w:rPr>
@@ -1656,29 +1035,38 @@
         <w:rPr>
           <w:color w:val="000000"/>
         </w:rPr>
-        <w:t xml:space="preserve">They took their research further by testing </w:t>
-      </w:r>
-      <w:proofErr w:type="spellStart"/>
-      <w:r>
-        <w:rPr>
-          <w:color w:val="000000"/>
-        </w:rPr>
-        <w:t>ChatGPT's</w:t>
-      </w:r>
-      <w:proofErr w:type="spellEnd"/>
-      <w:r>
-        <w:rPr>
-          <w:color w:val="000000"/>
-        </w:rPr>
-        <w:t xml:space="preserve"> ability to prepare discharge reports and results. ChatGPT generated similar results to medical experts, but was faster. However, it sometimes presented vague data that did not match medical procedures.</w:t>
-      </w:r>
-    </w:p>
-    <w:p>
-      <w:pPr>
-        <w:rPr>
-          <w:color w:val="000000"/>
-        </w:rPr>
-      </w:pPr>
+        <w:t xml:space="preserve">A survey of seafarers showed overall satisfaction with </w:t>
+      </w:r>
+      <w:r>
+        <w:rPr>
+          <w:color w:val="000000"/>
+        </w:rPr>
+        <w:t>ChatGPT</w:t>
+      </w:r>
+      <w:r>
+        <w:rPr>
+          <w:color w:val="000000"/>
+        </w:rPr>
+        <w:t xml:space="preserve"> electronic consultation and health condition identification. However,</w:t>
+      </w:r>
+      <w:r>
+        <w:rPr>
+          <w:color w:val="000000"/>
+        </w:rPr>
+        <w:t xml:space="preserve"> few researchers</w:t>
+      </w:r>
+      <w:r>
+        <w:rPr>
+          <w:color w:val="000000"/>
+        </w:rPr>
+        <w:t xml:space="preserve"> expressed concern about potential biases towards certain ethnic groups and the risk of generating misleading data with harmful consequences.</w:t>
+      </w:r>
+      <w:r>
+        <w:rPr>
+          <w:color w:val="000000"/>
+        </w:rPr>
+        <w:t xml:space="preserve"> </w:t>
+      </w:r>
       <w:sdt>
         <w:sdtPr>
           <w:rPr>
@@ -1687,10 +1075,9 @@
           <w:tag w:val="MENDELEY_CITATION_v3_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"/>
           <w:id w:val="-699241227"/>
           <w:placeholder>
-            <w:docPart w:val="DefaultPlaceholder_-1854013440"/>
+            <w:docPart w:val="14CCEBFE316E4FB29BCCD12B43B43D16"/>
           </w:placeholder>
         </w:sdtPr>
-        <w:sdtEndPr/>
         <w:sdtContent>
           <w:r>
             <w:rPr>
@@ -1710,29 +1097,14 @@
         <w:rPr>
           <w:color w:val="000000"/>
         </w:rPr>
-        <w:t xml:space="preserve">A survey of seafarers found that they were generally satisfied with </w:t>
-      </w:r>
-      <w:proofErr w:type="spellStart"/>
-      <w:r>
-        <w:rPr>
-          <w:color w:val="000000"/>
-        </w:rPr>
-        <w:t>ChatGPT's</w:t>
-      </w:r>
-      <w:proofErr w:type="spellEnd"/>
-      <w:r>
-        <w:rPr>
-          <w:color w:val="000000"/>
-        </w:rPr>
-        <w:t xml:space="preserve"> ability to provide electronic consultation and identify physical and mental health conditions. However, some seafarers expressed concern that ChatGPT had biases towards certain ethnic groups, and that its ability to generate misleading data could be used to harm people.</w:t>
-      </w:r>
-    </w:p>
-    <w:p>
-      <w:pPr>
-        <w:rPr>
-          <w:color w:val="000000"/>
-        </w:rPr>
-      </w:pPr>
+        <w:t>Research supports the use of ChatGPT in clinical decision-making, but only after ensuring its accuracy. However, some companies have banned its use due to concerns regarding plagiarism and inaccurate information.</w:t>
+      </w:r>
+      <w:r>
+        <w:rPr>
+          <w:color w:val="000000"/>
+        </w:rPr>
+        <w:t xml:space="preserve"> </w:t>
+      </w:r>
       <w:sdt>
         <w:sdtPr>
           <w:rPr>
@@ -1741,10 +1113,9 @@
           <w:tag w:val="MENDELEY_CITATION_v3_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"/>
           <w:id w:val="-511385870"/>
           <w:placeholder>
-            <w:docPart w:val="DefaultPlaceholder_-1854013440"/>
+            <w:docPart w:val="BC493BE7104140DCAA434F8761AC670A"/>
           </w:placeholder>
         </w:sdtPr>
-        <w:sdtEndPr/>
         <w:sdtContent>
           <w:r>
             <w:rPr>
@@ -1778,15 +1149,40 @@
         <w:rPr>
           <w:color w:val="000000"/>
         </w:rPr>
-        <w:t>has researched and argued for the use of ChatGPT in clinical decision-making, but only after careful research to ensure its accuracy. ChatGPT has been banned by some companies for plagiarism and inaccurate information.</w:t>
-      </w:r>
-    </w:p>
-    <w:p>
-      <w:pPr>
-        <w:rPr>
-          <w:color w:val="000000"/>
-        </w:rPr>
-      </w:pPr>
+        <w:t xml:space="preserve">Supports </w:t>
+      </w:r>
+      <w:proofErr w:type="spellStart"/>
+      <w:r>
+        <w:rPr>
+          <w:color w:val="000000"/>
+        </w:rPr>
+        <w:t>ChatGPT's</w:t>
+      </w:r>
+      <w:proofErr w:type="spellEnd"/>
+      <w:r>
+        <w:rPr>
+          <w:color w:val="000000"/>
+        </w:rPr>
+        <w:t xml:space="preserve"> use for research and </w:t>
+      </w:r>
+      <w:r>
+        <w:rPr>
+          <w:color w:val="000000"/>
+        </w:rPr>
+        <w:t>analysis but</w:t>
+      </w:r>
+      <w:r>
+        <w:rPr>
+          <w:color w:val="000000"/>
+        </w:rPr>
+        <w:t xml:space="preserve"> emphasizes the need for human oversight. While ChatGPT can accelerate operations and generate ideas, it cannot replace human expertise. ChatGPT should be used as a tool to complement human judgment, not as a substitute for it.</w:t>
+      </w:r>
+      <w:r>
+        <w:rPr>
+          <w:color w:val="000000"/>
+        </w:rPr>
+        <w:t xml:space="preserve"> </w:t>
+      </w:r>
       <w:sdt>
         <w:sdtPr>
           <w:rPr>
@@ -1795,10 +1191,9 @@
           <w:tag w:val="MENDELEY_CITATION_v3_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"/>
           <w:id w:val="1684483793"/>
           <w:placeholder>
-            <w:docPart w:val="DefaultPlaceholder_-1854013440"/>
+            <w:docPart w:val="9508E76C7C8F476492AF8A3480AE8403"/>
           </w:placeholder>
         </w:sdtPr>
-        <w:sdtEndPr/>
         <w:sdtContent>
           <w:r>
             <w:rPr>
@@ -1832,15 +1227,21 @@
         <w:rPr>
           <w:color w:val="000000"/>
         </w:rPr>
-        <w:t>supports using ChatGPT for research and analysis, but only with human oversight. ChatGPT can generate ideas and speed up operations, but it is not a replacement for human expertise. ChatGPT should be used as a tool, not as a substitute for human judgment.</w:t>
-      </w:r>
-    </w:p>
-    <w:p>
-      <w:pPr>
-        <w:rPr>
-          <w:color w:val="000000"/>
-        </w:rPr>
-      </w:pPr>
+        <w:t xml:space="preserve"> </w:t>
+      </w:r>
+      <w:r>
+        <w:rPr>
+          <w:color w:val="000000"/>
+        </w:rPr>
+        <w:lastRenderedPageBreak/>
+        <w:t>Researchers surveyed 100,000 health workers using ChatGPT to estimate the impact of vaccination, finding a hazard ratio of 0.48 and reducing research time. However, questions of research ownership arose, raising concerns over whether ChatGPT should be credited for its contributions.</w:t>
+      </w:r>
+      <w:r>
+        <w:rPr>
+          <w:color w:val="000000"/>
+        </w:rPr>
+        <w:t xml:space="preserve"> </w:t>
+      </w:r>
       <w:sdt>
         <w:sdtPr>
           <w:rPr>
@@ -1849,10 +1250,9 @@
           <w:tag w:val="MENDELEY_CITATION_v3_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"/>
           <w:id w:val="-1621375349"/>
           <w:placeholder>
-            <w:docPart w:val="DefaultPlaceholder_-1854013440"/>
+            <w:docPart w:val="4462B36F69C54271812FBBF53ABF946F"/>
           </w:placeholder>
         </w:sdtPr>
-        <w:sdtEndPr/>
         <w:sdtContent>
           <w:r>
             <w:rPr>
@@ -1863,24 +1263,20 @@
         </w:sdtContent>
       </w:sdt>
       <w:r>
-        <w:rPr>
-          <w:color w:val="000000"/>
-        </w:rPr>
-        <w:t xml:space="preserve"> </w:t>
-      </w:r>
-      <w:r>
-        <w:rPr>
-          <w:color w:val="000000"/>
-        </w:rPr>
-        <w:t>Researchers used ChatGPT to survey 100,000 health workers and estimate the effect of vaccination. They found a hazard ratio of 0.48 and reduced their research time. They also raised the issue of research ownership and whether ChatGPT should be credited for its contributions.</w:t>
-      </w:r>
-    </w:p>
-    <w:p>
-      <w:pPr>
-        <w:rPr>
-          <w:color w:val="000000"/>
-        </w:rPr>
-      </w:pPr>
+        <w:t xml:space="preserve"> </w:t>
+      </w:r>
+      <w:r>
+        <w:rPr>
+          <w:color w:val="000000"/>
+        </w:rPr>
+        <w:t>The use of large data sets to improve health policy and decision-making is supported, with credit given to ChatGPT for its valuable input.</w:t>
+      </w:r>
+      <w:r>
+        <w:rPr>
+          <w:color w:val="000000"/>
+        </w:rPr>
+        <w:t xml:space="preserve"> </w:t>
+      </w:r>
       <w:sdt>
         <w:sdtPr>
           <w:rPr>
@@ -1889,10 +1285,9 @@
           <w:tag w:val="MENDELEY_CITATION_v3_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"/>
           <w:id w:val="109940240"/>
           <w:placeholder>
-            <w:docPart w:val="DefaultPlaceholder_-1854013440"/>
+            <w:docPart w:val="1740575125FF4E20AC8F344F1ED23995"/>
           </w:placeholder>
         </w:sdtPr>
-        <w:sdtEndPr/>
         <w:sdtContent>
           <w:r>
             <w:rPr>
@@ -1909,15 +1304,26 @@
         <w:rPr>
           <w:color w:val="000000"/>
         </w:rPr>
-        <w:t>advocates for using large data sets to improve health policy and decision-making, and he credits ChatGPT for providing valuable input.</w:t>
-      </w:r>
-    </w:p>
-    <w:p>
-      <w:pPr>
-        <w:rPr>
-          <w:color w:val="000000"/>
-        </w:rPr>
-      </w:pPr>
+        <w:t xml:space="preserve">Researchers analyzed </w:t>
+      </w:r>
+      <w:r>
+        <w:rPr>
+          <w:color w:val="000000"/>
+        </w:rPr>
+        <w:t>ChatGPT</w:t>
+      </w:r>
+      <w:r>
+        <w:rPr>
+          <w:color w:val="000000"/>
+        </w:rPr>
+        <w:t xml:space="preserve"> use in four clinical areas: practice support, scientific production, misuse in medicine, and public health research. They concluded that ChatGPT was proficient in language generation but lacked medical expertise and experience. Additionally, ethical concerns were raised regarding plagiarism and nonsensical output.</w:t>
+      </w:r>
+      <w:r>
+        <w:rPr>
+          <w:color w:val="000000"/>
+        </w:rPr>
+        <w:t xml:space="preserve"> </w:t>
+      </w:r>
       <w:sdt>
         <w:sdtPr>
           <w:rPr>
@@ -1926,10 +1332,9 @@
           <w:tag w:val="MENDELEY_CITATION_v3_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"/>
           <w:id w:val="-1188595980"/>
           <w:placeholder>
-            <w:docPart w:val="DefaultPlaceholder_-1854013440"/>
+            <w:docPart w:val="1C8620D73E1D4660810294E1C7012E9F"/>
           </w:placeholder>
         </w:sdtPr>
-        <w:sdtEndPr/>
         <w:sdtContent>
           <w:r>
             <w:rPr>
@@ -1960,15 +1365,14 @@
         <w:rPr>
           <w:color w:val="000000"/>
         </w:rPr>
-        <w:t>and his team researched the use of ChatGPT in four clinical sectors: practice support, scientific production, misuse in medicine, and research and reasoning about public health topics. They found that ChatGPT was good at generating language, but it lacked medical expertise and experience. They also raised ethical concerns about plagiarism and the potential for ChatGPT to produce nonsensical answers.</w:t>
-      </w:r>
-    </w:p>
-    <w:p>
-      <w:pPr>
-        <w:rPr>
-          <w:color w:val="000000"/>
-        </w:rPr>
-      </w:pPr>
+        <w:t>Researcher suggested using ChatGPT to answer health queries and devise disease prevention tactics while acknowledging its drawbacks, like no direct communication with health experts and plagiarism risk. Nevertheless, he asserted that ChatGPT could expedite research and advance medical innovations.</w:t>
+      </w:r>
+      <w:r>
+        <w:rPr>
+          <w:color w:val="000000"/>
+        </w:rPr>
+        <w:t xml:space="preserve"> </w:t>
+      </w:r>
       <w:sdt>
         <w:sdtPr>
           <w:rPr>
@@ -1977,10 +1381,9 @@
           <w:tag w:val="MENDELEY_CITATION_v3_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"/>
           <w:id w:val="443973239"/>
           <w:placeholder>
-            <w:docPart w:val="DefaultPlaceholder_-1854013440"/>
+            <w:docPart w:val="BEB5DAF17EC240B58EF25FFC6684A7FD"/>
           </w:placeholder>
         </w:sdtPr>
-        <w:sdtEndPr/>
         <w:sdtContent>
           <w:r>
             <w:rPr>
@@ -1997,15 +1400,26 @@
         <w:rPr>
           <w:color w:val="000000"/>
         </w:rPr>
-        <w:t>said ChatGPT could be used to answer health questions and generate disease prevention strategies. He acknowledged its limitations, such as the lack of direct interaction with health professionals and the risk of plagiarism. Nevertheless, he argued that ChatGPT could be used to accelerate research and improve the quality of medical inventions.</w:t>
-      </w:r>
-    </w:p>
-    <w:p>
-      <w:pPr>
-        <w:rPr>
-          <w:color w:val="000000"/>
-        </w:rPr>
-      </w:pPr>
+        <w:t xml:space="preserve">Speaker noted </w:t>
+      </w:r>
+      <w:r>
+        <w:rPr>
+          <w:color w:val="000000"/>
+        </w:rPr>
+        <w:t>ChatGPT</w:t>
+      </w:r>
+      <w:r>
+        <w:rPr>
+          <w:color w:val="000000"/>
+        </w:rPr>
+        <w:t xml:space="preserve"> proficiency in handling big data, streamlining repetitive tasks, and enhancing research precision. Nevertheless, they cautioned that ChatGPT still requires refinement before being applied to challenging subjects and recommended additional investigations.</w:t>
+      </w:r>
+      <w:r>
+        <w:rPr>
+          <w:color w:val="000000"/>
+        </w:rPr>
+        <w:t xml:space="preserve"> </w:t>
+      </w:r>
       <w:sdt>
         <w:sdtPr>
           <w:rPr>
@@ -2014,10 +1428,9 @@
           <w:tag w:val="MENDELEY_CITATION_v3_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"/>
           <w:id w:val="-199015434"/>
           <w:placeholder>
-            <w:docPart w:val="DefaultPlaceholder_-1854013440"/>
+            <w:docPart w:val="8CD12376462B449CA865F863D1302A0A"/>
           </w:placeholder>
         </w:sdtPr>
-        <w:sdtEndPr/>
         <w:sdtContent>
           <w:r>
             <w:rPr>
@@ -2028,21 +1441,47 @@
         </w:sdtContent>
       </w:sdt>
       <w:r>
-        <w:t xml:space="preserve"> </w:t>
-      </w:r>
-      <w:r>
-        <w:rPr>
-          <w:color w:val="000000"/>
-        </w:rPr>
-        <w:t>said ChatGPT was good at analyzing big data, automating menial tasks, and improving research accuracy. However, he cautioned that it was not yet ready to be used on difficult topics, and that further research was needed.</w:t>
-      </w:r>
-    </w:p>
-    <w:p>
-      <w:pPr>
-        <w:rPr>
-          <w:color w:val="000000"/>
-        </w:rPr>
-      </w:pPr>
+        <w:rPr>
+          <w:color w:val="000000"/>
+        </w:rPr>
+        <w:t xml:space="preserve"> </w:t>
+      </w:r>
+      <w:r>
+        <w:rPr>
+          <w:color w:val="000000"/>
+        </w:rPr>
+        <w:t xml:space="preserve">A team of researchers assessed </w:t>
+      </w:r>
+      <w:r>
+        <w:rPr>
+          <w:color w:val="000000"/>
+        </w:rPr>
+        <w:t>ChatGPT</w:t>
+      </w:r>
+      <w:r>
+        <w:rPr>
+          <w:color w:val="000000"/>
+        </w:rPr>
+        <w:t xml:space="preserve"> performance in generating ideas for plastic surgery. They reviewed 12 topics and obtained 10 specific ideas. </w:t>
+      </w:r>
+      <w:r>
+        <w:rPr>
+          <w:color w:val="000000"/>
+        </w:rPr>
+        <w:t>ChatGPT</w:t>
+      </w:r>
+      <w:r>
+        <w:rPr>
+          <w:color w:val="000000"/>
+        </w:rPr>
+        <w:t xml:space="preserve"> overall accuracy was 55%, with 35% accuracy for general ideas and 75% for specific ideas. The team found ChatGPT to be a useful tool for plastic surgeons, especially for consultation, patient support, and marketing purposes.</w:t>
+      </w:r>
+      <w:r>
+        <w:rPr>
+          <w:color w:val="000000"/>
+        </w:rPr>
+        <w:t xml:space="preserve"> </w:t>
+      </w:r>
       <w:sdt>
         <w:sdtPr>
           <w:rPr>
@@ -2051,10 +1490,9 @@
           <w:tag w:val="MENDELEY_CITATION_v3_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"/>
           <w:id w:val="-1316639815"/>
           <w:placeholder>
-            <w:docPart w:val="DefaultPlaceholder_-1854013440"/>
+            <w:docPart w:val="9D6CEA1D5E4D43C4A23CACBD5A6D2425"/>
           </w:placeholder>
         </w:sdtPr>
-        <w:sdtEndPr/>
         <w:sdtContent>
           <w:r>
             <w:rPr>
@@ -2065,24 +1503,20 @@
         </w:sdtContent>
       </w:sdt>
       <w:r>
-        <w:rPr>
-          <w:color w:val="000000"/>
-        </w:rPr>
-        <w:t xml:space="preserve"> </w:t>
-      </w:r>
-      <w:r>
-        <w:rPr>
-          <w:color w:val="000000"/>
-        </w:rPr>
-        <w:t>and his team reviewed 12 topics in plastic surgery and generated 10 specific ideas. ChatGPT was 55% accurate overall, 35% for general ideas, and 75% for specific ideas. The team concluded that ChatGPT is a valuable tool for plastic surgeons, particularly for consultation, patient support, and marketing.</w:t>
-      </w:r>
-    </w:p>
-    <w:p>
-      <w:pPr>
-        <w:rPr>
-          <w:color w:val="000000"/>
-        </w:rPr>
-      </w:pPr>
+        <w:t xml:space="preserve"> </w:t>
+      </w:r>
+      <w:r>
+        <w:rPr>
+          <w:color w:val="000000"/>
+        </w:rPr>
+        <w:t>A team of researchers studied the possible health risks of using ChatGPT and found that it could be addictive. However, it could also promote healthy habits, such as exercise, reading, and cooking. Further research is needed to determine whether ChatGPT is a safe personal assistant.</w:t>
+      </w:r>
+      <w:r>
+        <w:rPr>
+          <w:color w:val="000000"/>
+        </w:rPr>
+        <w:t xml:space="preserve"> </w:t>
+      </w:r>
       <w:sdt>
         <w:sdtPr>
           <w:rPr>
@@ -2091,10 +1525,9 @@
           <w:tag w:val="MENDELEY_CITATION_v3_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"/>
           <w:id w:val="1655725966"/>
           <w:placeholder>
-            <w:docPart w:val="DefaultPlaceholder_-1854013440"/>
+            <w:docPart w:val="04FC7E64121D4610829A0E6A32FA1CE2"/>
           </w:placeholder>
         </w:sdtPr>
-        <w:sdtEndPr/>
         <w:sdtContent>
           <w:r>
             <w:rPr>
@@ -2119,75 +1552,47 @@
         </w:sdtContent>
       </w:sdt>
       <w:r>
-        <w:t xml:space="preserve"> </w:t>
-      </w:r>
-      <w:r>
-        <w:rPr>
-          <w:color w:val="000000"/>
-        </w:rPr>
-        <w:t>and his team researched the potential health risks of using ChatGPT. They found that ChatGPT could be addictive, but it could also be used to improve health habits, such as exercise, reading, and cooking. They concluded that more research is needed before ChatGPT can be safely recommended as a personal assistant.</w:t>
-      </w:r>
-    </w:p>
-    <w:p>
-      <w:pPr>
-        <w:rPr>
-          <w:color w:val="000000"/>
-        </w:rPr>
-      </w:pPr>
-      <w:sdt>
-        <w:sdtPr>
-          <w:rPr>
-            <w:color w:val="000000"/>
-          </w:rPr>
-          <w:tag w:val="MENDELEY_CITATION_v3_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"/>
-          <w:id w:val="-1458639145"/>
-          <w:placeholder>
-            <w:docPart w:val="DefaultPlaceholder_-1854013440"/>
-          </w:placeholder>
-        </w:sdtPr>
-        <w:sdtEndPr/>
-        <w:sdtContent>
-          <w:r>
-            <w:rPr>
-              <w:color w:val="000000"/>
-            </w:rPr>
-            <w:t>(</w:t>
-          </w:r>
-          <w:proofErr w:type="spellStart"/>
-          <w:r>
-            <w:rPr>
-              <w:color w:val="000000"/>
-            </w:rPr>
-            <w:t>Eggmann</w:t>
-          </w:r>
-          <w:proofErr w:type="spellEnd"/>
-          <w:r>
-            <w:rPr>
-              <w:color w:val="000000"/>
-            </w:rPr>
-            <w:t xml:space="preserve"> et al., 2023)</w:t>
-          </w:r>
-        </w:sdtContent>
-      </w:sdt>
-      <w:r>
-        <w:rPr>
-          <w:color w:val="000000"/>
-        </w:rPr>
-        <w:t xml:space="preserve"> </w:t>
-      </w:r>
-      <w:r>
-        <w:rPr>
-          <w:color w:val="000000"/>
-        </w:rPr>
-        <w:t>expressed concern about the promotion of flawed or fabricated research. He called on higher education institutions to develop curricula that teach students how to use AI safely and ethically. He specifically mentioned dentistry, where LLMs like ChatGPT could be beneficial, but only if they are used with careful management, regulation, and monitoring.</w:t>
-      </w:r>
-    </w:p>
-    <w:p>
-      <w:pPr>
-        <w:rPr>
-          <w:color w:val="000000"/>
-        </w:rPr>
-      </w:pPr>
+        <w:rPr>
+          <w:color w:val="000000" w:themeColor="text1"/>
+        </w:rPr>
+        <w:t xml:space="preserve"> </w:t>
+      </w:r>
+      <w:r>
+        <w:rPr>
+          <w:color w:val="000000" w:themeColor="text1"/>
+        </w:rPr>
+        <w:t xml:space="preserve">The scholar expressed concern over promoting flawed or fabricated research and suggested that higher education institutions develop curricula to </w:t>
+      </w:r>
+      <w:r>
+        <w:rPr>
+          <w:color w:val="000000" w:themeColor="text1"/>
+        </w:rPr>
+        <w:t>instruct</w:t>
+      </w:r>
+      <w:r>
+        <w:rPr>
+          <w:color w:val="000000" w:themeColor="text1"/>
+        </w:rPr>
+        <w:t xml:space="preserve"> students about the safe and ethical use of </w:t>
+      </w:r>
+      <w:r>
+        <w:rPr>
+          <w:color w:val="000000" w:themeColor="text1"/>
+        </w:rPr>
+        <w:t>AI (Artificial Intelligence)</w:t>
+      </w:r>
+      <w:r>
+        <w:rPr>
+          <w:color w:val="000000" w:themeColor="text1"/>
+        </w:rPr>
+        <w:t>. He emphasized the importance of careful management, regulation, and monitoring of LLMs like ChatGPT, particularly in dentistry, where they could be beneficial.</w:t>
+      </w:r>
+      <w:r>
+        <w:rPr>
+          <w:color w:val="000000"/>
+        </w:rPr>
+        <w:t xml:space="preserve"> </w:t>
+      </w:r>
       <w:sdt>
         <w:sdtPr>
           <w:rPr>
@@ -2196,10 +1601,9 @@
           <w:tag w:val="MENDELEY_CITATION_v3_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"/>
           <w:id w:val="-234167384"/>
           <w:placeholder>
-            <w:docPart w:val="DefaultPlaceholder_-1854013440"/>
+            <w:docPart w:val="E395D7A4D9AD41F0BF4238A89D16416D"/>
           </w:placeholder>
         </w:sdtPr>
-        <w:sdtEndPr/>
         <w:sdtContent>
           <w:r>
             <w:rPr>
@@ -2233,51 +1637,73 @@
         <w:rPr>
           <w:color w:val="000000"/>
         </w:rPr>
-        <w:t>acknowledged the benefits of ChatGPT but cautioned that it lacks a distinctive writing style, transparency, and critical thinking skills. He argued that new technologies should be embraced, but with human oversight and input.</w:t>
-      </w:r>
-    </w:p>
-    <w:p>
-      <w:pPr>
-        <w:rPr>
-          <w:color w:val="000000"/>
-        </w:rPr>
-      </w:pPr>
-      <w:r>
-        <w:rPr>
-          <w:color w:val="000000"/>
+        <w:t xml:space="preserve">The benefits of ChatGPT were acknowledged, but concerns were raised about its lack of distinct writing style, transparency, and critical thinking skills. The argument was made that </w:t>
+      </w:r>
+      <w:r>
+        <w:rPr>
+          <w:color w:val="000000"/>
+        </w:rPr>
+        <w:t>innovative technologies</w:t>
+      </w:r>
+      <w:r>
+        <w:rPr>
+          <w:color w:val="000000"/>
+        </w:rPr>
+        <w:t xml:space="preserve"> should be embraced, but with human oversight and input.</w:t>
+      </w:r>
+      <w:r>
+        <w:rPr>
+          <w:color w:val="000000"/>
+        </w:rPr>
+        <w:t xml:space="preserve"> </w:t>
+      </w:r>
+      <w:r>
+        <w:rPr>
+          <w:color w:val="000000"/>
+        </w:rPr>
+        <w:t xml:space="preserve"> </w:t>
+      </w:r>
+      <w:r>
+        <w:rPr>
+          <w:color w:val="000000"/>
+        </w:rPr>
+        <w:t>ChatGPT was integrated into an emergency department triage system and accurately identified urgency to prioritize patients for treatment.</w:t>
+      </w:r>
+      <w:r>
+        <w:rPr>
+          <w:color w:val="000000" w:themeColor="text1"/>
         </w:rPr>
         <w:t xml:space="preserve"> </w:t>
       </w:r>
       <w:sdt>
         <w:sdtPr>
           <w:rPr>
-            <w:color w:val="000000"/>
+            <w:color w:val="000000" w:themeColor="text1"/>
           </w:rPr>
-          <w:tag w:val="MENDELEY_CITATION_v3_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"/>
-          <w:id w:val="262277921"/>
+          <w:tag w:val="MENDELEY_CITATION_v3_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"/>
+          <w:id w:val="-1458639145"/>
           <w:placeholder>
-            <w:docPart w:val="DefaultPlaceholder_-1854013440"/>
+            <w:docPart w:val="544E11DD9EF64BAAAE2B3D78090A4DCD"/>
           </w:placeholder>
         </w:sdtPr>
-        <w:sdtEndPr/>
         <w:sdtContent>
           <w:r>
             <w:rPr>
-              <w:color w:val="000000"/>
-            </w:rPr>
-            <w:t>(Hill-</w:t>
+              <w:color w:val="000000" w:themeColor="text1"/>
+            </w:rPr>
+            <w:t>(</w:t>
           </w:r>
           <w:proofErr w:type="spellStart"/>
           <w:r>
             <w:rPr>
-              <w:color w:val="000000"/>
-            </w:rPr>
-            <w:t>Yardin</w:t>
+              <w:color w:val="000000" w:themeColor="text1"/>
+            </w:rPr>
+            <w:t>Eggmann</w:t>
           </w:r>
           <w:proofErr w:type="spellEnd"/>
           <w:r>
             <w:rPr>
-              <w:color w:val="000000"/>
+              <w:color w:val="000000" w:themeColor="text1"/>
             </w:rPr>
             <w:t xml:space="preserve"> et al., 2023)</w:t>
           </w:r>
@@ -2293,15 +1719,28 @@
         <w:rPr>
           <w:color w:val="000000"/>
         </w:rPr>
-        <w:t>successfully integrated ChatGPT into an emergency department triage system. ChatGPT was able to accurately identify urgency and prioritize patients for treatment.</w:t>
-      </w:r>
-    </w:p>
-    <w:p>
-      <w:pPr>
-        <w:rPr>
-          <w:color w:val="000000"/>
-        </w:rPr>
-      </w:pPr>
+        <w:t xml:space="preserve">Study found ChatGPT could aid nurses with repetitive duties, yet it also poses the risk of </w:t>
+      </w:r>
+      <w:proofErr w:type="spellStart"/>
+      <w:r>
+        <w:rPr>
+          <w:color w:val="000000"/>
+        </w:rPr>
+        <w:t>deskillment</w:t>
+      </w:r>
+      <w:proofErr w:type="spellEnd"/>
+      <w:r>
+        <w:rPr>
+          <w:color w:val="000000"/>
+        </w:rPr>
+        <w:t xml:space="preserve"> and furnishing erroneous or partial data. Researchers concluded that ChatGPT could not substitute human nurses who offer patients a compassionate approach and an ameliorating setting.</w:t>
+      </w:r>
+      <w:r>
+        <w:rPr>
+          <w:color w:val="000000"/>
+        </w:rPr>
+        <w:t xml:space="preserve"> </w:t>
+      </w:r>
       <w:sdt>
         <w:sdtPr>
           <w:rPr>
@@ -2310,10 +1749,9 @@
           <w:tag w:val="MENDELEY_CITATION_v3_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"/>
           <w:id w:val="-357196781"/>
           <w:placeholder>
-            <w:docPart w:val="DefaultPlaceholder_-1854013440"/>
+            <w:docPart w:val="307778DBE9854526BD52ADF250BC8CC0"/>
           </w:placeholder>
         </w:sdtPr>
-        <w:sdtEndPr/>
         <w:sdtContent>
           <w:r>
             <w:rPr>
@@ -2333,15 +1771,26 @@
         <w:rPr>
           <w:color w:val="000000"/>
         </w:rPr>
-        <w:t>found that ChatGPT could help nurses with repetitive tasks, but it could also deskill nurses and provide inaccurate or biased information. He concluded that ChatGPT could not replace human nurses, who provide patients with a human touch and a therapeutic environment.</w:t>
-      </w:r>
-    </w:p>
-    <w:p>
-      <w:pPr>
-        <w:rPr>
-          <w:color w:val="000000"/>
-        </w:rPr>
-      </w:pPr>
+        <w:t xml:space="preserve">ChatGPT utilized to study the 2022 monkeypox outbreak, identified </w:t>
+      </w:r>
+      <w:r>
+        <w:rPr>
+          <w:color w:val="000000"/>
+        </w:rPr>
+        <w:t>a range of factors</w:t>
+      </w:r>
+      <w:r>
+        <w:rPr>
+          <w:color w:val="000000"/>
+        </w:rPr>
+        <w:t xml:space="preserve"> that contributed to the emergence of the disease, including environmental changes, human behavior, pathogen evolution, immunocompromised individuals, and public health response.</w:t>
+      </w:r>
+      <w:r>
+        <w:rPr>
+          <w:color w:val="000000"/>
+        </w:rPr>
+        <w:t xml:space="preserve"> </w:t>
+      </w:r>
       <w:sdt>
         <w:sdtPr>
           <w:rPr>
@@ -2350,38 +1799,68 @@
           <w:tag w:val="MENDELEY_CITATION_v3_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"/>
           <w:id w:val="1181239061"/>
           <w:placeholder>
+            <w:docPart w:val="047F0336FBB94CFEBF7152635756AB0B"/>
+          </w:placeholder>
+        </w:sdtPr>
+        <w:sdtContent>
+          <w:r>
+            <w:rPr>
+              <w:color w:val="000000"/>
+            </w:rPr>
+            <w:t>(Cheng et al., 2023)</w:t>
+          </w:r>
+        </w:sdtContent>
+      </w:sdt>
+      <w:r>
+        <w:rPr>
+          <w:color w:val="000000"/>
+        </w:rPr>
+        <w:t xml:space="preserve"> </w:t>
+      </w:r>
+      <w:r>
+        <w:rPr>
+          <w:color w:val="000000"/>
+        </w:rPr>
+        <w:t>criticized current medical education after ChatGPT passed USMLE. He emphasized teaching students to identify gaps in knowledge.</w:t>
+      </w:r>
+      <w:sdt>
+        <w:sdtPr>
+          <w:rPr>
+            <w:color w:val="000000" w:themeColor="text1"/>
+          </w:rPr>
+          <w:tag w:val="MENDELEY_CITATION_v3_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"/>
+          <w:id w:val="581966206"/>
+          <w:placeholder>
             <w:docPart w:val="DefaultPlaceholder_-1854013440"/>
           </w:placeholder>
         </w:sdtPr>
-        <w:sdtEndPr/>
         <w:sdtContent>
           <w:r>
             <w:rPr>
-              <w:color w:val="000000"/>
-            </w:rPr>
-            <w:t>(Cheng et al., 2023)</w:t>
+              <w:color w:val="000000" w:themeColor="text1"/>
+            </w:rPr>
+            <w:t>(Solomon et al., 2023)</w:t>
           </w:r>
         </w:sdtContent>
       </w:sdt>
       <w:r>
         <w:rPr>
-          <w:color w:val="000000"/>
-        </w:rPr>
-        <w:t xml:space="preserve"> </w:t>
-      </w:r>
-      <w:r>
-        <w:rPr>
-          <w:color w:val="000000"/>
-        </w:rPr>
-        <w:t>used ChatGPT to understand the 2022 monkeypox outbreak. ChatGPT provided insights into factors for emergence, environmental change, human behavior, pathogen evolution, immunocompromised individuals, and public health response.</w:t>
-      </w:r>
-    </w:p>
-    <w:p>
-      <w:pPr>
-        <w:rPr>
-          <w:color w:val="000000"/>
-        </w:rPr>
-      </w:pPr>
+          <w:color w:val="000000" w:themeColor="text1"/>
+        </w:rPr>
+        <w:t xml:space="preserve"> </w:t>
+      </w:r>
+      <w:r>
+        <w:rPr>
+          <w:color w:val="000000" w:themeColor="text1"/>
+        </w:rPr>
+        <w:t>The speaker criticized medical education after ChatGPT passing of USMLE and emphasized teaching students to recognize knowledge gaps.</w:t>
+      </w:r>
+      <w:r>
+        <w:rPr>
+          <w:color w:val="000000"/>
+        </w:rPr>
+        <w:t xml:space="preserve"> </w:t>
+      </w:r>
       <w:sdt>
         <w:sdtPr>
           <w:rPr>
@@ -2390,10 +1869,9 @@
           <w:tag w:val="MENDELEY_CITATION_v3_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"/>
           <w:id w:val="-386732403"/>
           <w:placeholder>
-            <w:docPart w:val="DefaultPlaceholder_-1854013440"/>
+            <w:docPart w:val="03E02FCDCF174C72BAB1CAF7BE600FD1"/>
           </w:placeholder>
         </w:sdtPr>
-        <w:sdtEndPr/>
         <w:sdtContent>
           <w:r>
             <w:rPr>
@@ -2427,55 +1905,14 @@
         <w:rPr>
           <w:color w:val="000000"/>
         </w:rPr>
-        <w:t>criticized current medical education after ChatGPT passed USMLE. He emphasized teaching students to identify gaps in knowledge.</w:t>
-      </w:r>
-    </w:p>
-    <w:p>
-      <w:pPr>
-        <w:rPr>
-          <w:color w:val="000000"/>
-        </w:rPr>
-      </w:pPr>
-      <w:sdt>
-        <w:sdtPr>
-          <w:rPr>
-            <w:color w:val="000000"/>
-          </w:rPr>
-          <w:tag w:val="MENDELEY_CITATION_v3_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"/>
-          <w:id w:val="581966206"/>
-          <w:placeholder>
-            <w:docPart w:val="DefaultPlaceholder_-1854013440"/>
-          </w:placeholder>
-        </w:sdtPr>
-        <w:sdtEndPr/>
-        <w:sdtContent>
-          <w:r>
-            <w:rPr>
-              <w:color w:val="000000"/>
-            </w:rPr>
-            <w:t>(Solomon et al., 2023)</w:t>
-          </w:r>
-        </w:sdtContent>
-      </w:sdt>
-      <w:r>
-        <w:rPr>
-          <w:color w:val="000000"/>
-        </w:rPr>
-        <w:t xml:space="preserve"> </w:t>
-      </w:r>
-      <w:r>
-        <w:rPr>
-          <w:color w:val="000000"/>
-        </w:rPr>
-        <w:t>discussed the ethics of AI authorship. He noted that LLM tools can be biased, but he suggested that they could be used to improve the peer review process.</w:t>
-      </w:r>
-    </w:p>
-    <w:p>
-      <w:pPr>
-        <w:rPr>
-          <w:color w:val="000000"/>
-        </w:rPr>
-      </w:pPr>
+        <w:t>The author employed ChatGPT to examine patients in reproductive endocrinology and infertility. However, due to limited knowledge of the physical realm, the results were prejudiced. The author proposed that experts in the domain should participate in developing and applying AI technology to enhance processes.</w:t>
+      </w:r>
+      <w:r>
+        <w:rPr>
+          <w:color w:val="000000"/>
+        </w:rPr>
+        <w:t xml:space="preserve"> </w:t>
+      </w:r>
       <w:sdt>
         <w:sdtPr>
           <w:rPr>
@@ -2484,10 +1921,9 @@
           <w:tag w:val="MENDELEY_CITATION_v3_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"/>
           <w:id w:val="-772164986"/>
           <w:placeholder>
-            <w:docPart w:val="DefaultPlaceholder_-1854013440"/>
+            <w:docPart w:val="85B8A4C929594095BF3AF18AD20A0804"/>
           </w:placeholder>
         </w:sdtPr>
-        <w:sdtEndPr/>
         <w:sdtContent>
           <w:r>
             <w:rPr>
@@ -2513,39 +1949,56 @@
       </w:sdt>
       <w:r>
         <w:rPr>
-          <w:color w:val="000000"/>
-        </w:rPr>
-        <w:t xml:space="preserve"> </w:t>
-      </w:r>
-      <w:r>
-        <w:rPr>
-          <w:color w:val="000000"/>
-        </w:rPr>
-        <w:t>used ChatGPT to analyze and diagnose patients in reproductive endocrinology and infertility. However, the results were biased due to a lack of understanding of the physical world. The author suggested that domain specialists should be involved in the creation and implementation of AI technology to improve workflows.</w:t>
-      </w:r>
-    </w:p>
-    <w:p>
-      <w:pPr>
-        <w:rPr>
-          <w:color w:val="000000"/>
-        </w:rPr>
-      </w:pPr>
+          <w:color w:val="000000" w:themeColor="text1"/>
+        </w:rPr>
+        <w:t xml:space="preserve"> </w:t>
+      </w:r>
+      <w:r>
+        <w:rPr>
+          <w:color w:val="000000" w:themeColor="text1"/>
+        </w:rPr>
+        <w:t xml:space="preserve"> </w:t>
+      </w:r>
+      <w:r>
+        <w:rPr>
+          <w:color w:val="000000" w:themeColor="text1"/>
+        </w:rPr>
+        <w:t>JAMA (Journals of the American Medical Association)</w:t>
+      </w:r>
+      <w:r>
+        <w:rPr>
+          <w:color w:val="000000" w:themeColor="text1"/>
+        </w:rPr>
+        <w:t xml:space="preserve"> will require authors to disclose AI use in manuscripts and take responsibility for accuracy of content and images to address errors in literature reviews and </w:t>
+      </w:r>
+      <w:r>
+        <w:rPr>
+          <w:color w:val="000000" w:themeColor="text1"/>
+        </w:rPr>
+        <w:lastRenderedPageBreak/>
+        <w:t>inaccuracies about patient populations.</w:t>
+      </w:r>
+      <w:r>
+        <w:rPr>
+          <w:color w:val="000000" w:themeColor="text1"/>
+        </w:rPr>
+        <w:t xml:space="preserve"> </w:t>
+      </w:r>
       <w:sdt>
         <w:sdtPr>
           <w:rPr>
-            <w:color w:val="000000"/>
+            <w:color w:val="000000" w:themeColor="text1"/>
           </w:rPr>
           <w:tag w:val="MENDELEY_CITATION_v3_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"/>
           <w:id w:val="-551845875"/>
           <w:placeholder>
-            <w:docPart w:val="DefaultPlaceholder_-1854013440"/>
+            <w:docPart w:val="8CE7C61EEF884978A5C426D1637C11BD"/>
           </w:placeholder>
         </w:sdtPr>
-        <w:sdtEndPr/>
         <w:sdtContent>
           <w:r>
             <w:rPr>
-              <w:color w:val="000000"/>
+              <w:color w:val="000000" w:themeColor="text1"/>
             </w:rPr>
             <w:t>(Thomas, 2023)</w:t>
           </w:r>
@@ -2553,39 +2006,51 @@
       </w:sdt>
       <w:r>
         <w:rPr>
-          <w:color w:val="000000"/>
-        </w:rPr>
-        <w:t xml:space="preserve"> </w:t>
-      </w:r>
-      <w:r>
-        <w:rPr>
-          <w:color w:val="000000"/>
-        </w:rPr>
-        <w:t>JAMA is revising guidelines to require authors to disclose the use of AI in submitted manuscripts and to take responsibility for the accuracy of content and images. This is in response to errors found in literature reviews and inaccuracies about patient populations.</w:t>
-      </w:r>
-    </w:p>
-    <w:p>
-      <w:pPr>
-        <w:rPr>
-          <w:color w:val="000000"/>
-        </w:rPr>
-      </w:pPr>
+          <w:color w:val="000000" w:themeColor="text1"/>
+        </w:rPr>
+        <w:t xml:space="preserve"> </w:t>
+      </w:r>
+      <w:r>
+        <w:rPr>
+          <w:color w:val="000000" w:themeColor="text1"/>
+        </w:rPr>
+        <w:t xml:space="preserve">ChatGPT is useful, but not a substitute for rheumatologists. </w:t>
+      </w:r>
+      <w:bookmarkStart w:id="0" w:name="_Int_m3zl8nJP"/>
+      <w:r>
+        <w:rPr>
+          <w:color w:val="000000" w:themeColor="text1"/>
+        </w:rPr>
+        <w:t>Ethical and philosophical issues arise, including authorship, plagiarism, and critical thinking.</w:t>
+      </w:r>
+      <w:bookmarkEnd w:id="0"/>
+      <w:r>
+        <w:rPr>
+          <w:color w:val="000000" w:themeColor="text1"/>
+        </w:rPr>
+        <w:t xml:space="preserve"> Its impact on the field will depend on its appropriate use.</w:t>
+      </w:r>
+      <w:r>
+        <w:rPr>
+          <w:color w:val="000000" w:themeColor="text1"/>
+        </w:rPr>
+        <w:t xml:space="preserve"> </w:t>
+      </w:r>
       <w:sdt>
         <w:sdtPr>
           <w:rPr>
-            <w:color w:val="000000"/>
+            <w:color w:val="000000" w:themeColor="text1"/>
           </w:rPr>
           <w:tag w:val="MENDELEY_CITATION_v3_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"/>
           <w:id w:val="-361664941"/>
           <w:placeholder>
-            <w:docPart w:val="DefaultPlaceholder_-1854013440"/>
+            <w:docPart w:val="D432CF2B615A47598B19129CD0EBCF38"/>
           </w:placeholder>
         </w:sdtPr>
-        <w:sdtEndPr/>
         <w:sdtContent>
           <w:r>
             <w:rPr>
-              <w:color w:val="000000"/>
+              <w:color w:val="000000" w:themeColor="text1"/>
             </w:rPr>
             <w:t>(Verhoeven et al., 2023)</w:t>
           </w:r>
@@ -2593,39 +2058,43 @@
       </w:sdt>
       <w:r>
         <w:rPr>
-          <w:color w:val="000000"/>
-        </w:rPr>
-        <w:t xml:space="preserve"> </w:t>
-      </w:r>
-      <w:r>
-        <w:rPr>
-          <w:color w:val="000000"/>
-        </w:rPr>
-        <w:t>ChatGPT is a valuable tool, but it cannot replace the rheumatologist. Its use raises ethical and philosophical questions, such as authorship, plagiarism, and critical thinking. It can greatly enhance or impoverish the field, depending on how it is used.</w:t>
-      </w:r>
-    </w:p>
-    <w:p>
-      <w:pPr>
-        <w:rPr>
-          <w:color w:val="000000"/>
-        </w:rPr>
-      </w:pPr>
+          <w:color w:val="000000" w:themeColor="text1"/>
+        </w:rPr>
+        <w:t xml:space="preserve"> </w:t>
+      </w:r>
+      <w:r>
+        <w:rPr>
+          <w:color w:val="000000" w:themeColor="text1"/>
+        </w:rPr>
+        <w:t xml:space="preserve"> </w:t>
+      </w:r>
+      <w:r>
+        <w:rPr>
+          <w:color w:val="000000" w:themeColor="text1"/>
+        </w:rPr>
+        <w:t>A study demonstrated ChatGPT ability to create clinically accurate letters on skin cancer care. The researcher recommended close regulatory monitoring and a "human-in-the-loop" approach during the initial phases of integration.</w:t>
+      </w:r>
+      <w:r>
+        <w:rPr>
+          <w:color w:val="000000" w:themeColor="text1"/>
+        </w:rPr>
+        <w:t xml:space="preserve"> </w:t>
+      </w:r>
       <w:sdt>
         <w:sdtPr>
           <w:rPr>
-            <w:color w:val="000000"/>
+            <w:color w:val="000000" w:themeColor="text1"/>
           </w:rPr>
           <w:tag w:val="MENDELEY_CITATION_v3_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"/>
           <w:id w:val="1988130981"/>
           <w:placeholder>
-            <w:docPart w:val="DefaultPlaceholder_-1854013440"/>
+            <w:docPart w:val="03216AFB29E24F5BA662D8A5C2C77CAB"/>
           </w:placeholder>
         </w:sdtPr>
-        <w:sdtEndPr/>
         <w:sdtContent>
           <w:r>
             <w:rPr>
-              <w:color w:val="000000"/>
+              <w:color w:val="000000" w:themeColor="text1"/>
             </w:rPr>
             <w:t>(Ali et al., 2023)</w:t>
           </w:r>
@@ -2633,39 +2102,37 @@
       </w:sdt>
       <w:r>
         <w:rPr>
-          <w:color w:val="000000"/>
-        </w:rPr>
-        <w:t xml:space="preserve"> </w:t>
-      </w:r>
-      <w:r>
-        <w:rPr>
-          <w:color w:val="000000"/>
-        </w:rPr>
-        <w:t>cited a study that found that ChatGPT can generate accurate and human-like clinical letters about skin cancer care. He also noted that regulators should monitor the output of such systems in the early stages of adoption, and that a "human-in-the-loop" approach is needed.</w:t>
-      </w:r>
-    </w:p>
-    <w:p>
-      <w:pPr>
-        <w:rPr>
-          <w:color w:val="000000"/>
-        </w:rPr>
-      </w:pPr>
+          <w:color w:val="000000" w:themeColor="text1"/>
+        </w:rPr>
+        <w:t xml:space="preserve"> </w:t>
+      </w:r>
+      <w:r>
+        <w:rPr>
+          <w:color w:val="000000" w:themeColor="text1"/>
+        </w:rPr>
+        <w:t>ChatGPT abstracts mislead reviewers in 32% of cases. Proper citation of sources is recommended, and KSSTA is working on developing detectors to identify AI-generated manuscripts.</w:t>
+      </w:r>
+      <w:r>
+        <w:rPr>
+          <w:color w:val="000000" w:themeColor="text1"/>
+        </w:rPr>
+        <w:t xml:space="preserve"> </w:t>
+      </w:r>
       <w:sdt>
         <w:sdtPr>
           <w:rPr>
-            <w:color w:val="000000"/>
+            <w:color w:val="000000" w:themeColor="text1"/>
           </w:rPr>
           <w:tag w:val="MENDELEY_CITATION_v3_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"/>
           <w:id w:val="908193877"/>
           <w:placeholder>
-            <w:docPart w:val="DefaultPlaceholder_-1854013440"/>
+            <w:docPart w:val="231AFFC38D8B4CE6B030CE4F8FA4AD7F"/>
           </w:placeholder>
         </w:sdtPr>
-        <w:sdtEndPr/>
         <w:sdtContent>
           <w:r>
             <w:rPr>
-              <w:color w:val="000000"/>
+              <w:color w:val="000000" w:themeColor="text1"/>
             </w:rPr>
             <w:t>(Johnson et al., 2023)</w:t>
           </w:r>
@@ -2681,22 +2148,14 @@
         <w:rPr>
           <w:color w:val="000000"/>
         </w:rPr>
-        <w:t>ChatGPT can mislead reviewers in 32% of its abstracts. Users should cite sources and KSSTA will develop detectors to identify AI-generated manuscripts.</w:t>
-      </w:r>
-    </w:p>
-    <w:p>
-      <w:pPr>
-        <w:rPr>
-          <w:color w:val="000000"/>
-        </w:rPr>
-      </w:pPr>
-    </w:p>
-    <w:p>
-      <w:pPr>
-        <w:rPr>
-          <w:color w:val="000000"/>
-        </w:rPr>
-      </w:pPr>
+        <w:t>A study reported that ChatGPT has a 96.1% accuracy rate in responding to cancer-related inquiries, compared to the National Cancer Institute's 100% accuracy. The author urged more research to guarantee that ChatGPT can offer precise and impartial information to patients.</w:t>
+      </w:r>
+      <w:r>
+        <w:rPr>
+          <w:color w:val="000000"/>
+        </w:rPr>
+        <w:t xml:space="preserve"> </w:t>
+      </w:r>
       <w:sdt>
         <w:sdtPr>
           <w:rPr>
@@ -2705,10 +2164,9 @@
           <w:tag w:val="MENDELEY_CITATION_v3_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"/>
           <w:id w:val="618570970"/>
           <w:placeholder>
-            <w:docPart w:val="DefaultPlaceholder_-1854013440"/>
+            <w:docPart w:val="30252A6C14EB4F5C8796F502E8ABEFF9"/>
           </w:placeholder>
         </w:sdtPr>
-        <w:sdtEndPr/>
         <w:sdtContent>
           <w:r>
             <w:rPr>
@@ -2733,24 +2191,20 @@
         </w:sdtContent>
       </w:sdt>
       <w:r>
-        <w:rPr>
-          <w:color w:val="000000"/>
-        </w:rPr>
-        <w:t xml:space="preserve"> </w:t>
-      </w:r>
-      <w:r>
-        <w:rPr>
-          <w:color w:val="000000"/>
-        </w:rPr>
-        <w:t>A study found that ChatGPT is 96.1% accurate in answering cancer-related questions, compared to 100% accuracy for the National Cancer Institute. The study's author called for further research to ensure that ChatGPT can provide accurate and unbiased information to patients.</w:t>
-      </w:r>
-    </w:p>
-    <w:p>
-      <w:pPr>
-        <w:rPr>
-          <w:color w:val="000000"/>
-        </w:rPr>
-      </w:pPr>
+        <w:t xml:space="preserve"> </w:t>
+      </w:r>
+      <w:r>
+        <w:rPr>
+          <w:color w:val="000000"/>
+        </w:rPr>
+        <w:t>ChatGPT can aid urologists in prioritizing patient care by lessening their physical workload. Nonetheless, its use should be judicious and accompanied by human supervision.</w:t>
+      </w:r>
+      <w:r>
+        <w:rPr>
+          <w:color w:val="000000"/>
+        </w:rPr>
+        <w:t xml:space="preserve"> </w:t>
+      </w:r>
       <w:sdt>
         <w:sdtPr>
           <w:rPr>
@@ -2759,10 +2213,9 @@
           <w:tag w:val="MENDELEY_CITATION_v3_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"/>
           <w:id w:val="-543595818"/>
           <w:placeholder>
-            <w:docPart w:val="DefaultPlaceholder_-1854013440"/>
+            <w:docPart w:val="CBB0F6D364C8456EA165D68C37694A77"/>
           </w:placeholder>
         </w:sdtPr>
-        <w:sdtEndPr/>
         <w:sdtContent>
           <w:r>
             <w:rPr>
@@ -2772,15 +2225,6 @@
           </w:r>
         </w:sdtContent>
       </w:sdt>
-      <w:r>
-        <w:t xml:space="preserve"> </w:t>
-      </w:r>
-      <w:r>
-        <w:rPr>
-          <w:color w:val="000000"/>
-        </w:rPr>
-        <w:t>ChatGPT can help urologists focus on patient care by reducing their physical workload. However, it should be used with caution and human oversight.</w:t>
-      </w:r>
     </w:p>
     <w:sectPr>
       <w:pgSz w:w="12240" w:h="15840"/>
@@ -2790,6 +2234,18 @@
     </w:sectPr>
   </w:body>
 </w:document>
+</file>
+
+<file path=word/intelligence2.xml><?xml version="1.0" encoding="utf-8"?>
+<int2:intelligence xmlns:int2="http://schemas.microsoft.com/office/intelligence/2020/intelligence" xmlns:oel="http://schemas.microsoft.com/office/2019/extlst">
+  <int2:observations>
+    <int2:bookmark int2:bookmarkName="_Int_m3zl8nJP" int2:invalidationBookmarkName="" int2:hashCode="WmNDX1aiCSXrEn" int2:id="BytNlF1d">
+      <int2:state int2:value="Reviewed" int2:type="WordDesignerPullQuotesAnnotation"/>
+    </int2:bookmark>
+  </int2:observations>
+  <int2:intelligenceSettings/>
+  <int2:onDemandWorkflows/>
+</int2:intelligence>
 </file>
 
 <file path=word/numbering.xml><?xml version="1.0" encoding="utf-8"?>
@@ -3559,6 +3015,1079 @@
         </w:p>
       </w:docPartBody>
     </w:docPart>
+    <w:docPart>
+      <w:docPartPr>
+        <w:name w:val="EDE162C347784927BEBAAEFAF7BAC401"/>
+        <w:category>
+          <w:name w:val="General"/>
+          <w:gallery w:val="placeholder"/>
+        </w:category>
+        <w:types>
+          <w:type w:val="bbPlcHdr"/>
+        </w:types>
+        <w:behaviors>
+          <w:behavior w:val="content"/>
+        </w:behaviors>
+        <w:guid w:val="{8546DCEF-4387-4D57-A2FC-0F0C45F28762}"/>
+      </w:docPartPr>
+      <w:docPartBody>
+        <w:p>
+          <w:pPr>
+            <w:pStyle w:val="EDE162C347784927BEBAAEFAF7BAC401"/>
+          </w:pPr>
+          <w:r>
+            <w:rPr>
+              <w:rStyle w:val="PlaceholderText"/>
+            </w:rPr>
+            <w:t>Click or tap here to enter text.</w:t>
+          </w:r>
+        </w:p>
+      </w:docPartBody>
+    </w:docPart>
+    <w:docPart>
+      <w:docPartPr>
+        <w:name w:val="427A9DB0A71E44AFA73E2090AD23A397"/>
+        <w:category>
+          <w:name w:val="General"/>
+          <w:gallery w:val="placeholder"/>
+        </w:category>
+        <w:types>
+          <w:type w:val="bbPlcHdr"/>
+        </w:types>
+        <w:behaviors>
+          <w:behavior w:val="content"/>
+        </w:behaviors>
+        <w:guid w:val="{AAD93260-0B4D-46AB-A85A-78B882B53575}"/>
+      </w:docPartPr>
+      <w:docPartBody>
+        <w:p>
+          <w:pPr>
+            <w:pStyle w:val="427A9DB0A71E44AFA73E2090AD23A397"/>
+          </w:pPr>
+          <w:r>
+            <w:rPr>
+              <w:rStyle w:val="PlaceholderText"/>
+            </w:rPr>
+            <w:t>Click or tap here to enter text.</w:t>
+          </w:r>
+        </w:p>
+      </w:docPartBody>
+    </w:docPart>
+    <w:docPart>
+      <w:docPartPr>
+        <w:name w:val="5FB6C19048A94F44BB4DC73B73C35A21"/>
+        <w:category>
+          <w:name w:val="General"/>
+          <w:gallery w:val="placeholder"/>
+        </w:category>
+        <w:types>
+          <w:type w:val="bbPlcHdr"/>
+        </w:types>
+        <w:behaviors>
+          <w:behavior w:val="content"/>
+        </w:behaviors>
+        <w:guid w:val="{E8636B7F-93CD-4A5C-96AB-EFF470FD1927}"/>
+      </w:docPartPr>
+      <w:docPartBody>
+        <w:p>
+          <w:pPr>
+            <w:pStyle w:val="5FB6C19048A94F44BB4DC73B73C35A21"/>
+          </w:pPr>
+          <w:r>
+            <w:rPr>
+              <w:rStyle w:val="PlaceholderText"/>
+            </w:rPr>
+            <w:t>Click or tap here to enter text.</w:t>
+          </w:r>
+        </w:p>
+      </w:docPartBody>
+    </w:docPart>
+    <w:docPart>
+      <w:docPartPr>
+        <w:name w:val="B4AA731F058944DD9434507C9CAF92A9"/>
+        <w:category>
+          <w:name w:val="General"/>
+          <w:gallery w:val="placeholder"/>
+        </w:category>
+        <w:types>
+          <w:type w:val="bbPlcHdr"/>
+        </w:types>
+        <w:behaviors>
+          <w:behavior w:val="content"/>
+        </w:behaviors>
+        <w:guid w:val="{3D47E8D1-7302-4A42-9F47-DF6FDA3C3AD2}"/>
+      </w:docPartPr>
+      <w:docPartBody>
+        <w:p>
+          <w:pPr>
+            <w:pStyle w:val="B4AA731F058944DD9434507C9CAF92A9"/>
+          </w:pPr>
+          <w:r>
+            <w:rPr>
+              <w:rStyle w:val="PlaceholderText"/>
+            </w:rPr>
+            <w:t>Click or tap here to enter text.</w:t>
+          </w:r>
+        </w:p>
+      </w:docPartBody>
+    </w:docPart>
+    <w:docPart>
+      <w:docPartPr>
+        <w:name w:val="00145314188342D186795841909A3A53"/>
+        <w:category>
+          <w:name w:val="General"/>
+          <w:gallery w:val="placeholder"/>
+        </w:category>
+        <w:types>
+          <w:type w:val="bbPlcHdr"/>
+        </w:types>
+        <w:behaviors>
+          <w:behavior w:val="content"/>
+        </w:behaviors>
+        <w:guid w:val="{91C50ECF-CC75-45C2-81AE-82DBB083E361}"/>
+      </w:docPartPr>
+      <w:docPartBody>
+        <w:p>
+          <w:pPr>
+            <w:pStyle w:val="00145314188342D186795841909A3A53"/>
+          </w:pPr>
+          <w:r>
+            <w:rPr>
+              <w:rStyle w:val="PlaceholderText"/>
+            </w:rPr>
+            <w:t>Click or tap here to enter text.</w:t>
+          </w:r>
+        </w:p>
+      </w:docPartBody>
+    </w:docPart>
+    <w:docPart>
+      <w:docPartPr>
+        <w:name w:val="29A85F470AE94B3ABC72272611675F28"/>
+        <w:category>
+          <w:name w:val="General"/>
+          <w:gallery w:val="placeholder"/>
+        </w:category>
+        <w:types>
+          <w:type w:val="bbPlcHdr"/>
+        </w:types>
+        <w:behaviors>
+          <w:behavior w:val="content"/>
+        </w:behaviors>
+        <w:guid w:val="{EFF87192-1E4B-41AB-B373-F0D5548F638C}"/>
+      </w:docPartPr>
+      <w:docPartBody>
+        <w:p>
+          <w:pPr>
+            <w:pStyle w:val="29A85F470AE94B3ABC72272611675F28"/>
+          </w:pPr>
+          <w:r>
+            <w:rPr>
+              <w:rStyle w:val="PlaceholderText"/>
+            </w:rPr>
+            <w:t>Click or tap here to enter text.</w:t>
+          </w:r>
+        </w:p>
+      </w:docPartBody>
+    </w:docPart>
+    <w:docPart>
+      <w:docPartPr>
+        <w:name w:val="FCF59BD0897D4CD18DF59383B2EB528F"/>
+        <w:category>
+          <w:name w:val="General"/>
+          <w:gallery w:val="placeholder"/>
+        </w:category>
+        <w:types>
+          <w:type w:val="bbPlcHdr"/>
+        </w:types>
+        <w:behaviors>
+          <w:behavior w:val="content"/>
+        </w:behaviors>
+        <w:guid w:val="{5DC2F1D4-5B8F-4E10-8520-99153F03504A}"/>
+      </w:docPartPr>
+      <w:docPartBody>
+        <w:p>
+          <w:pPr>
+            <w:pStyle w:val="FCF59BD0897D4CD18DF59383B2EB528F"/>
+          </w:pPr>
+          <w:r>
+            <w:rPr>
+              <w:rStyle w:val="PlaceholderText"/>
+            </w:rPr>
+            <w:t>Click or tap here to enter text.</w:t>
+          </w:r>
+        </w:p>
+      </w:docPartBody>
+    </w:docPart>
+    <w:docPart>
+      <w:docPartPr>
+        <w:name w:val="D1FD2BE7CD28431A94DE7DBAF5BF624A"/>
+        <w:category>
+          <w:name w:val="General"/>
+          <w:gallery w:val="placeholder"/>
+        </w:category>
+        <w:types>
+          <w:type w:val="bbPlcHdr"/>
+        </w:types>
+        <w:behaviors>
+          <w:behavior w:val="content"/>
+        </w:behaviors>
+        <w:guid w:val="{E9EFFBD2-C77D-43D0-887F-51CAC9E4FF17}"/>
+      </w:docPartPr>
+      <w:docPartBody>
+        <w:p>
+          <w:pPr>
+            <w:pStyle w:val="D1FD2BE7CD28431A94DE7DBAF5BF624A"/>
+          </w:pPr>
+          <w:r>
+            <w:rPr>
+              <w:rStyle w:val="PlaceholderText"/>
+            </w:rPr>
+            <w:t>Click or tap here to enter text.</w:t>
+          </w:r>
+        </w:p>
+      </w:docPartBody>
+    </w:docPart>
+    <w:docPart>
+      <w:docPartPr>
+        <w:name w:val="6B3C5246CFB64039B66CABCF87824AE3"/>
+        <w:category>
+          <w:name w:val="General"/>
+          <w:gallery w:val="placeholder"/>
+        </w:category>
+        <w:types>
+          <w:type w:val="bbPlcHdr"/>
+        </w:types>
+        <w:behaviors>
+          <w:behavior w:val="content"/>
+        </w:behaviors>
+        <w:guid w:val="{6A508E29-D22D-41A0-9466-C80B522E3320}"/>
+      </w:docPartPr>
+      <w:docPartBody>
+        <w:p>
+          <w:pPr>
+            <w:pStyle w:val="6B3C5246CFB64039B66CABCF87824AE3"/>
+          </w:pPr>
+          <w:r>
+            <w:rPr>
+              <w:rStyle w:val="PlaceholderText"/>
+            </w:rPr>
+            <w:t>Click or tap here to enter text.</w:t>
+          </w:r>
+        </w:p>
+      </w:docPartBody>
+    </w:docPart>
+    <w:docPart>
+      <w:docPartPr>
+        <w:name w:val="762B670B08F743B2A17D092E33F0F62A"/>
+        <w:category>
+          <w:name w:val="General"/>
+          <w:gallery w:val="placeholder"/>
+        </w:category>
+        <w:types>
+          <w:type w:val="bbPlcHdr"/>
+        </w:types>
+        <w:behaviors>
+          <w:behavior w:val="content"/>
+        </w:behaviors>
+        <w:guid w:val="{3F1FC2E8-30CA-4D61-9D99-F7E123F87A2A}"/>
+      </w:docPartPr>
+      <w:docPartBody>
+        <w:p>
+          <w:pPr>
+            <w:pStyle w:val="762B670B08F743B2A17D092E33F0F62A"/>
+          </w:pPr>
+          <w:r>
+            <w:rPr>
+              <w:rStyle w:val="PlaceholderText"/>
+            </w:rPr>
+            <w:t>Click or tap here to enter text.</w:t>
+          </w:r>
+        </w:p>
+      </w:docPartBody>
+    </w:docPart>
+    <w:docPart>
+      <w:docPartPr>
+        <w:name w:val="A112E62388DB468AA4ADC5D345918775"/>
+        <w:category>
+          <w:name w:val="General"/>
+          <w:gallery w:val="placeholder"/>
+        </w:category>
+        <w:types>
+          <w:type w:val="bbPlcHdr"/>
+        </w:types>
+        <w:behaviors>
+          <w:behavior w:val="content"/>
+        </w:behaviors>
+        <w:guid w:val="{E09C1B2F-DBFD-4314-93A3-3CAA0C5B7412}"/>
+      </w:docPartPr>
+      <w:docPartBody>
+        <w:p>
+          <w:pPr>
+            <w:pStyle w:val="A112E62388DB468AA4ADC5D345918775"/>
+          </w:pPr>
+          <w:r>
+            <w:rPr>
+              <w:rStyle w:val="PlaceholderText"/>
+            </w:rPr>
+            <w:t>Click or tap here to enter text.</w:t>
+          </w:r>
+        </w:p>
+      </w:docPartBody>
+    </w:docPart>
+    <w:docPart>
+      <w:docPartPr>
+        <w:name w:val="86D4A5831EF3480E87AAF861379511F8"/>
+        <w:category>
+          <w:name w:val="General"/>
+          <w:gallery w:val="placeholder"/>
+        </w:category>
+        <w:types>
+          <w:type w:val="bbPlcHdr"/>
+        </w:types>
+        <w:behaviors>
+          <w:behavior w:val="content"/>
+        </w:behaviors>
+        <w:guid w:val="{CF66B7A7-BE64-40B3-BA81-AC6CF1189E10}"/>
+      </w:docPartPr>
+      <w:docPartBody>
+        <w:p>
+          <w:pPr>
+            <w:pStyle w:val="86D4A5831EF3480E87AAF861379511F8"/>
+          </w:pPr>
+          <w:r>
+            <w:rPr>
+              <w:rStyle w:val="PlaceholderText"/>
+            </w:rPr>
+            <w:t>Click or tap here to enter text.</w:t>
+          </w:r>
+        </w:p>
+      </w:docPartBody>
+    </w:docPart>
+    <w:docPart>
+      <w:docPartPr>
+        <w:name w:val="06DCCBDBC55C4820A38A23324B8D9756"/>
+        <w:category>
+          <w:name w:val="General"/>
+          <w:gallery w:val="placeholder"/>
+        </w:category>
+        <w:types>
+          <w:type w:val="bbPlcHdr"/>
+        </w:types>
+        <w:behaviors>
+          <w:behavior w:val="content"/>
+        </w:behaviors>
+        <w:guid w:val="{B03909C6-5779-4150-B853-0417E9878D7E}"/>
+      </w:docPartPr>
+      <w:docPartBody>
+        <w:p>
+          <w:pPr>
+            <w:pStyle w:val="06DCCBDBC55C4820A38A23324B8D9756"/>
+          </w:pPr>
+          <w:r>
+            <w:rPr>
+              <w:rStyle w:val="PlaceholderText"/>
+            </w:rPr>
+            <w:t>Click or tap here to enter text.</w:t>
+          </w:r>
+        </w:p>
+      </w:docPartBody>
+    </w:docPart>
+    <w:docPart>
+      <w:docPartPr>
+        <w:name w:val="C30D85420E384F27B13F190A8C4E05FD"/>
+        <w:category>
+          <w:name w:val="General"/>
+          <w:gallery w:val="placeholder"/>
+        </w:category>
+        <w:types>
+          <w:type w:val="bbPlcHdr"/>
+        </w:types>
+        <w:behaviors>
+          <w:behavior w:val="content"/>
+        </w:behaviors>
+        <w:guid w:val="{D6F0927E-0EDF-4E61-80D1-46C1A023C3AE}"/>
+      </w:docPartPr>
+      <w:docPartBody>
+        <w:p>
+          <w:pPr>
+            <w:pStyle w:val="C30D85420E384F27B13F190A8C4E05FD"/>
+          </w:pPr>
+          <w:r>
+            <w:rPr>
+              <w:rStyle w:val="PlaceholderText"/>
+            </w:rPr>
+            <w:t>Click or tap here to enter text.</w:t>
+          </w:r>
+        </w:p>
+      </w:docPartBody>
+    </w:docPart>
+    <w:docPart>
+      <w:docPartPr>
+        <w:name w:val="EA7EA37F36A243A299501D428A9F5D10"/>
+        <w:category>
+          <w:name w:val="General"/>
+          <w:gallery w:val="placeholder"/>
+        </w:category>
+        <w:types>
+          <w:type w:val="bbPlcHdr"/>
+        </w:types>
+        <w:behaviors>
+          <w:behavior w:val="content"/>
+        </w:behaviors>
+        <w:guid w:val="{97C16160-1C8D-4A01-9871-621815937F25}"/>
+      </w:docPartPr>
+      <w:docPartBody>
+        <w:p>
+          <w:pPr>
+            <w:pStyle w:val="EA7EA37F36A243A299501D428A9F5D10"/>
+          </w:pPr>
+          <w:r>
+            <w:rPr>
+              <w:rStyle w:val="PlaceholderText"/>
+            </w:rPr>
+            <w:t>Click or tap here to enter text.</w:t>
+          </w:r>
+        </w:p>
+      </w:docPartBody>
+    </w:docPart>
+    <w:docPart>
+      <w:docPartPr>
+        <w:name w:val="14CCEBFE316E4FB29BCCD12B43B43D16"/>
+        <w:category>
+          <w:name w:val="General"/>
+          <w:gallery w:val="placeholder"/>
+        </w:category>
+        <w:types>
+          <w:type w:val="bbPlcHdr"/>
+        </w:types>
+        <w:behaviors>
+          <w:behavior w:val="content"/>
+        </w:behaviors>
+        <w:guid w:val="{9AE80898-4D2C-47E7-9145-52DDFDE3D458}"/>
+      </w:docPartPr>
+      <w:docPartBody>
+        <w:p>
+          <w:pPr>
+            <w:pStyle w:val="14CCEBFE316E4FB29BCCD12B43B43D16"/>
+          </w:pPr>
+          <w:r>
+            <w:rPr>
+              <w:rStyle w:val="PlaceholderText"/>
+            </w:rPr>
+            <w:t>Click or tap here to enter text.</w:t>
+          </w:r>
+        </w:p>
+      </w:docPartBody>
+    </w:docPart>
+    <w:docPart>
+      <w:docPartPr>
+        <w:name w:val="BC493BE7104140DCAA434F8761AC670A"/>
+        <w:category>
+          <w:name w:val="General"/>
+          <w:gallery w:val="placeholder"/>
+        </w:category>
+        <w:types>
+          <w:type w:val="bbPlcHdr"/>
+        </w:types>
+        <w:behaviors>
+          <w:behavior w:val="content"/>
+        </w:behaviors>
+        <w:guid w:val="{E92D3164-316B-41A6-ACFE-780CFD83E5AE}"/>
+      </w:docPartPr>
+      <w:docPartBody>
+        <w:p>
+          <w:pPr>
+            <w:pStyle w:val="BC493BE7104140DCAA434F8761AC670A"/>
+          </w:pPr>
+          <w:r>
+            <w:rPr>
+              <w:rStyle w:val="PlaceholderText"/>
+            </w:rPr>
+            <w:t>Click or tap here to enter text.</w:t>
+          </w:r>
+        </w:p>
+      </w:docPartBody>
+    </w:docPart>
+    <w:docPart>
+      <w:docPartPr>
+        <w:name w:val="9508E76C7C8F476492AF8A3480AE8403"/>
+        <w:category>
+          <w:name w:val="General"/>
+          <w:gallery w:val="placeholder"/>
+        </w:category>
+        <w:types>
+          <w:type w:val="bbPlcHdr"/>
+        </w:types>
+        <w:behaviors>
+          <w:behavior w:val="content"/>
+        </w:behaviors>
+        <w:guid w:val="{73904248-1101-46DB-BE77-0F2FC2ACC840}"/>
+      </w:docPartPr>
+      <w:docPartBody>
+        <w:p>
+          <w:pPr>
+            <w:pStyle w:val="9508E76C7C8F476492AF8A3480AE8403"/>
+          </w:pPr>
+          <w:r>
+            <w:rPr>
+              <w:rStyle w:val="PlaceholderText"/>
+            </w:rPr>
+            <w:t>Click or tap here to enter text.</w:t>
+          </w:r>
+        </w:p>
+      </w:docPartBody>
+    </w:docPart>
+    <w:docPart>
+      <w:docPartPr>
+        <w:name w:val="4462B36F69C54271812FBBF53ABF946F"/>
+        <w:category>
+          <w:name w:val="General"/>
+          <w:gallery w:val="placeholder"/>
+        </w:category>
+        <w:types>
+          <w:type w:val="bbPlcHdr"/>
+        </w:types>
+        <w:behaviors>
+          <w:behavior w:val="content"/>
+        </w:behaviors>
+        <w:guid w:val="{BB2C4AF4-B425-4C60-8832-68B33234938B}"/>
+      </w:docPartPr>
+      <w:docPartBody>
+        <w:p>
+          <w:pPr>
+            <w:pStyle w:val="4462B36F69C54271812FBBF53ABF946F"/>
+          </w:pPr>
+          <w:r>
+            <w:rPr>
+              <w:rStyle w:val="PlaceholderText"/>
+            </w:rPr>
+            <w:t>Click or tap here to enter text.</w:t>
+          </w:r>
+        </w:p>
+      </w:docPartBody>
+    </w:docPart>
+    <w:docPart>
+      <w:docPartPr>
+        <w:name w:val="1740575125FF4E20AC8F344F1ED23995"/>
+        <w:category>
+          <w:name w:val="General"/>
+          <w:gallery w:val="placeholder"/>
+        </w:category>
+        <w:types>
+          <w:type w:val="bbPlcHdr"/>
+        </w:types>
+        <w:behaviors>
+          <w:behavior w:val="content"/>
+        </w:behaviors>
+        <w:guid w:val="{45E7A654-5EC6-491D-A542-E1AA2868FA3F}"/>
+      </w:docPartPr>
+      <w:docPartBody>
+        <w:p>
+          <w:pPr>
+            <w:pStyle w:val="1740575125FF4E20AC8F344F1ED23995"/>
+          </w:pPr>
+          <w:r>
+            <w:rPr>
+              <w:rStyle w:val="PlaceholderText"/>
+            </w:rPr>
+            <w:t>Click or tap here to enter text.</w:t>
+          </w:r>
+        </w:p>
+      </w:docPartBody>
+    </w:docPart>
+    <w:docPart>
+      <w:docPartPr>
+        <w:name w:val="1C8620D73E1D4660810294E1C7012E9F"/>
+        <w:category>
+          <w:name w:val="General"/>
+          <w:gallery w:val="placeholder"/>
+        </w:category>
+        <w:types>
+          <w:type w:val="bbPlcHdr"/>
+        </w:types>
+        <w:behaviors>
+          <w:behavior w:val="content"/>
+        </w:behaviors>
+        <w:guid w:val="{829B6B98-DFCA-45CC-8D47-A3B1EBB6835C}"/>
+      </w:docPartPr>
+      <w:docPartBody>
+        <w:p>
+          <w:pPr>
+            <w:pStyle w:val="1C8620D73E1D4660810294E1C7012E9F"/>
+          </w:pPr>
+          <w:r>
+            <w:rPr>
+              <w:rStyle w:val="PlaceholderText"/>
+            </w:rPr>
+            <w:t>Click or tap here to enter text.</w:t>
+          </w:r>
+        </w:p>
+      </w:docPartBody>
+    </w:docPart>
+    <w:docPart>
+      <w:docPartPr>
+        <w:name w:val="BEB5DAF17EC240B58EF25FFC6684A7FD"/>
+        <w:category>
+          <w:name w:val="General"/>
+          <w:gallery w:val="placeholder"/>
+        </w:category>
+        <w:types>
+          <w:type w:val="bbPlcHdr"/>
+        </w:types>
+        <w:behaviors>
+          <w:behavior w:val="content"/>
+        </w:behaviors>
+        <w:guid w:val="{5F81F154-59D8-4F3B-93E9-39CF0C0928D6}"/>
+      </w:docPartPr>
+      <w:docPartBody>
+        <w:p>
+          <w:pPr>
+            <w:pStyle w:val="BEB5DAF17EC240B58EF25FFC6684A7FD"/>
+          </w:pPr>
+          <w:r>
+            <w:rPr>
+              <w:rStyle w:val="PlaceholderText"/>
+            </w:rPr>
+            <w:t>Click or tap here to enter text.</w:t>
+          </w:r>
+        </w:p>
+      </w:docPartBody>
+    </w:docPart>
+    <w:docPart>
+      <w:docPartPr>
+        <w:name w:val="8CD12376462B449CA865F863D1302A0A"/>
+        <w:category>
+          <w:name w:val="General"/>
+          <w:gallery w:val="placeholder"/>
+        </w:category>
+        <w:types>
+          <w:type w:val="bbPlcHdr"/>
+        </w:types>
+        <w:behaviors>
+          <w:behavior w:val="content"/>
+        </w:behaviors>
+        <w:guid w:val="{2A560C0C-4800-4E89-B0D0-50C29B60CC10}"/>
+      </w:docPartPr>
+      <w:docPartBody>
+        <w:p>
+          <w:pPr>
+            <w:pStyle w:val="8CD12376462B449CA865F863D1302A0A"/>
+          </w:pPr>
+          <w:r>
+            <w:rPr>
+              <w:rStyle w:val="PlaceholderText"/>
+            </w:rPr>
+            <w:t>Click or tap here to enter text.</w:t>
+          </w:r>
+        </w:p>
+      </w:docPartBody>
+    </w:docPart>
+    <w:docPart>
+      <w:docPartPr>
+        <w:name w:val="9D6CEA1D5E4D43C4A23CACBD5A6D2425"/>
+        <w:category>
+          <w:name w:val="General"/>
+          <w:gallery w:val="placeholder"/>
+        </w:category>
+        <w:types>
+          <w:type w:val="bbPlcHdr"/>
+        </w:types>
+        <w:behaviors>
+          <w:behavior w:val="content"/>
+        </w:behaviors>
+        <w:guid w:val="{22B3A94E-CEA1-4CE6-9D07-862602031A1C}"/>
+      </w:docPartPr>
+      <w:docPartBody>
+        <w:p>
+          <w:pPr>
+            <w:pStyle w:val="9D6CEA1D5E4D43C4A23CACBD5A6D2425"/>
+          </w:pPr>
+          <w:r>
+            <w:rPr>
+              <w:rStyle w:val="PlaceholderText"/>
+            </w:rPr>
+            <w:t>Click or tap here to enter text.</w:t>
+          </w:r>
+        </w:p>
+      </w:docPartBody>
+    </w:docPart>
+    <w:docPart>
+      <w:docPartPr>
+        <w:name w:val="04FC7E64121D4610829A0E6A32FA1CE2"/>
+        <w:category>
+          <w:name w:val="General"/>
+          <w:gallery w:val="placeholder"/>
+        </w:category>
+        <w:types>
+          <w:type w:val="bbPlcHdr"/>
+        </w:types>
+        <w:behaviors>
+          <w:behavior w:val="content"/>
+        </w:behaviors>
+        <w:guid w:val="{E22F7B6D-BEF0-4A65-AE87-BEDCDC04200C}"/>
+      </w:docPartPr>
+      <w:docPartBody>
+        <w:p>
+          <w:pPr>
+            <w:pStyle w:val="04FC7E64121D4610829A0E6A32FA1CE2"/>
+          </w:pPr>
+          <w:r>
+            <w:rPr>
+              <w:rStyle w:val="PlaceholderText"/>
+            </w:rPr>
+            <w:t>Click or tap here to enter text.</w:t>
+          </w:r>
+        </w:p>
+      </w:docPartBody>
+    </w:docPart>
+    <w:docPart>
+      <w:docPartPr>
+        <w:name w:val="E395D7A4D9AD41F0BF4238A89D16416D"/>
+        <w:category>
+          <w:name w:val="General"/>
+          <w:gallery w:val="placeholder"/>
+        </w:category>
+        <w:types>
+          <w:type w:val="bbPlcHdr"/>
+        </w:types>
+        <w:behaviors>
+          <w:behavior w:val="content"/>
+        </w:behaviors>
+        <w:guid w:val="{934610D5-DB28-4512-A1C0-90B33EB717F8}"/>
+      </w:docPartPr>
+      <w:docPartBody>
+        <w:p>
+          <w:pPr>
+            <w:pStyle w:val="E395D7A4D9AD41F0BF4238A89D16416D"/>
+          </w:pPr>
+          <w:r>
+            <w:rPr>
+              <w:rStyle w:val="PlaceholderText"/>
+            </w:rPr>
+            <w:t>Click or tap here to enter text.</w:t>
+          </w:r>
+        </w:p>
+      </w:docPartBody>
+    </w:docPart>
+    <w:docPart>
+      <w:docPartPr>
+        <w:name w:val="544E11DD9EF64BAAAE2B3D78090A4DCD"/>
+        <w:category>
+          <w:name w:val="General"/>
+          <w:gallery w:val="placeholder"/>
+        </w:category>
+        <w:types>
+          <w:type w:val="bbPlcHdr"/>
+        </w:types>
+        <w:behaviors>
+          <w:behavior w:val="content"/>
+        </w:behaviors>
+        <w:guid w:val="{639464E5-E04C-4BB5-B912-33F1B28BB0FA}"/>
+      </w:docPartPr>
+      <w:docPartBody>
+        <w:p>
+          <w:pPr>
+            <w:pStyle w:val="544E11DD9EF64BAAAE2B3D78090A4DCD"/>
+          </w:pPr>
+          <w:r>
+            <w:rPr>
+              <w:rStyle w:val="PlaceholderText"/>
+            </w:rPr>
+            <w:t>Click or tap here to enter text.</w:t>
+          </w:r>
+        </w:p>
+      </w:docPartBody>
+    </w:docPart>
+    <w:docPart>
+      <w:docPartPr>
+        <w:name w:val="307778DBE9854526BD52ADF250BC8CC0"/>
+        <w:category>
+          <w:name w:val="General"/>
+          <w:gallery w:val="placeholder"/>
+        </w:category>
+        <w:types>
+          <w:type w:val="bbPlcHdr"/>
+        </w:types>
+        <w:behaviors>
+          <w:behavior w:val="content"/>
+        </w:behaviors>
+        <w:guid w:val="{F995497F-BFC2-454F-BAE1-79EF9E460DBF}"/>
+      </w:docPartPr>
+      <w:docPartBody>
+        <w:p>
+          <w:pPr>
+            <w:pStyle w:val="307778DBE9854526BD52ADF250BC8CC0"/>
+          </w:pPr>
+          <w:r>
+            <w:rPr>
+              <w:rStyle w:val="PlaceholderText"/>
+            </w:rPr>
+            <w:t>Click or tap here to enter text.</w:t>
+          </w:r>
+        </w:p>
+      </w:docPartBody>
+    </w:docPart>
+    <w:docPart>
+      <w:docPartPr>
+        <w:name w:val="047F0336FBB94CFEBF7152635756AB0B"/>
+        <w:category>
+          <w:name w:val="General"/>
+          <w:gallery w:val="placeholder"/>
+        </w:category>
+        <w:types>
+          <w:type w:val="bbPlcHdr"/>
+        </w:types>
+        <w:behaviors>
+          <w:behavior w:val="content"/>
+        </w:behaviors>
+        <w:guid w:val="{C6F0ABE2-A8A4-4A20-801C-0632B404CB54}"/>
+      </w:docPartPr>
+      <w:docPartBody>
+        <w:p>
+          <w:pPr>
+            <w:pStyle w:val="047F0336FBB94CFEBF7152635756AB0B"/>
+          </w:pPr>
+          <w:r>
+            <w:rPr>
+              <w:rStyle w:val="PlaceholderText"/>
+            </w:rPr>
+            <w:t>Click or tap here to enter text.</w:t>
+          </w:r>
+        </w:p>
+      </w:docPartBody>
+    </w:docPart>
+    <w:docPart>
+      <w:docPartPr>
+        <w:name w:val="03E02FCDCF174C72BAB1CAF7BE600FD1"/>
+        <w:category>
+          <w:name w:val="General"/>
+          <w:gallery w:val="placeholder"/>
+        </w:category>
+        <w:types>
+          <w:type w:val="bbPlcHdr"/>
+        </w:types>
+        <w:behaviors>
+          <w:behavior w:val="content"/>
+        </w:behaviors>
+        <w:guid w:val="{D1987792-6037-4603-9FCA-6D53ACFC13FC}"/>
+      </w:docPartPr>
+      <w:docPartBody>
+        <w:p>
+          <w:pPr>
+            <w:pStyle w:val="03E02FCDCF174C72BAB1CAF7BE600FD1"/>
+          </w:pPr>
+          <w:r>
+            <w:rPr>
+              <w:rStyle w:val="PlaceholderText"/>
+            </w:rPr>
+            <w:t>Click or tap here to enter text.</w:t>
+          </w:r>
+        </w:p>
+      </w:docPartBody>
+    </w:docPart>
+    <w:docPart>
+      <w:docPartPr>
+        <w:name w:val="85B8A4C929594095BF3AF18AD20A0804"/>
+        <w:category>
+          <w:name w:val="General"/>
+          <w:gallery w:val="placeholder"/>
+        </w:category>
+        <w:types>
+          <w:type w:val="bbPlcHdr"/>
+        </w:types>
+        <w:behaviors>
+          <w:behavior w:val="content"/>
+        </w:behaviors>
+        <w:guid w:val="{4282C489-C839-408A-AD33-39196798F884}"/>
+      </w:docPartPr>
+      <w:docPartBody>
+        <w:p>
+          <w:pPr>
+            <w:pStyle w:val="85B8A4C929594095BF3AF18AD20A0804"/>
+          </w:pPr>
+          <w:r>
+            <w:rPr>
+              <w:rStyle w:val="PlaceholderText"/>
+            </w:rPr>
+            <w:t>Click or tap here to enter text.</w:t>
+          </w:r>
+        </w:p>
+      </w:docPartBody>
+    </w:docPart>
+    <w:docPart>
+      <w:docPartPr>
+        <w:name w:val="8CE7C61EEF884978A5C426D1637C11BD"/>
+        <w:category>
+          <w:name w:val="General"/>
+          <w:gallery w:val="placeholder"/>
+        </w:category>
+        <w:types>
+          <w:type w:val="bbPlcHdr"/>
+        </w:types>
+        <w:behaviors>
+          <w:behavior w:val="content"/>
+        </w:behaviors>
+        <w:guid w:val="{CD5B5280-4FE9-4D13-A7B1-6441CA80011F}"/>
+      </w:docPartPr>
+      <w:docPartBody>
+        <w:p>
+          <w:pPr>
+            <w:pStyle w:val="8CE7C61EEF884978A5C426D1637C11BD"/>
+          </w:pPr>
+          <w:r>
+            <w:rPr>
+              <w:rStyle w:val="PlaceholderText"/>
+            </w:rPr>
+            <w:t>Click or tap here to enter text.</w:t>
+          </w:r>
+        </w:p>
+      </w:docPartBody>
+    </w:docPart>
+    <w:docPart>
+      <w:docPartPr>
+        <w:name w:val="D432CF2B615A47598B19129CD0EBCF38"/>
+        <w:category>
+          <w:name w:val="General"/>
+          <w:gallery w:val="placeholder"/>
+        </w:category>
+        <w:types>
+          <w:type w:val="bbPlcHdr"/>
+        </w:types>
+        <w:behaviors>
+          <w:behavior w:val="content"/>
+        </w:behaviors>
+        <w:guid w:val="{EAEED786-A51B-42F1-BABD-E62658FB8BBD}"/>
+      </w:docPartPr>
+      <w:docPartBody>
+        <w:p>
+          <w:pPr>
+            <w:pStyle w:val="D432CF2B615A47598B19129CD0EBCF38"/>
+          </w:pPr>
+          <w:r>
+            <w:rPr>
+              <w:rStyle w:val="PlaceholderText"/>
+            </w:rPr>
+            <w:t>Click or tap here to enter text.</w:t>
+          </w:r>
+        </w:p>
+      </w:docPartBody>
+    </w:docPart>
+    <w:docPart>
+      <w:docPartPr>
+        <w:name w:val="03216AFB29E24F5BA662D8A5C2C77CAB"/>
+        <w:category>
+          <w:name w:val="General"/>
+          <w:gallery w:val="placeholder"/>
+        </w:category>
+        <w:types>
+          <w:type w:val="bbPlcHdr"/>
+        </w:types>
+        <w:behaviors>
+          <w:behavior w:val="content"/>
+        </w:behaviors>
+        <w:guid w:val="{A5FA1678-BBF9-45D2-ACAA-228460E6E42D}"/>
+      </w:docPartPr>
+      <w:docPartBody>
+        <w:p>
+          <w:pPr>
+            <w:pStyle w:val="03216AFB29E24F5BA662D8A5C2C77CAB"/>
+          </w:pPr>
+          <w:r>
+            <w:rPr>
+              <w:rStyle w:val="PlaceholderText"/>
+            </w:rPr>
+            <w:t>Click or tap here to enter text.</w:t>
+          </w:r>
+        </w:p>
+      </w:docPartBody>
+    </w:docPart>
+    <w:docPart>
+      <w:docPartPr>
+        <w:name w:val="231AFFC38D8B4CE6B030CE4F8FA4AD7F"/>
+        <w:category>
+          <w:name w:val="General"/>
+          <w:gallery w:val="placeholder"/>
+        </w:category>
+        <w:types>
+          <w:type w:val="bbPlcHdr"/>
+        </w:types>
+        <w:behaviors>
+          <w:behavior w:val="content"/>
+        </w:behaviors>
+        <w:guid w:val="{96EB523F-63E9-4CE5-A0F4-7D0E0E3CD586}"/>
+      </w:docPartPr>
+      <w:docPartBody>
+        <w:p>
+          <w:pPr>
+            <w:pStyle w:val="231AFFC38D8B4CE6B030CE4F8FA4AD7F"/>
+          </w:pPr>
+          <w:r>
+            <w:rPr>
+              <w:rStyle w:val="PlaceholderText"/>
+            </w:rPr>
+            <w:t>Click or tap here to enter text.</w:t>
+          </w:r>
+        </w:p>
+      </w:docPartBody>
+    </w:docPart>
+    <w:docPart>
+      <w:docPartPr>
+        <w:name w:val="30252A6C14EB4F5C8796F502E8ABEFF9"/>
+        <w:category>
+          <w:name w:val="General"/>
+          <w:gallery w:val="placeholder"/>
+        </w:category>
+        <w:types>
+          <w:type w:val="bbPlcHdr"/>
+        </w:types>
+        <w:behaviors>
+          <w:behavior w:val="content"/>
+        </w:behaviors>
+        <w:guid w:val="{191ED0EA-C8AF-431F-A7E2-EFBA09BD0DF1}"/>
+      </w:docPartPr>
+      <w:docPartBody>
+        <w:p>
+          <w:pPr>
+            <w:pStyle w:val="30252A6C14EB4F5C8796F502E8ABEFF9"/>
+          </w:pPr>
+          <w:r>
+            <w:rPr>
+              <w:rStyle w:val="PlaceholderText"/>
+            </w:rPr>
+            <w:t>Click or tap here to enter text.</w:t>
+          </w:r>
+        </w:p>
+      </w:docPartBody>
+    </w:docPart>
+    <w:docPart>
+      <w:docPartPr>
+        <w:name w:val="CBB0F6D364C8456EA165D68C37694A77"/>
+        <w:category>
+          <w:name w:val="General"/>
+          <w:gallery w:val="placeholder"/>
+        </w:category>
+        <w:types>
+          <w:type w:val="bbPlcHdr"/>
+        </w:types>
+        <w:behaviors>
+          <w:behavior w:val="content"/>
+        </w:behaviors>
+        <w:guid w:val="{31016C87-6A3A-4760-B77E-1A4EE38FA6CE}"/>
+      </w:docPartPr>
+      <w:docPartBody>
+        <w:p>
+          <w:pPr>
+            <w:pStyle w:val="CBB0F6D364C8456EA165D68C37694A77"/>
+          </w:pPr>
+          <w:r>
+            <w:rPr>
+              <w:rStyle w:val="PlaceholderText"/>
+            </w:rPr>
+            <w:t>Click or tap here to enter text.</w:t>
+          </w:r>
+        </w:p>
+      </w:docPartBody>
+    </w:docPart>
   </w:docParts>
 </w:glossaryDocument>
 </file>
@@ -3628,11 +4157,16 @@
   </w:compat>
   <w:rsids>
     <w:rsidRoot w:val="00DE52CC"/>
+    <w:rsid w:val="00136554"/>
     <w:rsid w:val="002A110C"/>
     <w:rsid w:val="00301BA8"/>
     <w:rsid w:val="00312E3A"/>
+    <w:rsid w:val="005E431C"/>
     <w:rsid w:val="00667BC1"/>
+    <w:rsid w:val="006C66FC"/>
+    <w:rsid w:val="00793CE0"/>
     <w:rsid w:val="00B4090E"/>
+    <w:rsid w:val="00BE1710"/>
     <w:rsid w:val="00DE52CC"/>
     <w:rsid w:val="00E613BE"/>
     <w:rsid w:val="00EA5CAC"/>
@@ -4088,10 +4622,174 @@
     <w:basedOn w:val="DefaultParagraphFont"/>
     <w:uiPriority w:val="99"/>
     <w:semiHidden/>
-    <w:rsid w:val="00DE52CC"/>
+    <w:rsid w:val="005E431C"/>
     <w:rPr>
       <w:color w:val="808080"/>
     </w:rPr>
+  </w:style>
+  <w:style w:type="paragraph" w:customStyle="1" w:styleId="EDE162C347784927BEBAAEFAF7BAC401">
+    <w:name w:val="EDE162C347784927BEBAAEFAF7BAC401"/>
+    <w:rsid w:val="005E431C"/>
+  </w:style>
+  <w:style w:type="paragraph" w:customStyle="1" w:styleId="427A9DB0A71E44AFA73E2090AD23A397">
+    <w:name w:val="427A9DB0A71E44AFA73E2090AD23A397"/>
+    <w:rsid w:val="005E431C"/>
+  </w:style>
+  <w:style w:type="paragraph" w:customStyle="1" w:styleId="5FB6C19048A94F44BB4DC73B73C35A21">
+    <w:name w:val="5FB6C19048A94F44BB4DC73B73C35A21"/>
+    <w:rsid w:val="005E431C"/>
+  </w:style>
+  <w:style w:type="paragraph" w:customStyle="1" w:styleId="B4AA731F058944DD9434507C9CAF92A9">
+    <w:name w:val="B4AA731F058944DD9434507C9CAF92A9"/>
+    <w:rsid w:val="005E431C"/>
+  </w:style>
+  <w:style w:type="paragraph" w:customStyle="1" w:styleId="00145314188342D186795841909A3A53">
+    <w:name w:val="00145314188342D186795841909A3A53"/>
+    <w:rsid w:val="005E431C"/>
+  </w:style>
+  <w:style w:type="paragraph" w:customStyle="1" w:styleId="29A85F470AE94B3ABC72272611675F28">
+    <w:name w:val="29A85F470AE94B3ABC72272611675F28"/>
+    <w:rsid w:val="005E431C"/>
+  </w:style>
+  <w:style w:type="paragraph" w:customStyle="1" w:styleId="FCF59BD0897D4CD18DF59383B2EB528F">
+    <w:name w:val="FCF59BD0897D4CD18DF59383B2EB528F"/>
+    <w:rsid w:val="005E431C"/>
+  </w:style>
+  <w:style w:type="paragraph" w:customStyle="1" w:styleId="D1FD2BE7CD28431A94DE7DBAF5BF624A">
+    <w:name w:val="D1FD2BE7CD28431A94DE7DBAF5BF624A"/>
+    <w:rsid w:val="005E431C"/>
+  </w:style>
+  <w:style w:type="paragraph" w:customStyle="1" w:styleId="6B3C5246CFB64039B66CABCF87824AE3">
+    <w:name w:val="6B3C5246CFB64039B66CABCF87824AE3"/>
+    <w:rsid w:val="005E431C"/>
+  </w:style>
+  <w:style w:type="paragraph" w:customStyle="1" w:styleId="762B670B08F743B2A17D092E33F0F62A">
+    <w:name w:val="762B670B08F743B2A17D092E33F0F62A"/>
+    <w:rsid w:val="005E431C"/>
+  </w:style>
+  <w:style w:type="paragraph" w:customStyle="1" w:styleId="A112E62388DB468AA4ADC5D345918775">
+    <w:name w:val="A112E62388DB468AA4ADC5D345918775"/>
+    <w:rsid w:val="005E431C"/>
+  </w:style>
+  <w:style w:type="paragraph" w:customStyle="1" w:styleId="86D4A5831EF3480E87AAF861379511F8">
+    <w:name w:val="86D4A5831EF3480E87AAF861379511F8"/>
+    <w:rsid w:val="005E431C"/>
+  </w:style>
+  <w:style w:type="paragraph" w:customStyle="1" w:styleId="06DCCBDBC55C4820A38A23324B8D9756">
+    <w:name w:val="06DCCBDBC55C4820A38A23324B8D9756"/>
+    <w:rsid w:val="005E431C"/>
+  </w:style>
+  <w:style w:type="paragraph" w:customStyle="1" w:styleId="C30D85420E384F27B13F190A8C4E05FD">
+    <w:name w:val="C30D85420E384F27B13F190A8C4E05FD"/>
+    <w:rsid w:val="005E431C"/>
+  </w:style>
+  <w:style w:type="paragraph" w:customStyle="1" w:styleId="EA7EA37F36A243A299501D428A9F5D10">
+    <w:name w:val="EA7EA37F36A243A299501D428A9F5D10"/>
+    <w:rsid w:val="005E431C"/>
+  </w:style>
+  <w:style w:type="paragraph" w:customStyle="1" w:styleId="14CCEBFE316E4FB29BCCD12B43B43D16">
+    <w:name w:val="14CCEBFE316E4FB29BCCD12B43B43D16"/>
+    <w:rsid w:val="005E431C"/>
+  </w:style>
+  <w:style w:type="paragraph" w:customStyle="1" w:styleId="BC493BE7104140DCAA434F8761AC670A">
+    <w:name w:val="BC493BE7104140DCAA434F8761AC670A"/>
+    <w:rsid w:val="005E431C"/>
+  </w:style>
+  <w:style w:type="paragraph" w:customStyle="1" w:styleId="9508E76C7C8F476492AF8A3480AE8403">
+    <w:name w:val="9508E76C7C8F476492AF8A3480AE8403"/>
+    <w:rsid w:val="005E431C"/>
+  </w:style>
+  <w:style w:type="paragraph" w:customStyle="1" w:styleId="4462B36F69C54271812FBBF53ABF946F">
+    <w:name w:val="4462B36F69C54271812FBBF53ABF946F"/>
+    <w:rsid w:val="005E431C"/>
+  </w:style>
+  <w:style w:type="paragraph" w:customStyle="1" w:styleId="1740575125FF4E20AC8F344F1ED23995">
+    <w:name w:val="1740575125FF4E20AC8F344F1ED23995"/>
+    <w:rsid w:val="005E431C"/>
+  </w:style>
+  <w:style w:type="paragraph" w:customStyle="1" w:styleId="1C8620D73E1D4660810294E1C7012E9F">
+    <w:name w:val="1C8620D73E1D4660810294E1C7012E9F"/>
+    <w:rsid w:val="005E431C"/>
+  </w:style>
+  <w:style w:type="paragraph" w:customStyle="1" w:styleId="BEB5DAF17EC240B58EF25FFC6684A7FD">
+    <w:name w:val="BEB5DAF17EC240B58EF25FFC6684A7FD"/>
+    <w:rsid w:val="005E431C"/>
+  </w:style>
+  <w:style w:type="paragraph" w:customStyle="1" w:styleId="8CD12376462B449CA865F863D1302A0A">
+    <w:name w:val="8CD12376462B449CA865F863D1302A0A"/>
+    <w:rsid w:val="005E431C"/>
+  </w:style>
+  <w:style w:type="paragraph" w:customStyle="1" w:styleId="9D6CEA1D5E4D43C4A23CACBD5A6D2425">
+    <w:name w:val="9D6CEA1D5E4D43C4A23CACBD5A6D2425"/>
+    <w:rsid w:val="005E431C"/>
+  </w:style>
+  <w:style w:type="paragraph" w:customStyle="1" w:styleId="04FC7E64121D4610829A0E6A32FA1CE2">
+    <w:name w:val="04FC7E64121D4610829A0E6A32FA1CE2"/>
+    <w:rsid w:val="005E431C"/>
+  </w:style>
+  <w:style w:type="paragraph" w:customStyle="1" w:styleId="4C276F9103B147968A21EF8350615E08">
+    <w:name w:val="4C276F9103B147968A21EF8350615E08"/>
+    <w:rsid w:val="005E431C"/>
+  </w:style>
+  <w:style w:type="paragraph" w:customStyle="1" w:styleId="19F009B5AD02422FA941F17C43EC1869">
+    <w:name w:val="19F009B5AD02422FA941F17C43EC1869"/>
+    <w:rsid w:val="005E431C"/>
+  </w:style>
+  <w:style w:type="paragraph" w:customStyle="1" w:styleId="E395D7A4D9AD41F0BF4238A89D16416D">
+    <w:name w:val="E395D7A4D9AD41F0BF4238A89D16416D"/>
+    <w:rsid w:val="005E431C"/>
+  </w:style>
+  <w:style w:type="paragraph" w:customStyle="1" w:styleId="544E11DD9EF64BAAAE2B3D78090A4DCD">
+    <w:name w:val="544E11DD9EF64BAAAE2B3D78090A4DCD"/>
+    <w:rsid w:val="005E431C"/>
+  </w:style>
+  <w:style w:type="paragraph" w:customStyle="1" w:styleId="307778DBE9854526BD52ADF250BC8CC0">
+    <w:name w:val="307778DBE9854526BD52ADF250BC8CC0"/>
+    <w:rsid w:val="005E431C"/>
+  </w:style>
+  <w:style w:type="paragraph" w:customStyle="1" w:styleId="1F54C4AD298C4A228D9C257AED726221">
+    <w:name w:val="1F54C4AD298C4A228D9C257AED726221"/>
+    <w:rsid w:val="005E431C"/>
+  </w:style>
+  <w:style w:type="paragraph" w:customStyle="1" w:styleId="047F0336FBB94CFEBF7152635756AB0B">
+    <w:name w:val="047F0336FBB94CFEBF7152635756AB0B"/>
+    <w:rsid w:val="005E431C"/>
+  </w:style>
+  <w:style w:type="paragraph" w:customStyle="1" w:styleId="03E02FCDCF174C72BAB1CAF7BE600FD1">
+    <w:name w:val="03E02FCDCF174C72BAB1CAF7BE600FD1"/>
+    <w:rsid w:val="005E431C"/>
+  </w:style>
+  <w:style w:type="paragraph" w:customStyle="1" w:styleId="85B8A4C929594095BF3AF18AD20A0804">
+    <w:name w:val="85B8A4C929594095BF3AF18AD20A0804"/>
+    <w:rsid w:val="005E431C"/>
+  </w:style>
+  <w:style w:type="paragraph" w:customStyle="1" w:styleId="BB88319F59D8449198493206FC612EE3">
+    <w:name w:val="BB88319F59D8449198493206FC612EE3"/>
+    <w:rsid w:val="005E431C"/>
+  </w:style>
+  <w:style w:type="paragraph" w:customStyle="1" w:styleId="8CE7C61EEF884978A5C426D1637C11BD">
+    <w:name w:val="8CE7C61EEF884978A5C426D1637C11BD"/>
+    <w:rsid w:val="005E431C"/>
+  </w:style>
+  <w:style w:type="paragraph" w:customStyle="1" w:styleId="D432CF2B615A47598B19129CD0EBCF38">
+    <w:name w:val="D432CF2B615A47598B19129CD0EBCF38"/>
+    <w:rsid w:val="005E431C"/>
+  </w:style>
+  <w:style w:type="paragraph" w:customStyle="1" w:styleId="03216AFB29E24F5BA662D8A5C2C77CAB">
+    <w:name w:val="03216AFB29E24F5BA662D8A5C2C77CAB"/>
+    <w:rsid w:val="005E431C"/>
+  </w:style>
+  <w:style w:type="paragraph" w:customStyle="1" w:styleId="231AFFC38D8B4CE6B030CE4F8FA4AD7F">
+    <w:name w:val="231AFFC38D8B4CE6B030CE4F8FA4AD7F"/>
+    <w:rsid w:val="005E431C"/>
+  </w:style>
+  <w:style w:type="paragraph" w:customStyle="1" w:styleId="30252A6C14EB4F5C8796F502E8ABEFF9">
+    <w:name w:val="30252A6C14EB4F5C8796F502E8ABEFF9"/>
+    <w:rsid w:val="005E431C"/>
+  </w:style>
+  <w:style w:type="paragraph" w:customStyle="1" w:styleId="CBB0F6D364C8456EA165D68C37694A77">
+    <w:name w:val="CBB0F6D364C8456EA165D68C37694A77"/>
+    <w:rsid w:val="005E431C"/>
   </w:style>
 </w:styles>
 </file>

</xml_diff>